<commit_message>
Setting up for Ex 3 data collection
</commit_message>
<xml_diff>
--- a/5 Manuscript/DRM Reactivity.docx
+++ b/5 Manuscript/DRM Reactivity.docx
@@ -14481,7 +14481,23 @@
           <w:sz w:val="24"/>
           <w:szCs w:val="24"/>
         </w:rPr>
-        <w:t>$4.00 per 20-minute session</w:t>
+        <w:t xml:space="preserve">$4.00 per </w:t>
+      </w:r>
+      <w:r>
+        <w:rPr>
+          <w:rFonts w:ascii="Times New Roman" w:hAnsi="Times New Roman" w:cs="Times New Roman"/>
+          <w:sz w:val="24"/>
+          <w:szCs w:val="24"/>
+        </w:rPr>
+        <w:t>3</w:t>
+      </w:r>
+      <w:r>
+        <w:rPr>
+          <w:rFonts w:ascii="Times New Roman" w:hAnsi="Times New Roman" w:cs="Times New Roman"/>
+          <w:sz w:val="24"/>
+          <w:szCs w:val="24"/>
+        </w:rPr>
+        <w:t>0-minute session</w:t>
       </w:r>
       <w:r>
         <w:rPr>
@@ -14829,15 +14845,7 @@
           <w:sz w:val="24"/>
           <w:szCs w:val="24"/>
         </w:rPr>
-        <w:t xml:space="preserve">Roediger, Watson, McDermott, and Gallo (2001) </w:t>
-      </w:r>
-      <w:r>
-        <w:rPr>
-          <w:rFonts w:ascii="Times New Roman" w:hAnsi="Times New Roman" w:cs="Times New Roman"/>
-          <w:sz w:val="24"/>
-          <w:szCs w:val="24"/>
-        </w:rPr>
-        <w:t>to</w:t>
+        <w:t>Roediger, Watson, McDermott, and Gallo (2001) to</w:t>
       </w:r>
       <w:r>
         <w:rPr>
@@ -15119,6 +15127,14 @@
           <w:szCs w:val="24"/>
         </w:rPr>
         <w:t xml:space="preserve"> Finally, the general procedure was identical to Experiment 1, with the exception that participants studied DRM lists instead of categorized and uncategorized lists and that the total number of studied lists was increased from four to 10.</w:t>
+      </w:r>
+      <w:r>
+        <w:rPr>
+          <w:rFonts w:ascii="Times New Roman" w:hAnsi="Times New Roman" w:cs="Times New Roman"/>
+          <w:sz w:val="24"/>
+          <w:szCs w:val="24"/>
+        </w:rPr>
+        <w:t xml:space="preserve"> The full experiment took approximately 30 minutes to complete.</w:t>
       </w:r>
     </w:p>
     <w:p>
@@ -15675,6 +15691,7 @@
           <w:sz w:val="24"/>
           <w:szCs w:val="24"/>
         </w:rPr>
+        <w:lastRenderedPageBreak/>
         <w:t xml:space="preserve">Experiment </w:t>
       </w:r>
       <w:r>
@@ -15763,7 +15780,6 @@
           <w:sz w:val="24"/>
           <w:szCs w:val="24"/>
         </w:rPr>
-        <w:lastRenderedPageBreak/>
         <w:t>occurred</w:t>
       </w:r>
       <w:r>
@@ -15821,6 +15837,14 @@
           <w:szCs w:val="24"/>
         </w:rPr>
         <w:t xml:space="preserve">. All JOL instructions were identical to the previous experiments, and depending on their encoding group, participants either made JOLs concurrent with study, made list-wise JOLs following the completion of each list, or read each word silently. Like the previous experiments, all encoding was self-paced. </w:t>
+      </w:r>
+      <w:r>
+        <w:rPr>
+          <w:rFonts w:ascii="Times New Roman" w:hAnsi="Times New Roman" w:cs="Times New Roman"/>
+          <w:sz w:val="24"/>
+          <w:szCs w:val="24"/>
+        </w:rPr>
+        <w:t>Experiment 4 took approximately 30 minutes to complete.</w:t>
       </w:r>
     </w:p>
     <w:p>
@@ -16408,6 +16432,7 @@
           <w:sz w:val="24"/>
           <w:szCs w:val="24"/>
         </w:rPr>
+        <w:lastRenderedPageBreak/>
         <w:tab/>
         <w:t xml:space="preserve">Turning to false recognition of critical lures, </w:t>
       </w:r>
@@ -16541,7 +16566,6 @@
           <w:sz w:val="24"/>
           <w:szCs w:val="24"/>
         </w:rPr>
-        <w:lastRenderedPageBreak/>
         <w:t>2.39</w:t>
       </w:r>
       <w:r>
@@ -18064,6 +18088,7 @@
           <w:sz w:val="24"/>
           <w:szCs w:val="24"/>
         </w:rPr>
+        <w:lastRenderedPageBreak/>
         <w:t>Similarly</w:t>
       </w:r>
       <w:r>
@@ -18252,7 +18277,6 @@
           <w:sz w:val="24"/>
           <w:szCs w:val="24"/>
         </w:rPr>
-        <w:lastRenderedPageBreak/>
         <w:t>[COMPARE FINDINGS TO EX 3]</w:t>
       </w:r>
       <w:r>
@@ -19106,23 +19130,7 @@
           <w:sz w:val="24"/>
           <w:szCs w:val="24"/>
         </w:rPr>
-        <w:t>Deese, J. (1959). On the prediction of occurrence of particular verbal intrusions</w:t>
-      </w:r>
-      <w:r>
-        <w:rPr>
-          <w:rFonts w:ascii="Times New Roman" w:hAnsi="Times New Roman" w:cs="Times New Roman"/>
-          <w:sz w:val="24"/>
-          <w:szCs w:val="24"/>
-        </w:rPr>
-        <w:t xml:space="preserve"> </w:t>
-      </w:r>
-      <w:r>
-        <w:rPr>
-          <w:rFonts w:ascii="Times New Roman" w:hAnsi="Times New Roman" w:cs="Times New Roman"/>
-          <w:sz w:val="24"/>
-          <w:szCs w:val="24"/>
-        </w:rPr>
-        <w:t xml:space="preserve">in immediate recall. </w:t>
+        <w:t xml:space="preserve">Deese, J. (1959). On the prediction of occurrence of particular verbal intrusions in immediate recall. </w:t>
       </w:r>
       <w:r>
         <w:rPr>
@@ -19237,31 +19245,7 @@
           <w:sz w:val="24"/>
           <w:szCs w:val="24"/>
         </w:rPr>
-        <w:t>Einstein, G. O., &amp; Hunt, R. R. (1980). Levels of processing and organization:</w:t>
-      </w:r>
-      <w:r>
-        <w:rPr>
-          <w:rFonts w:ascii="Times New Roman" w:eastAsia="Arial" w:hAnsi="Times New Roman" w:cs="Times New Roman"/>
-          <w:sz w:val="24"/>
-          <w:szCs w:val="24"/>
-        </w:rPr>
-        <w:t xml:space="preserve"> </w:t>
-      </w:r>
-      <w:r>
-        <w:rPr>
-          <w:rFonts w:ascii="Times New Roman" w:eastAsia="Arial" w:hAnsi="Times New Roman" w:cs="Times New Roman"/>
-          <w:sz w:val="24"/>
-          <w:szCs w:val="24"/>
-        </w:rPr>
-        <w:t>Additive effects of individual-item and relational processing.</w:t>
-      </w:r>
-      <w:r>
-        <w:rPr>
-          <w:rFonts w:ascii="Times New Roman" w:eastAsia="Arial" w:hAnsi="Times New Roman" w:cs="Times New Roman"/>
-          <w:sz w:val="24"/>
-          <w:szCs w:val="24"/>
-        </w:rPr>
-        <w:t xml:space="preserve"> </w:t>
+        <w:t xml:space="preserve">Einstein, G. O., &amp; Hunt, R. R. (1980). Levels of processing and organization: Additive effects of individual-item and relational processing. </w:t>
       </w:r>
       <w:r>
         <w:rPr>
@@ -19466,27 +19450,7 @@
           <w:sz w:val="24"/>
           <w:szCs w:val="24"/>
         </w:rPr>
-        <w:t>Associative illusions of memory: False memory research in DRM</w:t>
-      </w:r>
-      <w:r>
-        <w:rPr>
-          <w:rFonts w:ascii="Times New Roman" w:hAnsi="Times New Roman" w:cs="Times New Roman"/>
-          <w:i/>
-          <w:iCs/>
-          <w:sz w:val="24"/>
-          <w:szCs w:val="24"/>
-        </w:rPr>
-        <w:t xml:space="preserve"> </w:t>
-      </w:r>
-      <w:r>
-        <w:rPr>
-          <w:rFonts w:ascii="Times New Roman" w:hAnsi="Times New Roman" w:cs="Times New Roman"/>
-          <w:i/>
-          <w:iCs/>
-          <w:sz w:val="24"/>
-          <w:szCs w:val="24"/>
-        </w:rPr>
-        <w:t xml:space="preserve">and related tasks. </w:t>
+        <w:t xml:space="preserve">Associative illusions of memory: False memory research in DRM and related tasks. </w:t>
       </w:r>
       <w:r>
         <w:rPr>
@@ -19716,27 +19680,7 @@
           <w:sz w:val="24"/>
           <w:szCs w:val="24"/>
         </w:rPr>
-        <w:t>Journal of Experimental Psychology: Learning, Memory, and</w:t>
-      </w:r>
-      <w:r>
-        <w:rPr>
-          <w:rFonts w:ascii="Times New Roman" w:hAnsi="Times New Roman" w:cs="Times New Roman"/>
-          <w:i/>
-          <w:iCs/>
-          <w:sz w:val="24"/>
-          <w:szCs w:val="24"/>
-        </w:rPr>
-        <w:t xml:space="preserve"> </w:t>
-      </w:r>
-      <w:r>
-        <w:rPr>
-          <w:rFonts w:ascii="Times New Roman" w:hAnsi="Times New Roman" w:cs="Times New Roman"/>
-          <w:i/>
-          <w:iCs/>
-          <w:sz w:val="24"/>
-          <w:szCs w:val="24"/>
-        </w:rPr>
-        <w:t>Cognition, 39</w:t>
+        <w:t>Journal of Experimental Psychology: Learning, Memory, and Cognition, 39</w:t>
       </w:r>
       <w:r>
         <w:rPr>
@@ -19805,27 +19749,7 @@
           <w:sz w:val="24"/>
           <w:szCs w:val="24"/>
         </w:rPr>
-        <w:t>Quarterly Journal of Experimental</w:t>
-      </w:r>
-      <w:r>
-        <w:rPr>
-          <w:rFonts w:ascii="Times New Roman" w:hAnsi="Times New Roman" w:cs="Times New Roman"/>
-          <w:i/>
-          <w:iCs/>
-          <w:sz w:val="24"/>
-          <w:szCs w:val="24"/>
-        </w:rPr>
-        <w:t xml:space="preserve"> </w:t>
-      </w:r>
-      <w:r>
-        <w:rPr>
-          <w:rFonts w:ascii="Times New Roman" w:hAnsi="Times New Roman" w:cs="Times New Roman"/>
-          <w:i/>
-          <w:iCs/>
-          <w:sz w:val="24"/>
-          <w:szCs w:val="24"/>
-        </w:rPr>
-        <w:t>Psychology</w:t>
+        <w:t>Quarterly Journal of Experimental Psychology</w:t>
       </w:r>
       <w:r>
         <w:rPr>
@@ -19894,27 +19818,7 @@
           <w:sz w:val="24"/>
           <w:szCs w:val="24"/>
         </w:rPr>
-        <w:t>Journal of Verbal Learning and Verbal</w:t>
-      </w:r>
-      <w:r>
-        <w:rPr>
-          <w:rFonts w:ascii="Times New Roman" w:hAnsi="Times New Roman" w:cs="Times New Roman"/>
-          <w:i/>
-          <w:iCs/>
-          <w:sz w:val="24"/>
-          <w:szCs w:val="24"/>
-        </w:rPr>
-        <w:t xml:space="preserve"> </w:t>
-      </w:r>
-      <w:r>
-        <w:rPr>
-          <w:rFonts w:ascii="Times New Roman" w:hAnsi="Times New Roman" w:cs="Times New Roman"/>
-          <w:i/>
-          <w:iCs/>
-          <w:sz w:val="24"/>
-          <w:szCs w:val="24"/>
-        </w:rPr>
-        <w:t>Behavior, 20</w:t>
+        <w:t>Journal of Verbal Learning and Verbal Behavior, 20</w:t>
       </w:r>
       <w:r>
         <w:rPr>
@@ -20499,53 +20403,17 @@
           <w:sz w:val="24"/>
           <w:szCs w:val="24"/>
         </w:rPr>
-        <w:t>McCabe, D. P., Presmanes, A. G., Robertson, C. L., &amp; Smith, A. D. (2004). Item-specific</w:t>
-      </w:r>
-      <w:r>
-        <w:rPr>
-          <w:rFonts w:ascii="Times New Roman" w:hAnsi="Times New Roman" w:cs="Times New Roman"/>
-          <w:sz w:val="24"/>
-          <w:szCs w:val="24"/>
-        </w:rPr>
-        <w:t xml:space="preserve"> </w:t>
-      </w:r>
-      <w:r>
-        <w:rPr>
-          <w:rFonts w:ascii="Times New Roman" w:hAnsi="Times New Roman" w:cs="Times New Roman"/>
-          <w:sz w:val="24"/>
-          <w:szCs w:val="24"/>
-        </w:rPr>
-        <w:t xml:space="preserve">processing reduces false memories. </w:t>
-      </w:r>
-      <w:r>
-        <w:rPr>
-          <w:rFonts w:ascii="Times New Roman" w:hAnsi="Times New Roman" w:cs="Times New Roman"/>
-          <w:i/>
-          <w:iCs/>
-          <w:sz w:val="24"/>
-          <w:szCs w:val="24"/>
-        </w:rPr>
-        <w:t>Psychonomic Bulletin &amp; Review,</w:t>
-      </w:r>
-      <w:r>
-        <w:rPr>
-          <w:rFonts w:ascii="Times New Roman" w:hAnsi="Times New Roman" w:cs="Times New Roman"/>
-          <w:i/>
-          <w:iCs/>
-          <w:sz w:val="24"/>
-          <w:szCs w:val="24"/>
-        </w:rPr>
-        <w:t xml:space="preserve"> </w:t>
-      </w:r>
-      <w:r>
-        <w:rPr>
-          <w:rFonts w:ascii="Times New Roman" w:hAnsi="Times New Roman" w:cs="Times New Roman"/>
-          <w:i/>
-          <w:iCs/>
-          <w:sz w:val="24"/>
-          <w:szCs w:val="24"/>
-        </w:rPr>
-        <w:t>11</w:t>
+        <w:t xml:space="preserve">McCabe, D. P., Presmanes, A. G., Robertson, C. L., &amp; Smith, A. D. (2004). Item-specific processing reduces false memories. </w:t>
+      </w:r>
+      <w:r>
+        <w:rPr>
+          <w:rFonts w:ascii="Times New Roman" w:hAnsi="Times New Roman" w:cs="Times New Roman"/>
+          <w:i/>
+          <w:iCs/>
+          <w:sz w:val="24"/>
+          <w:szCs w:val="24"/>
+        </w:rPr>
+        <w:t>Psychonomic Bulletin &amp; Review, 11</w:t>
       </w:r>
       <w:r>
         <w:rPr>
@@ -20904,53 +20772,17 @@
           <w:sz w:val="24"/>
           <w:szCs w:val="24"/>
         </w:rPr>
-        <w:t>Roediger, H. L., &amp; McDermott, K. B. (1995). Creating false memories: Remembering</w:t>
-      </w:r>
-      <w:r>
-        <w:rPr>
-          <w:rFonts w:ascii="Times New Roman" w:hAnsi="Times New Roman" w:cs="Times New Roman"/>
-          <w:sz w:val="24"/>
-          <w:szCs w:val="24"/>
-        </w:rPr>
-        <w:t xml:space="preserve"> </w:t>
-      </w:r>
-      <w:r>
-        <w:rPr>
-          <w:rFonts w:ascii="Times New Roman" w:hAnsi="Times New Roman" w:cs="Times New Roman"/>
-          <w:sz w:val="24"/>
-          <w:szCs w:val="24"/>
-        </w:rPr>
-        <w:t>words not presented lists. J</w:t>
-      </w:r>
-      <w:r>
-        <w:rPr>
-          <w:rFonts w:ascii="Times New Roman" w:hAnsi="Times New Roman" w:cs="Times New Roman"/>
-          <w:i/>
-          <w:iCs/>
-          <w:sz w:val="24"/>
-          <w:szCs w:val="24"/>
-        </w:rPr>
-        <w:t>ournal of Experimental Psychology:</w:t>
-      </w:r>
-      <w:r>
-        <w:rPr>
-          <w:rFonts w:ascii="Times New Roman" w:hAnsi="Times New Roman" w:cs="Times New Roman"/>
-          <w:i/>
-          <w:iCs/>
-          <w:sz w:val="24"/>
-          <w:szCs w:val="24"/>
-        </w:rPr>
-        <w:t xml:space="preserve"> </w:t>
-      </w:r>
-      <w:r>
-        <w:rPr>
-          <w:rFonts w:ascii="Times New Roman" w:hAnsi="Times New Roman" w:cs="Times New Roman"/>
-          <w:i/>
-          <w:iCs/>
-          <w:sz w:val="24"/>
-          <w:szCs w:val="24"/>
-        </w:rPr>
-        <w:t>Learning, Memory, and Cognition, 21</w:t>
+        <w:t>Roediger, H. L., &amp; McDermott, K. B. (1995). Creating false memories: Remembering words not presented lists. J</w:t>
+      </w:r>
+      <w:r>
+        <w:rPr>
+          <w:rFonts w:ascii="Times New Roman" w:hAnsi="Times New Roman" w:cs="Times New Roman"/>
+          <w:i/>
+          <w:iCs/>
+          <w:sz w:val="24"/>
+          <w:szCs w:val="24"/>
+        </w:rPr>
+        <w:t>ournal of Experimental Psychology: Learning, Memory, and Cognition, 21</w:t>
       </w:r>
       <w:r>
         <w:rPr>
@@ -20993,69 +20825,17 @@
           <w:sz w:val="24"/>
           <w:szCs w:val="24"/>
         </w:rPr>
-        <w:t>Roediger, H. L., Watson, J. M., McDermott, K. B., &amp; Gallo, D. A. (2001). Factors that</w:t>
-      </w:r>
-      <w:r>
-        <w:rPr>
-          <w:rFonts w:ascii="Times New Roman" w:hAnsi="Times New Roman" w:cs="Times New Roman"/>
-          <w:sz w:val="24"/>
-          <w:szCs w:val="24"/>
-        </w:rPr>
-        <w:t xml:space="preserve"> </w:t>
-      </w:r>
-      <w:r>
-        <w:rPr>
-          <w:rFonts w:ascii="Times New Roman" w:hAnsi="Times New Roman" w:cs="Times New Roman"/>
-          <w:sz w:val="24"/>
-          <w:szCs w:val="24"/>
-        </w:rPr>
-        <w:t>determine false recall: A multiple regression</w:t>
-      </w:r>
-      <w:r>
-        <w:rPr>
-          <w:rFonts w:ascii="Times New Roman" w:hAnsi="Times New Roman" w:cs="Times New Roman"/>
-          <w:sz w:val="24"/>
-          <w:szCs w:val="24"/>
-        </w:rPr>
-        <w:t xml:space="preserve"> </w:t>
-      </w:r>
-      <w:r>
-        <w:rPr>
-          <w:rFonts w:ascii="Times New Roman" w:hAnsi="Times New Roman" w:cs="Times New Roman"/>
-          <w:sz w:val="24"/>
-          <w:szCs w:val="24"/>
-        </w:rPr>
-        <w:t xml:space="preserve">analysis. </w:t>
-      </w:r>
-      <w:r>
-        <w:rPr>
-          <w:rFonts w:ascii="Times New Roman" w:hAnsi="Times New Roman" w:cs="Times New Roman"/>
-          <w:i/>
-          <w:iCs/>
-          <w:sz w:val="24"/>
-          <w:szCs w:val="24"/>
-        </w:rPr>
-        <w:t>Psychonomic Bulletin</w:t>
-      </w:r>
-      <w:r>
-        <w:rPr>
-          <w:rFonts w:ascii="Times New Roman" w:hAnsi="Times New Roman" w:cs="Times New Roman"/>
-          <w:i/>
-          <w:iCs/>
-          <w:sz w:val="24"/>
-          <w:szCs w:val="24"/>
-        </w:rPr>
-        <w:t xml:space="preserve"> </w:t>
-      </w:r>
-      <w:r>
-        <w:rPr>
-          <w:rFonts w:ascii="Times New Roman" w:hAnsi="Times New Roman" w:cs="Times New Roman"/>
-          <w:i/>
-          <w:iCs/>
-          <w:sz w:val="24"/>
-          <w:szCs w:val="24"/>
-        </w:rPr>
-        <w:t>&amp; Review, 8</w:t>
+        <w:t xml:space="preserve">Roediger, H. L., Watson, J. M., McDermott, K. B., &amp; Gallo, D. A. (2001). Factors that determine false recall: A multiple regression analysis. </w:t>
+      </w:r>
+      <w:r>
+        <w:rPr>
+          <w:rFonts w:ascii="Times New Roman" w:hAnsi="Times New Roman" w:cs="Times New Roman"/>
+          <w:i/>
+          <w:iCs/>
+          <w:sz w:val="24"/>
+          <w:szCs w:val="24"/>
+        </w:rPr>
+        <w:t>Psychonomic Bulletin &amp; Review, 8</w:t>
       </w:r>
       <w:r>
         <w:rPr>
@@ -21620,7 +21400,7 @@
           <w:noProof/>
         </w:rPr>
         <w:drawing>
-          <wp:inline distT="0" distB="0" distL="0" distR="0" wp14:anchorId="4C382822" wp14:editId="66F920F2">
+          <wp:inline distT="0" distB="0" distL="0" distR="0" wp14:anchorId="4C382822" wp14:editId="49C4B0B0">
             <wp:extent cx="5943600" cy="6470650"/>
             <wp:effectExtent l="0" t="0" r="0" b="6350"/>
             <wp:docPr id="1701548245" name="Picture 2" descr="A graph of different types of testing&#10;&#10;Description automatically generated with medium confidence"/>
@@ -27367,6 +27147,7 @@
   <w:style w:type="character" w:default="1" w:styleId="DefaultParagraphFont">
     <w:name w:val="Default Paragraph Font"/>
     <w:uiPriority w:val="1"/>
+    <w:semiHidden/>
     <w:unhideWhenUsed/>
   </w:style>
   <w:style w:type="table" w:default="1" w:styleId="TableNormal">

</xml_diff>

<commit_message>
Setting up for Prolific
</commit_message>
<xml_diff>
--- a/5 Manuscript/DRM Reactivity.docx
+++ b/5 Manuscript/DRM Reactivity.docx
@@ -686,7 +686,7 @@
           <w:sz w:val="24"/>
           <w:szCs w:val="24"/>
         </w:rPr>
-        <w:t>being</w:t>
+        <w:t>one is acquiring</w:t>
       </w:r>
       <w:r>
         <w:rPr>
@@ -702,15 +702,7 @@
           <w:sz w:val="24"/>
           <w:szCs w:val="24"/>
         </w:rPr>
-        <w:t xml:space="preserve">acquired </w:t>
-      </w:r>
-      <w:r>
-        <w:rPr>
-          <w:rFonts w:ascii="Times New Roman" w:hAnsi="Times New Roman" w:cs="Times New Roman"/>
-          <w:sz w:val="24"/>
-          <w:szCs w:val="24"/>
-        </w:rPr>
-        <w:t>is</w:t>
+        <w:t>has been</w:t>
       </w:r>
       <w:r>
         <w:rPr>
@@ -726,14 +718,6 @@
           <w:sz w:val="24"/>
           <w:szCs w:val="24"/>
         </w:rPr>
-        <w:t xml:space="preserve">being </w:t>
-      </w:r>
-      <w:r>
-        <w:rPr>
-          <w:rFonts w:ascii="Times New Roman" w:hAnsi="Times New Roman" w:cs="Times New Roman"/>
-          <w:sz w:val="24"/>
-          <w:szCs w:val="24"/>
-        </w:rPr>
         <w:t xml:space="preserve">sufficiently </w:t>
       </w:r>
       <w:r>
@@ -838,6 +822,38 @@
           <w:sz w:val="24"/>
           <w:szCs w:val="24"/>
         </w:rPr>
+        <w:t xml:space="preserve"> as </w:t>
+      </w:r>
+      <w:r>
+        <w:rPr>
+          <w:rFonts w:ascii="Times New Roman" w:hAnsi="Times New Roman" w:cs="Times New Roman"/>
+          <w:sz w:val="24"/>
+          <w:szCs w:val="24"/>
+        </w:rPr>
+        <w:t>it</w:t>
+      </w:r>
+      <w:r>
+        <w:rPr>
+          <w:rFonts w:ascii="Times New Roman" w:hAnsi="Times New Roman" w:cs="Times New Roman"/>
+          <w:sz w:val="24"/>
+          <w:szCs w:val="24"/>
+        </w:rPr>
+        <w:t xml:space="preserve"> help</w:t>
+      </w:r>
+      <w:r>
+        <w:rPr>
+          <w:rFonts w:ascii="Times New Roman" w:hAnsi="Times New Roman" w:cs="Times New Roman"/>
+          <w:sz w:val="24"/>
+          <w:szCs w:val="24"/>
+        </w:rPr>
+        <w:t>s</w:t>
+      </w:r>
+      <w:r>
+        <w:rPr>
+          <w:rFonts w:ascii="Times New Roman" w:hAnsi="Times New Roman" w:cs="Times New Roman"/>
+          <w:sz w:val="24"/>
+          <w:szCs w:val="24"/>
+        </w:rPr>
         <w:t xml:space="preserve"> </w:t>
       </w:r>
       <w:r>
@@ -846,47 +862,15 @@
           <w:sz w:val="24"/>
           <w:szCs w:val="24"/>
         </w:rPr>
-        <w:t xml:space="preserve">for </w:t>
-      </w:r>
-      <w:r>
-        <w:rPr>
-          <w:rFonts w:ascii="Times New Roman" w:hAnsi="Times New Roman" w:cs="Times New Roman"/>
-          <w:sz w:val="24"/>
-          <w:szCs w:val="24"/>
-        </w:rPr>
-        <w:t>learning</w:t>
-      </w:r>
-      <w:r>
-        <w:rPr>
-          <w:rFonts w:ascii="Times New Roman" w:hAnsi="Times New Roman" w:cs="Times New Roman"/>
-          <w:sz w:val="24"/>
-          <w:szCs w:val="24"/>
-        </w:rPr>
-        <w:t xml:space="preserve">, as </w:t>
-      </w:r>
-      <w:r>
-        <w:rPr>
-          <w:rFonts w:ascii="Times New Roman" w:hAnsi="Times New Roman" w:cs="Times New Roman"/>
-          <w:sz w:val="24"/>
-          <w:szCs w:val="24"/>
-        </w:rPr>
-        <w:t>it</w:t>
-      </w:r>
-      <w:r>
-        <w:rPr>
-          <w:rFonts w:ascii="Times New Roman" w:hAnsi="Times New Roman" w:cs="Times New Roman"/>
-          <w:sz w:val="24"/>
-          <w:szCs w:val="24"/>
-        </w:rPr>
-        <w:t xml:space="preserve"> help</w:t>
-      </w:r>
-      <w:r>
-        <w:rPr>
-          <w:rFonts w:ascii="Times New Roman" w:hAnsi="Times New Roman" w:cs="Times New Roman"/>
-          <w:sz w:val="24"/>
-          <w:szCs w:val="24"/>
-        </w:rPr>
-        <w:t>s</w:t>
+        <w:t xml:space="preserve">individuals </w:t>
+      </w:r>
+      <w:r>
+        <w:rPr>
+          <w:rFonts w:ascii="Times New Roman" w:hAnsi="Times New Roman" w:cs="Times New Roman"/>
+          <w:sz w:val="24"/>
+          <w:szCs w:val="24"/>
+        </w:rPr>
+        <w:t>identify</w:t>
       </w:r>
       <w:r>
         <w:rPr>
@@ -902,39 +886,23 @@
           <w:sz w:val="24"/>
           <w:szCs w:val="24"/>
         </w:rPr>
-        <w:t>individuals decide</w:t>
-      </w:r>
-      <w:r>
-        <w:rPr>
-          <w:rFonts w:ascii="Times New Roman" w:hAnsi="Times New Roman" w:cs="Times New Roman"/>
-          <w:sz w:val="24"/>
-          <w:szCs w:val="24"/>
-        </w:rPr>
-        <w:t xml:space="preserve"> whether</w:t>
-      </w:r>
-      <w:r>
-        <w:rPr>
-          <w:rFonts w:ascii="Times New Roman" w:hAnsi="Times New Roman" w:cs="Times New Roman"/>
-          <w:sz w:val="24"/>
-          <w:szCs w:val="24"/>
-        </w:rPr>
-        <w:t xml:space="preserve"> items need additional study or if they have been sufficiently </w:t>
-      </w:r>
-      <w:r>
-        <w:rPr>
-          <w:rFonts w:ascii="Times New Roman" w:hAnsi="Times New Roman" w:cs="Times New Roman"/>
-          <w:sz w:val="24"/>
-          <w:szCs w:val="24"/>
-        </w:rPr>
-        <w:t>learned</w:t>
-      </w:r>
-      <w:r>
-        <w:rPr>
-          <w:rFonts w:ascii="Times New Roman" w:hAnsi="Times New Roman" w:cs="Times New Roman"/>
-          <w:sz w:val="24"/>
-          <w:szCs w:val="24"/>
-        </w:rPr>
-        <w:t xml:space="preserve"> (see </w:t>
+        <w:t xml:space="preserve">which </w:t>
+      </w:r>
+      <w:r>
+        <w:rPr>
+          <w:rFonts w:ascii="Times New Roman" w:hAnsi="Times New Roman" w:cs="Times New Roman"/>
+          <w:sz w:val="24"/>
+          <w:szCs w:val="24"/>
+        </w:rPr>
+        <w:t xml:space="preserve">items need additional study </w:t>
+      </w:r>
+      <w:r>
+        <w:rPr>
+          <w:rFonts w:ascii="Times New Roman" w:hAnsi="Times New Roman" w:cs="Times New Roman"/>
+          <w:sz w:val="24"/>
+          <w:szCs w:val="24"/>
+        </w:rPr>
+        <w:t xml:space="preserve">(see </w:t>
       </w:r>
       <w:r>
         <w:rPr>
@@ -950,23 +918,87 @@
           <w:sz w:val="24"/>
           <w:szCs w:val="24"/>
         </w:rPr>
-        <w:t xml:space="preserve"> investigate questions surrounding </w:t>
-      </w:r>
-      <w:r>
-        <w:rPr>
-          <w:rFonts w:ascii="Times New Roman" w:hAnsi="Times New Roman" w:cs="Times New Roman"/>
-          <w:sz w:val="24"/>
-          <w:szCs w:val="24"/>
-        </w:rPr>
-        <w:t>the</w:t>
-      </w:r>
-      <w:r>
-        <w:rPr>
-          <w:rFonts w:ascii="Times New Roman" w:hAnsi="Times New Roman" w:cs="Times New Roman"/>
-          <w:sz w:val="24"/>
-          <w:szCs w:val="24"/>
-        </w:rPr>
-        <w:t xml:space="preserve"> specific</w:t>
+        <w:t xml:space="preserve"> investigate questions surrounding metamemory</w:t>
+      </w:r>
+      <w:r>
+        <w:rPr>
+          <w:rFonts w:ascii="Times New Roman" w:hAnsi="Times New Roman" w:cs="Times New Roman"/>
+          <w:sz w:val="24"/>
+          <w:szCs w:val="24"/>
+        </w:rPr>
+        <w:t xml:space="preserve"> processes</w:t>
+      </w:r>
+      <w:r>
+        <w:rPr>
+          <w:rFonts w:ascii="Times New Roman" w:hAnsi="Times New Roman" w:cs="Times New Roman"/>
+          <w:sz w:val="24"/>
+          <w:szCs w:val="24"/>
+        </w:rPr>
+        <w:t>, r</w:t>
+      </w:r>
+      <w:r>
+        <w:rPr>
+          <w:rFonts w:ascii="Times New Roman" w:hAnsi="Times New Roman" w:cs="Times New Roman"/>
+          <w:sz w:val="24"/>
+          <w:szCs w:val="24"/>
+        </w:rPr>
+        <w:t>esearchers</w:t>
+      </w:r>
+      <w:r>
+        <w:rPr>
+          <w:rFonts w:ascii="Times New Roman" w:hAnsi="Times New Roman" w:cs="Times New Roman"/>
+          <w:sz w:val="24"/>
+          <w:szCs w:val="24"/>
+        </w:rPr>
+        <w:t xml:space="preserve"> commonly </w:t>
+      </w:r>
+      <w:r>
+        <w:rPr>
+          <w:rFonts w:ascii="Times New Roman" w:hAnsi="Times New Roman" w:cs="Times New Roman"/>
+          <w:sz w:val="24"/>
+          <w:szCs w:val="24"/>
+        </w:rPr>
+        <w:t>have participants make</w:t>
+      </w:r>
+      <w:r>
+        <w:rPr>
+          <w:rFonts w:ascii="Times New Roman" w:hAnsi="Times New Roman" w:cs="Times New Roman"/>
+          <w:sz w:val="24"/>
+          <w:szCs w:val="24"/>
+        </w:rPr>
+        <w:t xml:space="preserve"> J</w:t>
+      </w:r>
+      <w:r>
+        <w:rPr>
+          <w:rFonts w:ascii="Times New Roman" w:hAnsi="Times New Roman" w:cs="Times New Roman"/>
+          <w:sz w:val="24"/>
+          <w:szCs w:val="24"/>
+        </w:rPr>
+        <w:t>udgments of Learning (JOL</w:t>
+      </w:r>
+      <w:r>
+        <w:rPr>
+          <w:rFonts w:ascii="Times New Roman" w:hAnsi="Times New Roman" w:cs="Times New Roman"/>
+          <w:sz w:val="24"/>
+          <w:szCs w:val="24"/>
+        </w:rPr>
+        <w:t>s)</w:t>
+      </w:r>
+      <w:r>
+        <w:rPr>
+          <w:rFonts w:ascii="Times New Roman" w:hAnsi="Times New Roman" w:cs="Times New Roman"/>
+          <w:sz w:val="24"/>
+          <w:szCs w:val="24"/>
+        </w:rPr>
+        <w:t xml:space="preserve">, </w:t>
+      </w:r>
+      <w:r>
+        <w:rPr>
+          <w:rFonts w:ascii="Times New Roman" w:hAnsi="Times New Roman" w:cs="Times New Roman"/>
+          <w:sz w:val="24"/>
+          <w:szCs w:val="24"/>
+        </w:rPr>
+        <w:t>which involve</w:t>
       </w:r>
       <w:r>
         <w:rPr>
@@ -982,103 +1014,7 @@
           <w:sz w:val="24"/>
           <w:szCs w:val="24"/>
         </w:rPr>
-        <w:t>metamemory</w:t>
-      </w:r>
-      <w:r>
-        <w:rPr>
-          <w:rFonts w:ascii="Times New Roman" w:hAnsi="Times New Roman" w:cs="Times New Roman"/>
-          <w:sz w:val="24"/>
-          <w:szCs w:val="24"/>
-        </w:rPr>
-        <w:t xml:space="preserve"> processes </w:t>
-      </w:r>
-      <w:r>
-        <w:rPr>
-          <w:rFonts w:ascii="Times New Roman" w:hAnsi="Times New Roman" w:cs="Times New Roman"/>
-          <w:sz w:val="24"/>
-          <w:szCs w:val="24"/>
-        </w:rPr>
-        <w:t xml:space="preserve">individuals engage in </w:t>
-      </w:r>
-      <w:r>
-        <w:rPr>
-          <w:rFonts w:ascii="Times New Roman" w:hAnsi="Times New Roman" w:cs="Times New Roman"/>
-          <w:sz w:val="24"/>
-          <w:szCs w:val="24"/>
-        </w:rPr>
-        <w:t>at encoding</w:t>
-      </w:r>
-      <w:r>
-        <w:rPr>
-          <w:rFonts w:ascii="Times New Roman" w:hAnsi="Times New Roman" w:cs="Times New Roman"/>
-          <w:sz w:val="24"/>
-          <w:szCs w:val="24"/>
-        </w:rPr>
-        <w:t>, r</w:t>
-      </w:r>
-      <w:r>
-        <w:rPr>
-          <w:rFonts w:ascii="Times New Roman" w:hAnsi="Times New Roman" w:cs="Times New Roman"/>
-          <w:sz w:val="24"/>
-          <w:szCs w:val="24"/>
-        </w:rPr>
-        <w:t>esearchers</w:t>
-      </w:r>
-      <w:r>
-        <w:rPr>
-          <w:rFonts w:ascii="Times New Roman" w:hAnsi="Times New Roman" w:cs="Times New Roman"/>
-          <w:sz w:val="24"/>
-          <w:szCs w:val="24"/>
-        </w:rPr>
-        <w:t xml:space="preserve"> commonly </w:t>
-      </w:r>
-      <w:r>
-        <w:rPr>
-          <w:rFonts w:ascii="Times New Roman" w:hAnsi="Times New Roman" w:cs="Times New Roman"/>
-          <w:sz w:val="24"/>
-          <w:szCs w:val="24"/>
-        </w:rPr>
-        <w:t>have participants make</w:t>
-      </w:r>
-      <w:r>
-        <w:rPr>
-          <w:rFonts w:ascii="Times New Roman" w:hAnsi="Times New Roman" w:cs="Times New Roman"/>
-          <w:sz w:val="24"/>
-          <w:szCs w:val="24"/>
-        </w:rPr>
-        <w:t xml:space="preserve"> J</w:t>
-      </w:r>
-      <w:r>
-        <w:rPr>
-          <w:rFonts w:ascii="Times New Roman" w:hAnsi="Times New Roman" w:cs="Times New Roman"/>
-          <w:sz w:val="24"/>
-          <w:szCs w:val="24"/>
-        </w:rPr>
-        <w:t>udgments of Learning (JOL</w:t>
-      </w:r>
-      <w:r>
-        <w:rPr>
-          <w:rFonts w:ascii="Times New Roman" w:hAnsi="Times New Roman" w:cs="Times New Roman"/>
-          <w:sz w:val="24"/>
-          <w:szCs w:val="24"/>
-        </w:rPr>
-        <w:t>s)</w:t>
-      </w:r>
-      <w:r>
-        <w:rPr>
-          <w:rFonts w:ascii="Times New Roman" w:hAnsi="Times New Roman" w:cs="Times New Roman"/>
-          <w:sz w:val="24"/>
-          <w:szCs w:val="24"/>
-        </w:rPr>
-        <w:t xml:space="preserve">, </w:t>
-      </w:r>
-      <w:r>
-        <w:rPr>
-          <w:rFonts w:ascii="Times New Roman" w:hAnsi="Times New Roman" w:cs="Times New Roman"/>
-          <w:sz w:val="24"/>
-          <w:szCs w:val="24"/>
-        </w:rPr>
-        <w:t>which involve</w:t>
+        <w:t>studying</w:t>
       </w:r>
       <w:r>
         <w:rPr>
@@ -1094,7 +1030,7 @@
           <w:sz w:val="24"/>
           <w:szCs w:val="24"/>
         </w:rPr>
-        <w:t>studying</w:t>
+        <w:t>items (commonly cue-target word pairs)</w:t>
       </w:r>
       <w:r>
         <w:rPr>
@@ -1110,23 +1046,7 @@
           <w:sz w:val="24"/>
           <w:szCs w:val="24"/>
         </w:rPr>
-        <w:t>items (commonly cue-target word pairs)</w:t>
-      </w:r>
-      <w:r>
-        <w:rPr>
-          <w:rFonts w:ascii="Times New Roman" w:hAnsi="Times New Roman" w:cs="Times New Roman"/>
-          <w:sz w:val="24"/>
-          <w:szCs w:val="24"/>
-        </w:rPr>
-        <w:t xml:space="preserve"> </w:t>
-      </w:r>
-      <w:r>
-        <w:rPr>
-          <w:rFonts w:ascii="Times New Roman" w:hAnsi="Times New Roman" w:cs="Times New Roman"/>
-          <w:sz w:val="24"/>
-          <w:szCs w:val="24"/>
-        </w:rPr>
-        <w:t>while</w:t>
+        <w:t>and</w:t>
       </w:r>
       <w:r>
         <w:rPr>
@@ -1401,6 +1321,14 @@
           <w:sz w:val="24"/>
           <w:szCs w:val="24"/>
         </w:rPr>
+        <w:t xml:space="preserve">research has considered </w:t>
+      </w:r>
+      <w:r>
+        <w:rPr>
+          <w:rFonts w:ascii="Times New Roman" w:hAnsi="Times New Roman" w:cs="Times New Roman"/>
+          <w:sz w:val="24"/>
+          <w:szCs w:val="24"/>
+        </w:rPr>
         <w:t xml:space="preserve">JOLs </w:t>
       </w:r>
       <w:r>
@@ -1409,7 +1337,31 @@
           <w:sz w:val="24"/>
           <w:szCs w:val="24"/>
         </w:rPr>
-        <w:t>have been</w:t>
+        <w:t xml:space="preserve">neutral measures </w:t>
+      </w:r>
+      <w:r>
+        <w:rPr>
+          <w:rFonts w:ascii="Times New Roman" w:hAnsi="Times New Roman" w:cs="Times New Roman"/>
+          <w:sz w:val="24"/>
+          <w:szCs w:val="24"/>
+        </w:rPr>
+        <w:t xml:space="preserve">which </w:t>
+      </w:r>
+      <w:r>
+        <w:rPr>
+          <w:rFonts w:ascii="Times New Roman" w:hAnsi="Times New Roman" w:cs="Times New Roman"/>
+          <w:sz w:val="24"/>
+          <w:szCs w:val="24"/>
+        </w:rPr>
+        <w:t>have little</w:t>
+      </w:r>
+      <w:r>
+        <w:rPr>
+          <w:rFonts w:ascii="Times New Roman" w:hAnsi="Times New Roman" w:cs="Times New Roman"/>
+          <w:sz w:val="24"/>
+          <w:szCs w:val="24"/>
+        </w:rPr>
+        <w:t xml:space="preserve"> influence</w:t>
       </w:r>
       <w:r>
         <w:rPr>
@@ -1425,54 +1377,6 @@
           <w:sz w:val="24"/>
           <w:szCs w:val="24"/>
         </w:rPr>
-        <w:t>considered</w:t>
-      </w:r>
-      <w:r>
-        <w:rPr>
-          <w:rFonts w:ascii="Times New Roman" w:hAnsi="Times New Roman" w:cs="Times New Roman"/>
-          <w:sz w:val="24"/>
-          <w:szCs w:val="24"/>
-        </w:rPr>
-        <w:t xml:space="preserve"> neutral measures </w:t>
-      </w:r>
-      <w:r>
-        <w:rPr>
-          <w:rFonts w:ascii="Times New Roman" w:hAnsi="Times New Roman" w:cs="Times New Roman"/>
-          <w:sz w:val="24"/>
-          <w:szCs w:val="24"/>
-        </w:rPr>
-        <w:t xml:space="preserve">which </w:t>
-      </w:r>
-      <w:r>
-        <w:rPr>
-          <w:rFonts w:ascii="Times New Roman" w:hAnsi="Times New Roman" w:cs="Times New Roman"/>
-          <w:sz w:val="24"/>
-          <w:szCs w:val="24"/>
-        </w:rPr>
-        <w:t>have little</w:t>
-      </w:r>
-      <w:r>
-        <w:rPr>
-          <w:rFonts w:ascii="Times New Roman" w:hAnsi="Times New Roman" w:cs="Times New Roman"/>
-          <w:sz w:val="24"/>
-          <w:szCs w:val="24"/>
-        </w:rPr>
-        <w:t xml:space="preserve"> influence</w:t>
-      </w:r>
-      <w:r>
-        <w:rPr>
-          <w:rFonts w:ascii="Times New Roman" w:hAnsi="Times New Roman" w:cs="Times New Roman"/>
-          <w:sz w:val="24"/>
-          <w:szCs w:val="24"/>
-        </w:rPr>
-        <w:t xml:space="preserve"> </w:t>
-      </w:r>
-      <w:r>
-        <w:rPr>
-          <w:rFonts w:ascii="Times New Roman" w:hAnsi="Times New Roman" w:cs="Times New Roman"/>
-          <w:sz w:val="24"/>
-          <w:szCs w:val="24"/>
-        </w:rPr>
         <w:t xml:space="preserve">on </w:t>
       </w:r>
       <w:r>
@@ -1497,6 +1401,14 @@
           <w:sz w:val="24"/>
           <w:szCs w:val="24"/>
         </w:rPr>
+        <w:t xml:space="preserve">they </w:t>
+      </w:r>
+      <w:r>
+        <w:rPr>
+          <w:rFonts w:ascii="Times New Roman" w:hAnsi="Times New Roman" w:cs="Times New Roman"/>
+          <w:sz w:val="24"/>
+          <w:szCs w:val="24"/>
+        </w:rPr>
         <w:t xml:space="preserve">are </w:t>
       </w:r>
       <w:r>
@@ -1505,7 +1417,7 @@
           <w:sz w:val="24"/>
           <w:szCs w:val="24"/>
         </w:rPr>
-        <w:t>were elicited</w:t>
+        <w:t>elicited</w:t>
       </w:r>
       <w:r>
         <w:rPr>
@@ -1699,7 +1611,25 @@
           <w:sz w:val="24"/>
           <w:szCs w:val="24"/>
         </w:rPr>
-        <w:t>Janes, Rivers, &amp; Dunlosky, 2018</w:t>
+        <w:t xml:space="preserve">Janes, Rivers, &amp; </w:t>
+      </w:r>
+      <w:proofErr w:type="spellStart"/>
+      <w:r>
+        <w:rPr>
+          <w:rFonts w:ascii="Times New Roman" w:hAnsi="Times New Roman" w:cs="Times New Roman"/>
+          <w:sz w:val="24"/>
+          <w:szCs w:val="24"/>
+        </w:rPr>
+        <w:t>Dunlosky</w:t>
+      </w:r>
+      <w:proofErr w:type="spellEnd"/>
+      <w:r>
+        <w:rPr>
+          <w:rFonts w:ascii="Times New Roman" w:hAnsi="Times New Roman" w:cs="Times New Roman"/>
+          <w:sz w:val="24"/>
+          <w:szCs w:val="24"/>
+        </w:rPr>
+        <w:t>, 2018</w:t>
       </w:r>
       <w:r>
         <w:rPr>
@@ -1731,7 +1661,25 @@
           <w:sz w:val="24"/>
           <w:szCs w:val="24"/>
         </w:rPr>
-        <w:t>Soderstrom, Clark, Halamish, &amp; Bjork, 2015;</w:t>
+        <w:t xml:space="preserve">Soderstrom, Clark, </w:t>
+      </w:r>
+      <w:proofErr w:type="spellStart"/>
+      <w:r>
+        <w:rPr>
+          <w:rFonts w:ascii="Times New Roman" w:hAnsi="Times New Roman" w:cs="Times New Roman"/>
+          <w:sz w:val="24"/>
+          <w:szCs w:val="24"/>
+        </w:rPr>
+        <w:t>Halamish</w:t>
+      </w:r>
+      <w:proofErr w:type="spellEnd"/>
+      <w:r>
+        <w:rPr>
+          <w:rFonts w:ascii="Times New Roman" w:hAnsi="Times New Roman" w:cs="Times New Roman"/>
+          <w:sz w:val="24"/>
+          <w:szCs w:val="24"/>
+        </w:rPr>
+        <w:t>, &amp; Bjork, 2015;</w:t>
       </w:r>
       <w:r>
         <w:rPr>
@@ -1957,16 +1905,7 @@
           <w:sz w:val="24"/>
           <w:szCs w:val="24"/>
         </w:rPr>
-        <w:t xml:space="preserve">) </w:t>
-      </w:r>
-      <w:r>
-        <w:rPr>
-          <w:rFonts w:ascii="Times New Roman" w:hAnsi="Times New Roman" w:cs="Times New Roman"/>
-          <w:sz w:val="24"/>
-          <w:szCs w:val="24"/>
-        </w:rPr>
-        <w:lastRenderedPageBreak/>
-        <w:t xml:space="preserve">or costs (i.e., </w:t>
+        <w:t xml:space="preserve">) or costs (i.e., </w:t>
       </w:r>
       <w:r>
         <w:rPr>
@@ -2032,7 +1971,16 @@
           <w:sz w:val="24"/>
           <w:szCs w:val="24"/>
         </w:rPr>
-        <w:t xml:space="preserve"> participants making JOLs at encoding </w:t>
+        <w:t xml:space="preserve"> </w:t>
+      </w:r>
+      <w:r>
+        <w:rPr>
+          <w:rFonts w:ascii="Times New Roman" w:hAnsi="Times New Roman" w:cs="Times New Roman"/>
+          <w:sz w:val="24"/>
+          <w:szCs w:val="24"/>
+        </w:rPr>
+        <w:lastRenderedPageBreak/>
+        <w:t xml:space="preserve">participants making JOLs at encoding </w:t>
       </w:r>
       <w:r>
         <w:rPr>
@@ -2084,7 +2032,39 @@
           <w:sz w:val="24"/>
           <w:szCs w:val="24"/>
         </w:rPr>
-        <w:t>Previous studies have often tested</w:t>
+        <w:t>Pr</w:t>
+      </w:r>
+      <w:r>
+        <w:rPr>
+          <w:rFonts w:ascii="Times New Roman" w:hAnsi="Times New Roman" w:cs="Times New Roman"/>
+          <w:sz w:val="24"/>
+          <w:szCs w:val="24"/>
+        </w:rPr>
+        <w:t>ior</w:t>
+      </w:r>
+      <w:r>
+        <w:rPr>
+          <w:rFonts w:ascii="Times New Roman" w:hAnsi="Times New Roman" w:cs="Times New Roman"/>
+          <w:sz w:val="24"/>
+          <w:szCs w:val="24"/>
+        </w:rPr>
+        <w:t xml:space="preserve"> studies have </w:t>
+      </w:r>
+      <w:r>
+        <w:rPr>
+          <w:rFonts w:ascii="Times New Roman" w:hAnsi="Times New Roman" w:cs="Times New Roman"/>
+          <w:sz w:val="24"/>
+          <w:szCs w:val="24"/>
+        </w:rPr>
+        <w:t>commonly</w:t>
+      </w:r>
+      <w:r>
+        <w:rPr>
+          <w:rFonts w:ascii="Times New Roman" w:hAnsi="Times New Roman" w:cs="Times New Roman"/>
+          <w:sz w:val="24"/>
+          <w:szCs w:val="24"/>
+        </w:rPr>
+        <w:t xml:space="preserve"> tested</w:t>
       </w:r>
       <w:r>
         <w:rPr>
@@ -2238,13 +2218,23 @@
         </w:rPr>
         <w:t xml:space="preserve">; though see </w:t>
       </w:r>
-      <w:r>
-        <w:rPr>
-          <w:rFonts w:ascii="Times New Roman" w:hAnsi="Times New Roman" w:cs="Times New Roman"/>
-          <w:sz w:val="24"/>
-          <w:szCs w:val="24"/>
-        </w:rPr>
-        <w:t>Senkova &amp; Otani, 2021</w:t>
+      <w:proofErr w:type="spellStart"/>
+      <w:r>
+        <w:rPr>
+          <w:rFonts w:ascii="Times New Roman" w:hAnsi="Times New Roman" w:cs="Times New Roman"/>
+          <w:sz w:val="24"/>
+          <w:szCs w:val="24"/>
+        </w:rPr>
+        <w:t>Senkova</w:t>
+      </w:r>
+      <w:proofErr w:type="spellEnd"/>
+      <w:r>
+        <w:rPr>
+          <w:rFonts w:ascii="Times New Roman" w:hAnsi="Times New Roman" w:cs="Times New Roman"/>
+          <w:sz w:val="24"/>
+          <w:szCs w:val="24"/>
+        </w:rPr>
+        <w:t xml:space="preserve"> &amp; Otani, 2021</w:t>
       </w:r>
       <w:r>
         <w:rPr>
@@ -2540,7 +2530,31 @@
           <w:sz w:val="24"/>
           <w:szCs w:val="24"/>
         </w:rPr>
-        <w:t xml:space="preserve"> Soderstrom et al., 2015</w:t>
+        <w:t xml:space="preserve"> Soderstrom et al.</w:t>
+      </w:r>
+      <w:r>
+        <w:rPr>
+          <w:rFonts w:ascii="Times New Roman" w:hAnsi="Times New Roman" w:cs="Times New Roman"/>
+          <w:sz w:val="24"/>
+          <w:szCs w:val="24"/>
+        </w:rPr>
+        <w:t xml:space="preserve"> (</w:t>
+      </w:r>
+      <w:r>
+        <w:rPr>
+          <w:rFonts w:ascii="Times New Roman" w:hAnsi="Times New Roman" w:cs="Times New Roman"/>
+          <w:sz w:val="24"/>
+          <w:szCs w:val="24"/>
+        </w:rPr>
+        <w:t>2015</w:t>
+      </w:r>
+      <w:r>
+        <w:rPr>
+          <w:rFonts w:ascii="Times New Roman" w:hAnsi="Times New Roman" w:cs="Times New Roman"/>
+          <w:sz w:val="24"/>
+          <w:szCs w:val="24"/>
+        </w:rPr>
+        <w:t>)</w:t>
       </w:r>
       <w:r>
         <w:rPr>
@@ -2886,7 +2900,23 @@
           <w:sz w:val="24"/>
           <w:szCs w:val="24"/>
         </w:rPr>
-        <w:t xml:space="preserve"> (e.g., </w:t>
+        <w:t xml:space="preserve"> </w:t>
+      </w:r>
+      <w:r>
+        <w:rPr>
+          <w:rFonts w:ascii="Times New Roman" w:hAnsi="Times New Roman" w:cs="Times New Roman"/>
+          <w:sz w:val="24"/>
+          <w:szCs w:val="24"/>
+        </w:rPr>
+        <w:t xml:space="preserve">on cue-target pairs </w:t>
+      </w:r>
+      <w:r>
+        <w:rPr>
+          <w:rFonts w:ascii="Times New Roman" w:hAnsi="Times New Roman" w:cs="Times New Roman"/>
+          <w:sz w:val="24"/>
+          <w:szCs w:val="24"/>
+        </w:rPr>
+        <w:t xml:space="preserve">(e.g., </w:t>
       </w:r>
       <w:r>
         <w:rPr>
@@ -2896,13 +2926,41 @@
         </w:rPr>
         <w:t xml:space="preserve">Janes et al., 2018; </w:t>
       </w:r>
-      <w:r>
-        <w:rPr>
-          <w:rFonts w:ascii="Times New Roman" w:hAnsi="Times New Roman" w:cs="Times New Roman"/>
-          <w:sz w:val="24"/>
-          <w:szCs w:val="24"/>
-        </w:rPr>
-        <w:t xml:space="preserve">Halamish &amp; Undorf, 2023; Maxwell &amp; Huff, 2022; </w:t>
+      <w:proofErr w:type="spellStart"/>
+      <w:r>
+        <w:rPr>
+          <w:rFonts w:ascii="Times New Roman" w:hAnsi="Times New Roman" w:cs="Times New Roman"/>
+          <w:sz w:val="24"/>
+          <w:szCs w:val="24"/>
+        </w:rPr>
+        <w:t>Halamish</w:t>
+      </w:r>
+      <w:proofErr w:type="spellEnd"/>
+      <w:r>
+        <w:rPr>
+          <w:rFonts w:ascii="Times New Roman" w:hAnsi="Times New Roman" w:cs="Times New Roman"/>
+          <w:sz w:val="24"/>
+          <w:szCs w:val="24"/>
+        </w:rPr>
+        <w:t xml:space="preserve"> &amp; </w:t>
+      </w:r>
+      <w:proofErr w:type="spellStart"/>
+      <w:r>
+        <w:rPr>
+          <w:rFonts w:ascii="Times New Roman" w:hAnsi="Times New Roman" w:cs="Times New Roman"/>
+          <w:sz w:val="24"/>
+          <w:szCs w:val="24"/>
+        </w:rPr>
+        <w:t>Undorf</w:t>
+      </w:r>
+      <w:proofErr w:type="spellEnd"/>
+      <w:r>
+        <w:rPr>
+          <w:rFonts w:ascii="Times New Roman" w:hAnsi="Times New Roman" w:cs="Times New Roman"/>
+          <w:sz w:val="24"/>
+          <w:szCs w:val="24"/>
+        </w:rPr>
+        <w:t xml:space="preserve">, 2023; Maxwell &amp; Huff, 2022; </w:t>
       </w:r>
       <w:r>
         <w:rPr>
@@ -2942,7 +3000,25 @@
           <w:sz w:val="24"/>
           <w:szCs w:val="24"/>
         </w:rPr>
-        <w:t xml:space="preserve"> Dunlosky, </w:t>
+        <w:t xml:space="preserve"> </w:t>
+      </w:r>
+      <w:proofErr w:type="spellStart"/>
+      <w:r>
+        <w:rPr>
+          <w:rFonts w:ascii="Times New Roman" w:hAnsi="Times New Roman" w:cs="Times New Roman"/>
+          <w:sz w:val="24"/>
+          <w:szCs w:val="24"/>
+        </w:rPr>
+        <w:t>Dunlosky</w:t>
+      </w:r>
+      <w:proofErr w:type="spellEnd"/>
+      <w:r>
+        <w:rPr>
+          <w:rFonts w:ascii="Times New Roman" w:hAnsi="Times New Roman" w:cs="Times New Roman"/>
+          <w:sz w:val="24"/>
+          <w:szCs w:val="24"/>
+        </w:rPr>
+        <w:t xml:space="preserve">, </w:t>
       </w:r>
       <w:r>
         <w:rPr>
@@ -3043,7 +3119,7 @@
           <w:sz w:val="24"/>
           <w:szCs w:val="24"/>
         </w:rPr>
-        <w:t xml:space="preserve"> of stimuli. Based on the item-specific/relational framework (</w:t>
+        <w:t>. Based on the item-specific/relational framework (</w:t>
       </w:r>
       <w:r>
         <w:rPr>
@@ -3059,7 +3135,47 @@
           <w:sz w:val="24"/>
           <w:szCs w:val="24"/>
         </w:rPr>
-        <w:t xml:space="preserve">), encoding tasks differ in the likelihood that they encourage processing of unique properties that differentiate individual items (i.e., item-specific encoding) or processing which focuses on shared properties between studied items (i.e., relational encoding). While item-specific and relational encoding tasks emphasize different </w:t>
+        <w:t xml:space="preserve">), encoding tasks differ in the likelihood that they encourage processing of unique properties that differentiate individual items (i.e., item-specific encoding) or processing which </w:t>
+      </w:r>
+      <w:r>
+        <w:rPr>
+          <w:rFonts w:ascii="Times New Roman" w:hAnsi="Times New Roman" w:cs="Times New Roman"/>
+          <w:sz w:val="24"/>
+          <w:szCs w:val="24"/>
+        </w:rPr>
+        <w:t>emphasizes</w:t>
+      </w:r>
+      <w:r>
+        <w:rPr>
+          <w:rFonts w:ascii="Times New Roman" w:hAnsi="Times New Roman" w:cs="Times New Roman"/>
+          <w:sz w:val="24"/>
+          <w:szCs w:val="24"/>
+        </w:rPr>
+        <w:t xml:space="preserve"> properties</w:t>
+      </w:r>
+      <w:r>
+        <w:rPr>
+          <w:rFonts w:ascii="Times New Roman" w:hAnsi="Times New Roman" w:cs="Times New Roman"/>
+          <w:sz w:val="24"/>
+          <w:szCs w:val="24"/>
+        </w:rPr>
+        <w:t xml:space="preserve"> shared</w:t>
+      </w:r>
+      <w:r>
+        <w:rPr>
+          <w:rFonts w:ascii="Times New Roman" w:hAnsi="Times New Roman" w:cs="Times New Roman"/>
+          <w:sz w:val="24"/>
+          <w:szCs w:val="24"/>
+        </w:rPr>
+        <w:t xml:space="preserve"> between items (i.e., relational encoding). While item-specific and relational encoding tasks emphasize different aspects of studied materials, both have been shown to improve memory performance relative to silent reading. </w:t>
+      </w:r>
+      <w:r>
+        <w:rPr>
+          <w:rFonts w:ascii="Times New Roman" w:hAnsi="Times New Roman" w:cs="Times New Roman"/>
+          <w:sz w:val="24"/>
+          <w:szCs w:val="24"/>
+        </w:rPr>
+        <w:t xml:space="preserve">As </w:t>
       </w:r>
       <w:r>
         <w:rPr>
@@ -3068,15 +3184,7 @@
           <w:szCs w:val="24"/>
         </w:rPr>
         <w:lastRenderedPageBreak/>
-        <w:t xml:space="preserve">aspects of studied materials, both have been shown to improve memory performance relative to silent reading. </w:t>
-      </w:r>
-      <w:r>
-        <w:rPr>
-          <w:rFonts w:ascii="Times New Roman" w:hAnsi="Times New Roman" w:cs="Times New Roman"/>
-          <w:sz w:val="24"/>
-          <w:szCs w:val="24"/>
-        </w:rPr>
-        <w:t>As such</w:t>
+        <w:t>such</w:t>
       </w:r>
       <w:r>
         <w:rPr>
@@ -3092,7 +3200,31 @@
           <w:sz w:val="24"/>
           <w:szCs w:val="24"/>
         </w:rPr>
-        <w:t xml:space="preserve"> of each type of processing</w:t>
+        <w:t xml:space="preserve"> of </w:t>
+      </w:r>
+      <w:r>
+        <w:rPr>
+          <w:rFonts w:ascii="Times New Roman" w:hAnsi="Times New Roman" w:cs="Times New Roman"/>
+          <w:sz w:val="24"/>
+          <w:szCs w:val="24"/>
+        </w:rPr>
+        <w:t>both</w:t>
+      </w:r>
+      <w:r>
+        <w:rPr>
+          <w:rFonts w:ascii="Times New Roman" w:hAnsi="Times New Roman" w:cs="Times New Roman"/>
+          <w:sz w:val="24"/>
+          <w:szCs w:val="24"/>
+        </w:rPr>
+        <w:t xml:space="preserve"> processing</w:t>
+      </w:r>
+      <w:r>
+        <w:rPr>
+          <w:rFonts w:ascii="Times New Roman" w:hAnsi="Times New Roman" w:cs="Times New Roman"/>
+          <w:sz w:val="24"/>
+          <w:szCs w:val="24"/>
+        </w:rPr>
+        <w:t xml:space="preserve"> types</w:t>
       </w:r>
       <w:r>
         <w:rPr>
@@ -3127,7 +3259,31 @@
           <w:sz w:val="24"/>
           <w:szCs w:val="24"/>
         </w:rPr>
-        <w:t xml:space="preserve">Whether JOLs encourage item-specific or relational processing may also be partially dependent on the type of stimuli </w:t>
+        <w:t>Importantly, w</w:t>
+      </w:r>
+      <w:r>
+        <w:rPr>
+          <w:rFonts w:ascii="Times New Roman" w:hAnsi="Times New Roman" w:cs="Times New Roman"/>
+          <w:sz w:val="24"/>
+          <w:szCs w:val="24"/>
+        </w:rPr>
+        <w:t xml:space="preserve">hether JOLs encourage item-specific or relational processing may </w:t>
+      </w:r>
+      <w:r>
+        <w:rPr>
+          <w:rFonts w:ascii="Times New Roman" w:hAnsi="Times New Roman" w:cs="Times New Roman"/>
+          <w:sz w:val="24"/>
+          <w:szCs w:val="24"/>
+        </w:rPr>
+        <w:t>depend upon</w:t>
+      </w:r>
+      <w:r>
+        <w:rPr>
+          <w:rFonts w:ascii="Times New Roman" w:hAnsi="Times New Roman" w:cs="Times New Roman"/>
+          <w:sz w:val="24"/>
+          <w:szCs w:val="24"/>
+        </w:rPr>
+        <w:t xml:space="preserve"> the type of stimuli </w:t>
       </w:r>
       <w:r>
         <w:rPr>
@@ -3175,31 +3331,159 @@
           <w:sz w:val="24"/>
           <w:szCs w:val="24"/>
         </w:rPr>
-        <w:t xml:space="preserve">proposed theories have often emphasized relational encoding. However, JOLs may encourage item-specific encoding, particularly when made on words presented individually within list rather than when they are elicited on cue-target pairs. </w:t>
-      </w:r>
-      <w:r>
-        <w:rPr>
-          <w:rFonts w:ascii="Times New Roman" w:hAnsi="Times New Roman" w:cs="Times New Roman"/>
-          <w:sz w:val="24"/>
-          <w:szCs w:val="24"/>
-        </w:rPr>
-        <w:t>Like cue-target pairs, word lists can</w:t>
-      </w:r>
-      <w:r>
-        <w:rPr>
-          <w:rFonts w:ascii="Times New Roman" w:hAnsi="Times New Roman" w:cs="Times New Roman"/>
-          <w:sz w:val="24"/>
-          <w:szCs w:val="24"/>
-        </w:rPr>
-        <w:t xml:space="preserve"> similarly</w:t>
-      </w:r>
-      <w:r>
-        <w:rPr>
-          <w:rFonts w:ascii="Times New Roman" w:hAnsi="Times New Roman" w:cs="Times New Roman"/>
-          <w:sz w:val="24"/>
-          <w:szCs w:val="24"/>
-        </w:rPr>
-        <w:t xml:space="preserve"> contain pre-existing relationships (i.e., words within lists can be categorized around a specific topic or theme)</w:t>
+        <w:t>theories of JOL reactivity</w:t>
+      </w:r>
+      <w:r>
+        <w:rPr>
+          <w:rFonts w:ascii="Times New Roman" w:hAnsi="Times New Roman" w:cs="Times New Roman"/>
+          <w:sz w:val="24"/>
+          <w:szCs w:val="24"/>
+        </w:rPr>
+        <w:t xml:space="preserve"> have often emphasized</w:t>
+      </w:r>
+      <w:r>
+        <w:rPr>
+          <w:rFonts w:ascii="Times New Roman" w:hAnsi="Times New Roman" w:cs="Times New Roman"/>
+          <w:sz w:val="24"/>
+          <w:szCs w:val="24"/>
+        </w:rPr>
+        <w:t xml:space="preserve"> the role of</w:t>
+      </w:r>
+      <w:r>
+        <w:rPr>
+          <w:rFonts w:ascii="Times New Roman" w:hAnsi="Times New Roman" w:cs="Times New Roman"/>
+          <w:sz w:val="24"/>
+          <w:szCs w:val="24"/>
+        </w:rPr>
+        <w:t xml:space="preserve"> relational encoding. However, JOLs may </w:t>
+      </w:r>
+      <w:r>
+        <w:rPr>
+          <w:rFonts w:ascii="Times New Roman" w:hAnsi="Times New Roman" w:cs="Times New Roman"/>
+          <w:sz w:val="24"/>
+          <w:szCs w:val="24"/>
+        </w:rPr>
+        <w:t xml:space="preserve">also </w:t>
+      </w:r>
+      <w:r>
+        <w:rPr>
+          <w:rFonts w:ascii="Times New Roman" w:hAnsi="Times New Roman" w:cs="Times New Roman"/>
+          <w:sz w:val="24"/>
+          <w:szCs w:val="24"/>
+        </w:rPr>
+        <w:t>encourage item-specific encoding</w:t>
+      </w:r>
+      <w:r>
+        <w:rPr>
+          <w:rFonts w:ascii="Times New Roman" w:hAnsi="Times New Roman" w:cs="Times New Roman"/>
+          <w:sz w:val="24"/>
+          <w:szCs w:val="24"/>
+        </w:rPr>
+        <w:t xml:space="preserve"> of stimuli</w:t>
+      </w:r>
+      <w:r>
+        <w:rPr>
+          <w:rFonts w:ascii="Times New Roman" w:hAnsi="Times New Roman" w:cs="Times New Roman"/>
+          <w:sz w:val="24"/>
+          <w:szCs w:val="24"/>
+        </w:rPr>
+        <w:t xml:space="preserve">, particularly when </w:t>
+      </w:r>
+      <w:r>
+        <w:rPr>
+          <w:rFonts w:ascii="Times New Roman" w:hAnsi="Times New Roman" w:cs="Times New Roman"/>
+          <w:sz w:val="24"/>
+          <w:szCs w:val="24"/>
+        </w:rPr>
+        <w:t>they are elicited for</w:t>
+      </w:r>
+      <w:r>
+        <w:rPr>
+          <w:rFonts w:ascii="Times New Roman" w:hAnsi="Times New Roman" w:cs="Times New Roman"/>
+          <w:sz w:val="24"/>
+          <w:szCs w:val="24"/>
+        </w:rPr>
+        <w:t xml:space="preserve"> words presented individually within </w:t>
+      </w:r>
+      <w:r>
+        <w:rPr>
+          <w:rFonts w:ascii="Times New Roman" w:hAnsi="Times New Roman" w:cs="Times New Roman"/>
+          <w:sz w:val="24"/>
+          <w:szCs w:val="24"/>
+        </w:rPr>
+        <w:t xml:space="preserve">a </w:t>
+      </w:r>
+      <w:r>
+        <w:rPr>
+          <w:rFonts w:ascii="Times New Roman" w:hAnsi="Times New Roman" w:cs="Times New Roman"/>
+          <w:sz w:val="24"/>
+          <w:szCs w:val="24"/>
+        </w:rPr>
+        <w:t xml:space="preserve">list rather than when they are </w:t>
+      </w:r>
+      <w:r>
+        <w:rPr>
+          <w:rFonts w:ascii="Times New Roman" w:hAnsi="Times New Roman" w:cs="Times New Roman"/>
+          <w:sz w:val="24"/>
+          <w:szCs w:val="24"/>
+        </w:rPr>
+        <w:t>provided on</w:t>
+      </w:r>
+      <w:r>
+        <w:rPr>
+          <w:rFonts w:ascii="Times New Roman" w:hAnsi="Times New Roman" w:cs="Times New Roman"/>
+          <w:sz w:val="24"/>
+          <w:szCs w:val="24"/>
+        </w:rPr>
+        <w:t xml:space="preserve"> cue-target pairs. </w:t>
+      </w:r>
+      <w:r>
+        <w:rPr>
+          <w:rFonts w:ascii="Times New Roman" w:hAnsi="Times New Roman" w:cs="Times New Roman"/>
+          <w:sz w:val="24"/>
+          <w:szCs w:val="24"/>
+        </w:rPr>
+        <w:t xml:space="preserve">Like cue-target pairs, word lists </w:t>
+      </w:r>
+      <w:r>
+        <w:rPr>
+          <w:rFonts w:ascii="Times New Roman" w:hAnsi="Times New Roman" w:cs="Times New Roman"/>
+          <w:sz w:val="24"/>
+          <w:szCs w:val="24"/>
+        </w:rPr>
+        <w:t xml:space="preserve">may </w:t>
+      </w:r>
+      <w:r>
+        <w:rPr>
+          <w:rFonts w:ascii="Times New Roman" w:hAnsi="Times New Roman" w:cs="Times New Roman"/>
+          <w:sz w:val="24"/>
+          <w:szCs w:val="24"/>
+        </w:rPr>
+        <w:t>similarly</w:t>
+      </w:r>
+      <w:r>
+        <w:rPr>
+          <w:rFonts w:ascii="Times New Roman" w:hAnsi="Times New Roman" w:cs="Times New Roman"/>
+          <w:sz w:val="24"/>
+          <w:szCs w:val="24"/>
+        </w:rPr>
+        <w:t xml:space="preserve"> contain pre-existing relationships (i.e., words within </w:t>
+      </w:r>
+      <w:r>
+        <w:rPr>
+          <w:rFonts w:ascii="Times New Roman" w:hAnsi="Times New Roman" w:cs="Times New Roman"/>
+          <w:sz w:val="24"/>
+          <w:szCs w:val="24"/>
+        </w:rPr>
+        <w:t xml:space="preserve">a </w:t>
+      </w:r>
+      <w:r>
+        <w:rPr>
+          <w:rFonts w:ascii="Times New Roman" w:hAnsi="Times New Roman" w:cs="Times New Roman"/>
+          <w:sz w:val="24"/>
+          <w:szCs w:val="24"/>
+        </w:rPr>
+        <w:t>list can be categorized around a specific topic or theme)</w:t>
       </w:r>
       <w:r>
         <w:rPr>
@@ -3231,7 +3515,39 @@
           <w:sz w:val="24"/>
           <w:szCs w:val="24"/>
         </w:rPr>
-        <w:t xml:space="preserve">from cue-target pairs </w:t>
+        <w:t xml:space="preserve">from </w:t>
+      </w:r>
+      <w:r>
+        <w:rPr>
+          <w:rFonts w:ascii="Times New Roman" w:hAnsi="Times New Roman" w:cs="Times New Roman"/>
+          <w:sz w:val="24"/>
+          <w:szCs w:val="24"/>
+        </w:rPr>
+        <w:t xml:space="preserve">how </w:t>
+      </w:r>
+      <w:r>
+        <w:rPr>
+          <w:rFonts w:ascii="Times New Roman" w:hAnsi="Times New Roman" w:cs="Times New Roman"/>
+          <w:sz w:val="24"/>
+          <w:szCs w:val="24"/>
+        </w:rPr>
+        <w:t xml:space="preserve">related </w:t>
+      </w:r>
+      <w:r>
+        <w:rPr>
+          <w:rFonts w:ascii="Times New Roman" w:hAnsi="Times New Roman" w:cs="Times New Roman"/>
+          <w:sz w:val="24"/>
+          <w:szCs w:val="24"/>
+        </w:rPr>
+        <w:t xml:space="preserve">cue-target pairs </w:t>
+      </w:r>
+      <w:r>
+        <w:rPr>
+          <w:rFonts w:ascii="Times New Roman" w:hAnsi="Times New Roman" w:cs="Times New Roman"/>
+          <w:sz w:val="24"/>
+          <w:szCs w:val="24"/>
+        </w:rPr>
+        <w:t xml:space="preserve">are processed </w:t>
       </w:r>
       <w:r>
         <w:rPr>
@@ -3311,22 +3627,6 @@
           <w:sz w:val="24"/>
           <w:szCs w:val="24"/>
         </w:rPr>
-        <w:t xml:space="preserve"> likely to encourage item-specific encoding, </w:t>
-      </w:r>
-      <w:r>
-        <w:rPr>
-          <w:rFonts w:ascii="Times New Roman" w:hAnsi="Times New Roman" w:cs="Times New Roman"/>
-          <w:sz w:val="24"/>
-          <w:szCs w:val="24"/>
-        </w:rPr>
-        <w:t>given that within this context, JOLs are</w:t>
-      </w:r>
-      <w:r>
-        <w:rPr>
-          <w:rFonts w:ascii="Times New Roman" w:hAnsi="Times New Roman" w:cs="Times New Roman"/>
-          <w:sz w:val="24"/>
-          <w:szCs w:val="24"/>
-        </w:rPr>
         <w:t xml:space="preserve"> </w:t>
       </w:r>
       <w:r>
@@ -3335,6 +3635,46 @@
           <w:sz w:val="24"/>
           <w:szCs w:val="24"/>
         </w:rPr>
+        <w:t xml:space="preserve">more </w:t>
+      </w:r>
+      <w:r>
+        <w:rPr>
+          <w:rFonts w:ascii="Times New Roman" w:hAnsi="Times New Roman" w:cs="Times New Roman"/>
+          <w:sz w:val="24"/>
+          <w:szCs w:val="24"/>
+        </w:rPr>
+        <w:t xml:space="preserve">likely to encourage item-specific encoding, </w:t>
+      </w:r>
+      <w:r>
+        <w:rPr>
+          <w:rFonts w:ascii="Times New Roman" w:hAnsi="Times New Roman" w:cs="Times New Roman"/>
+          <w:sz w:val="24"/>
+          <w:szCs w:val="24"/>
+        </w:rPr>
+        <w:t>as</w:t>
+      </w:r>
+      <w:r>
+        <w:rPr>
+          <w:rFonts w:ascii="Times New Roman" w:hAnsi="Times New Roman" w:cs="Times New Roman"/>
+          <w:sz w:val="24"/>
+          <w:szCs w:val="24"/>
+        </w:rPr>
+        <w:t xml:space="preserve"> JOLs are</w:t>
+      </w:r>
+      <w:r>
+        <w:rPr>
+          <w:rFonts w:ascii="Times New Roman" w:hAnsi="Times New Roman" w:cs="Times New Roman"/>
+          <w:sz w:val="24"/>
+          <w:szCs w:val="24"/>
+        </w:rPr>
+        <w:t xml:space="preserve"> </w:t>
+      </w:r>
+      <w:r>
+        <w:rPr>
+          <w:rFonts w:ascii="Times New Roman" w:hAnsi="Times New Roman" w:cs="Times New Roman"/>
+          <w:sz w:val="24"/>
+          <w:szCs w:val="24"/>
+        </w:rPr>
         <w:t>elicited</w:t>
       </w:r>
       <w:r>
@@ -3343,7 +3683,23 @@
           <w:sz w:val="24"/>
           <w:szCs w:val="24"/>
         </w:rPr>
-        <w:t xml:space="preserve"> on an individual word basis rather than for multiple it</w:t>
+        <w:t xml:space="preserve"> on individual </w:t>
+      </w:r>
+      <w:r>
+        <w:rPr>
+          <w:rFonts w:ascii="Times New Roman" w:hAnsi="Times New Roman" w:cs="Times New Roman"/>
+          <w:sz w:val="24"/>
+          <w:szCs w:val="24"/>
+        </w:rPr>
+        <w:t>items</w:t>
+      </w:r>
+      <w:r>
+        <w:rPr>
+          <w:rFonts w:ascii="Times New Roman" w:hAnsi="Times New Roman" w:cs="Times New Roman"/>
+          <w:sz w:val="24"/>
+          <w:szCs w:val="24"/>
+        </w:rPr>
+        <w:t xml:space="preserve"> rather than for it</w:t>
       </w:r>
       <w:r>
         <w:rPr>
@@ -3359,7 +3715,7 @@
           <w:sz w:val="24"/>
           <w:szCs w:val="24"/>
         </w:rPr>
-        <w:t>.</w:t>
+        <w:t xml:space="preserve"> pairs in which pre-existing relations are more salient.</w:t>
       </w:r>
       <w:r>
         <w:rPr>
@@ -3444,13 +3800,23 @@
         </w:rPr>
         <w:t xml:space="preserve">For example, </w:t>
       </w:r>
-      <w:r>
-        <w:rPr>
-          <w:rFonts w:ascii="Times New Roman" w:hAnsi="Times New Roman" w:cs="Times New Roman"/>
-          <w:sz w:val="24"/>
-          <w:szCs w:val="24"/>
-        </w:rPr>
-        <w:t>Senkova and Otani (2021)</w:t>
+      <w:proofErr w:type="spellStart"/>
+      <w:r>
+        <w:rPr>
+          <w:rFonts w:ascii="Times New Roman" w:hAnsi="Times New Roman" w:cs="Times New Roman"/>
+          <w:sz w:val="24"/>
+          <w:szCs w:val="24"/>
+        </w:rPr>
+        <w:t>Senkova</w:t>
+      </w:r>
+      <w:proofErr w:type="spellEnd"/>
+      <w:r>
+        <w:rPr>
+          <w:rFonts w:ascii="Times New Roman" w:hAnsi="Times New Roman" w:cs="Times New Roman"/>
+          <w:sz w:val="24"/>
+          <w:szCs w:val="24"/>
+        </w:rPr>
+        <w:t xml:space="preserve"> and Otani (2021)</w:t>
       </w:r>
       <w:r>
         <w:rPr>
@@ -3490,7 +3856,25 @@
           <w:sz w:val="24"/>
           <w:szCs w:val="24"/>
         </w:rPr>
-        <w:t xml:space="preserve">that the memorial benefits of JOLs were similar to </w:t>
+        <w:t xml:space="preserve">that the memorial benefits of JOLs were </w:t>
+      </w:r>
+      <w:proofErr w:type="gramStart"/>
+      <w:r>
+        <w:rPr>
+          <w:rFonts w:ascii="Times New Roman" w:hAnsi="Times New Roman" w:cs="Times New Roman"/>
+          <w:sz w:val="24"/>
+          <w:szCs w:val="24"/>
+        </w:rPr>
+        <w:t>similar to</w:t>
+      </w:r>
+      <w:proofErr w:type="gramEnd"/>
+      <w:r>
+        <w:rPr>
+          <w:rFonts w:ascii="Times New Roman" w:hAnsi="Times New Roman" w:cs="Times New Roman"/>
+          <w:sz w:val="24"/>
+          <w:szCs w:val="24"/>
+        </w:rPr>
+        <w:t xml:space="preserve"> </w:t>
       </w:r>
       <w:r>
         <w:rPr>
@@ -3578,7 +3962,7 @@
           <w:sz w:val="24"/>
           <w:szCs w:val="24"/>
         </w:rPr>
-        <w:t xml:space="preserve"> provided further evidence for an item-specific account of reactivity, as they found that making JOLs improved recognition memory </w:t>
+        <w:t xml:space="preserve"> provided further evidence for an item-specific account of reactivity, as they found that making JOLs improved recognition memory (which relies extensively upon item-specific processing) while simultaneously impairing </w:t>
       </w:r>
       <w:r>
         <w:rPr>
@@ -3587,7 +3971,39 @@
           <w:szCs w:val="24"/>
         </w:rPr>
         <w:lastRenderedPageBreak/>
-        <w:t xml:space="preserve">(which relies extensively upon item-specific processing) while simultaneously impairing temporal memory (which was assessed via an order reconstruction task, which is inherently relational). These findings were subsequently replicated by Zhao et al. 2023, who similarly showed positive reactivity on recognition memory and negative reactivity on temporal memory. </w:t>
+        <w:t xml:space="preserve">temporal memory (which was assessed via an order reconstruction task, which is inherently relational). These findings were subsequently replicated by Zhao et al. </w:t>
+      </w:r>
+      <w:r>
+        <w:rPr>
+          <w:rFonts w:ascii="Times New Roman" w:hAnsi="Times New Roman" w:cs="Times New Roman"/>
+          <w:sz w:val="24"/>
+          <w:szCs w:val="24"/>
+        </w:rPr>
+        <w:t>(</w:t>
+      </w:r>
+      <w:r>
+        <w:rPr>
+          <w:rFonts w:ascii="Times New Roman" w:hAnsi="Times New Roman" w:cs="Times New Roman"/>
+          <w:sz w:val="24"/>
+          <w:szCs w:val="24"/>
+        </w:rPr>
+        <w:t>2023</w:t>
+      </w:r>
+      <w:r>
+        <w:rPr>
+          <w:rFonts w:ascii="Times New Roman" w:hAnsi="Times New Roman" w:cs="Times New Roman"/>
+          <w:sz w:val="24"/>
+          <w:szCs w:val="24"/>
+        </w:rPr>
+        <w:t>)</w:t>
+      </w:r>
+      <w:r>
+        <w:rPr>
+          <w:rFonts w:ascii="Times New Roman" w:hAnsi="Times New Roman" w:cs="Times New Roman"/>
+          <w:sz w:val="24"/>
+          <w:szCs w:val="24"/>
+        </w:rPr>
+        <w:t xml:space="preserve">, who similarly showed positive reactivity on recognition memory and negative reactivity on temporal memory. </w:t>
       </w:r>
       <w:r>
         <w:rPr>
@@ -3605,13 +4021,41 @@
         </w:rPr>
         <w:t xml:space="preserve">which is thought to reflect heightened relational encoding (see </w:t>
       </w:r>
-      <w:r>
-        <w:rPr>
-          <w:rFonts w:ascii="Times New Roman" w:hAnsi="Times New Roman" w:cs="Times New Roman"/>
-          <w:sz w:val="24"/>
-          <w:szCs w:val="24"/>
-        </w:rPr>
-        <w:t>Halamish &amp; Undorf, 2023</w:t>
+      <w:proofErr w:type="spellStart"/>
+      <w:r>
+        <w:rPr>
+          <w:rFonts w:ascii="Times New Roman" w:hAnsi="Times New Roman" w:cs="Times New Roman"/>
+          <w:sz w:val="24"/>
+          <w:szCs w:val="24"/>
+        </w:rPr>
+        <w:t>Halamish</w:t>
+      </w:r>
+      <w:proofErr w:type="spellEnd"/>
+      <w:r>
+        <w:rPr>
+          <w:rFonts w:ascii="Times New Roman" w:hAnsi="Times New Roman" w:cs="Times New Roman"/>
+          <w:sz w:val="24"/>
+          <w:szCs w:val="24"/>
+        </w:rPr>
+        <w:t xml:space="preserve"> &amp; </w:t>
+      </w:r>
+      <w:proofErr w:type="spellStart"/>
+      <w:r>
+        <w:rPr>
+          <w:rFonts w:ascii="Times New Roman" w:hAnsi="Times New Roman" w:cs="Times New Roman"/>
+          <w:sz w:val="24"/>
+          <w:szCs w:val="24"/>
+        </w:rPr>
+        <w:t>Undorf</w:t>
+      </w:r>
+      <w:proofErr w:type="spellEnd"/>
+      <w:r>
+        <w:rPr>
+          <w:rFonts w:ascii="Times New Roman" w:hAnsi="Times New Roman" w:cs="Times New Roman"/>
+          <w:sz w:val="24"/>
+          <w:szCs w:val="24"/>
+        </w:rPr>
+        <w:t>, 2023</w:t>
       </w:r>
       <w:r>
         <w:rPr>
@@ -3902,7 +4346,25 @@
           <w:sz w:val="24"/>
           <w:szCs w:val="24"/>
         </w:rPr>
-        <w:t>Rawson &amp; Zamary, 2019</w:t>
+        <w:t xml:space="preserve">Rawson &amp; </w:t>
+      </w:r>
+      <w:proofErr w:type="spellStart"/>
+      <w:r>
+        <w:rPr>
+          <w:rFonts w:ascii="Times New Roman" w:hAnsi="Times New Roman" w:cs="Times New Roman"/>
+          <w:sz w:val="24"/>
+          <w:szCs w:val="24"/>
+        </w:rPr>
+        <w:t>Zamary</w:t>
+      </w:r>
+      <w:proofErr w:type="spellEnd"/>
+      <w:r>
+        <w:rPr>
+          <w:rFonts w:ascii="Times New Roman" w:hAnsi="Times New Roman" w:cs="Times New Roman"/>
+          <w:sz w:val="24"/>
+          <w:szCs w:val="24"/>
+        </w:rPr>
+        <w:t>, 2019</w:t>
       </w:r>
       <w:r>
         <w:rPr>
@@ -4013,15 +4475,55 @@
           <w:sz w:val="24"/>
           <w:szCs w:val="24"/>
         </w:rPr>
-        <w:t xml:space="preserve">while </w:t>
-      </w:r>
-      <w:r>
-        <w:rPr>
-          <w:rFonts w:ascii="Times New Roman" w:hAnsi="Times New Roman" w:cs="Times New Roman"/>
-          <w:sz w:val="24"/>
-          <w:szCs w:val="24"/>
-        </w:rPr>
-        <w:t xml:space="preserve">JOL reactivity readily extends to word lists, the mechanisms driving this effect likely differ relative to reactivity on </w:t>
+        <w:t>although</w:t>
+      </w:r>
+      <w:r>
+        <w:rPr>
+          <w:rFonts w:ascii="Times New Roman" w:hAnsi="Times New Roman" w:cs="Times New Roman"/>
+          <w:sz w:val="24"/>
+          <w:szCs w:val="24"/>
+        </w:rPr>
+        <w:t xml:space="preserve"> </w:t>
+      </w:r>
+      <w:r>
+        <w:rPr>
+          <w:rFonts w:ascii="Times New Roman" w:hAnsi="Times New Roman" w:cs="Times New Roman"/>
+          <w:sz w:val="24"/>
+          <w:szCs w:val="24"/>
+        </w:rPr>
+        <w:t xml:space="preserve">JOL reactivity readily extends to word lists, the mechanisms driving this effect likely differ relative to reactivity on cue-target pairs. As such, </w:t>
+      </w:r>
+      <w:r>
+        <w:rPr>
+          <w:rFonts w:ascii="Times New Roman" w:hAnsi="Times New Roman" w:cs="Times New Roman"/>
+          <w:sz w:val="24"/>
+          <w:szCs w:val="24"/>
+        </w:rPr>
+        <w:t xml:space="preserve">the </w:t>
+      </w:r>
+      <w:r>
+        <w:rPr>
+          <w:rFonts w:ascii="Times New Roman" w:hAnsi="Times New Roman" w:cs="Times New Roman"/>
+          <w:sz w:val="24"/>
+          <w:szCs w:val="24"/>
+        </w:rPr>
+        <w:t xml:space="preserve">present study </w:t>
+      </w:r>
+      <w:r>
+        <w:rPr>
+          <w:rFonts w:ascii="Times New Roman" w:hAnsi="Times New Roman" w:cs="Times New Roman"/>
+          <w:sz w:val="24"/>
+          <w:szCs w:val="24"/>
+        </w:rPr>
+        <w:t xml:space="preserve">further examined the roles of item-specific </w:t>
+      </w:r>
+      <w:r>
+        <w:rPr>
+          <w:rFonts w:ascii="Times New Roman" w:hAnsi="Times New Roman" w:cs="Times New Roman"/>
+          <w:sz w:val="24"/>
+          <w:szCs w:val="24"/>
+        </w:rPr>
+        <w:t xml:space="preserve">and </w:t>
       </w:r>
       <w:r>
         <w:rPr>
@@ -4030,39 +4532,7 @@
           <w:szCs w:val="24"/>
         </w:rPr>
         <w:lastRenderedPageBreak/>
-        <w:t xml:space="preserve">cue-target pairs. As such, </w:t>
-      </w:r>
-      <w:r>
-        <w:rPr>
-          <w:rFonts w:ascii="Times New Roman" w:hAnsi="Times New Roman" w:cs="Times New Roman"/>
-          <w:sz w:val="24"/>
-          <w:szCs w:val="24"/>
-        </w:rPr>
-        <w:t xml:space="preserve">the </w:t>
-      </w:r>
-      <w:r>
-        <w:rPr>
-          <w:rFonts w:ascii="Times New Roman" w:hAnsi="Times New Roman" w:cs="Times New Roman"/>
-          <w:sz w:val="24"/>
-          <w:szCs w:val="24"/>
-        </w:rPr>
-        <w:t xml:space="preserve">present study </w:t>
-      </w:r>
-      <w:r>
-        <w:rPr>
-          <w:rFonts w:ascii="Times New Roman" w:hAnsi="Times New Roman" w:cs="Times New Roman"/>
-          <w:sz w:val="24"/>
-          <w:szCs w:val="24"/>
-        </w:rPr>
-        <w:t xml:space="preserve">further examined the roles of item-specific </w:t>
-      </w:r>
-      <w:r>
-        <w:rPr>
-          <w:rFonts w:ascii="Times New Roman" w:hAnsi="Times New Roman" w:cs="Times New Roman"/>
-          <w:sz w:val="24"/>
-          <w:szCs w:val="24"/>
-        </w:rPr>
-        <w:t xml:space="preserve">and relational </w:t>
+        <w:t xml:space="preserve">relational </w:t>
       </w:r>
       <w:r>
         <w:rPr>
@@ -4206,7 +4676,25 @@
           <w:sz w:val="24"/>
           <w:szCs w:val="24"/>
         </w:rPr>
-        <w:t xml:space="preserve"> replicate findings from Senkova and Otani (2021) </w:t>
+        <w:t xml:space="preserve"> replicate findings from </w:t>
+      </w:r>
+      <w:proofErr w:type="spellStart"/>
+      <w:r>
+        <w:rPr>
+          <w:rFonts w:ascii="Times New Roman" w:hAnsi="Times New Roman" w:cs="Times New Roman"/>
+          <w:sz w:val="24"/>
+          <w:szCs w:val="24"/>
+        </w:rPr>
+        <w:t>Senkova</w:t>
+      </w:r>
+      <w:proofErr w:type="spellEnd"/>
+      <w:r>
+        <w:rPr>
+          <w:rFonts w:ascii="Times New Roman" w:hAnsi="Times New Roman" w:cs="Times New Roman"/>
+          <w:sz w:val="24"/>
+          <w:szCs w:val="24"/>
+        </w:rPr>
+        <w:t xml:space="preserve"> and Otani (2021) </w:t>
       </w:r>
       <w:r>
         <w:rPr>
@@ -4748,7 +5236,25 @@
           <w:sz w:val="24"/>
           <w:szCs w:val="24"/>
         </w:rPr>
-        <w:t>McCabe, Presmantes, Robertson, &amp; Smith, 2004;</w:t>
+        <w:t xml:space="preserve">McCabe, </w:t>
+      </w:r>
+      <w:proofErr w:type="spellStart"/>
+      <w:r>
+        <w:rPr>
+          <w:rFonts w:ascii="Times New Roman" w:hAnsi="Times New Roman" w:cs="Times New Roman"/>
+          <w:sz w:val="24"/>
+          <w:szCs w:val="24"/>
+        </w:rPr>
+        <w:t>Presmantes</w:t>
+      </w:r>
+      <w:proofErr w:type="spellEnd"/>
+      <w:r>
+        <w:rPr>
+          <w:rFonts w:ascii="Times New Roman" w:hAnsi="Times New Roman" w:cs="Times New Roman"/>
+          <w:sz w:val="24"/>
+          <w:szCs w:val="24"/>
+        </w:rPr>
+        <w:t>, Robertson, &amp; Smith, 2004;</w:t>
       </w:r>
       <w:r>
         <w:rPr>
@@ -4796,16 +5302,23 @@
           <w:sz w:val="24"/>
           <w:szCs w:val="24"/>
         </w:rPr>
-        <w:t xml:space="preserve">Thus, in addition to providing further tests of the item-order account, </w:t>
-      </w:r>
-      <w:r>
-        <w:rPr>
-          <w:rFonts w:ascii="Times New Roman" w:hAnsi="Times New Roman" w:cs="Times New Roman"/>
-          <w:sz w:val="24"/>
-          <w:szCs w:val="24"/>
-        </w:rPr>
-        <w:lastRenderedPageBreak/>
-        <w:t xml:space="preserve">Experiments 3 and 4 were additionally designed to assess the roles of item-specific and relational processing </w:t>
+        <w:t xml:space="preserve">Thus, in addition to </w:t>
+      </w:r>
+      <w:r>
+        <w:rPr>
+          <w:rFonts w:ascii="Times New Roman" w:hAnsi="Times New Roman" w:cs="Times New Roman"/>
+          <w:sz w:val="24"/>
+          <w:szCs w:val="24"/>
+        </w:rPr>
+        <w:t>testing</w:t>
+      </w:r>
+      <w:r>
+        <w:rPr>
+          <w:rFonts w:ascii="Times New Roman" w:hAnsi="Times New Roman" w:cs="Times New Roman"/>
+          <w:sz w:val="24"/>
+          <w:szCs w:val="24"/>
+        </w:rPr>
+        <w:t xml:space="preserve"> the item-order account, Experiments 3 and 4 were additionally designed to assess the roles of item-specific and relational processing </w:t>
       </w:r>
       <w:r>
         <w:rPr>
@@ -4831,6 +5344,7 @@
           <w:sz w:val="24"/>
           <w:szCs w:val="24"/>
         </w:rPr>
+        <w:lastRenderedPageBreak/>
         <w:tab/>
       </w:r>
       <w:r>
@@ -4928,7 +5442,23 @@
           <w:sz w:val="24"/>
           <w:szCs w:val="24"/>
         </w:rPr>
-        <w:t xml:space="preserve">designed to encourage relational encoding </w:t>
+        <w:t xml:space="preserve">designed to </w:t>
+      </w:r>
+      <w:r>
+        <w:rPr>
+          <w:rFonts w:ascii="Times New Roman" w:hAnsi="Times New Roman" w:cs="Times New Roman"/>
+          <w:sz w:val="24"/>
+          <w:szCs w:val="24"/>
+        </w:rPr>
+        <w:t>promote</w:t>
+      </w:r>
+      <w:r>
+        <w:rPr>
+          <w:rFonts w:ascii="Times New Roman" w:hAnsi="Times New Roman" w:cs="Times New Roman"/>
+          <w:sz w:val="24"/>
+          <w:szCs w:val="24"/>
+        </w:rPr>
+        <w:t xml:space="preserve"> relational encoding </w:t>
       </w:r>
       <w:r>
         <w:rPr>
@@ -5170,7 +5700,25 @@
           <w:sz w:val="24"/>
           <w:szCs w:val="24"/>
         </w:rPr>
-        <w:t xml:space="preserve">reported by Senkova and Otani (2021) showing that JOLs </w:t>
+        <w:t xml:space="preserve">reported by </w:t>
+      </w:r>
+      <w:proofErr w:type="spellStart"/>
+      <w:r>
+        <w:rPr>
+          <w:rFonts w:ascii="Times New Roman" w:hAnsi="Times New Roman" w:cs="Times New Roman"/>
+          <w:sz w:val="24"/>
+          <w:szCs w:val="24"/>
+        </w:rPr>
+        <w:t>Senkova</w:t>
+      </w:r>
+      <w:proofErr w:type="spellEnd"/>
+      <w:r>
+        <w:rPr>
+          <w:rFonts w:ascii="Times New Roman" w:hAnsi="Times New Roman" w:cs="Times New Roman"/>
+          <w:sz w:val="24"/>
+          <w:szCs w:val="24"/>
+        </w:rPr>
+        <w:t xml:space="preserve"> and Otani (2021) showing that JOLs </w:t>
       </w:r>
       <w:r>
         <w:rPr>
@@ -5508,13 +6056,23 @@
         </w:rPr>
         <w:t xml:space="preserve">Based on </w:t>
       </w:r>
-      <w:r>
-        <w:rPr>
-          <w:rFonts w:ascii="Times New Roman" w:hAnsi="Times New Roman" w:cs="Times New Roman"/>
-          <w:sz w:val="24"/>
-          <w:szCs w:val="24"/>
-        </w:rPr>
-        <w:t xml:space="preserve">Senkova </w:t>
+      <w:proofErr w:type="spellStart"/>
+      <w:r>
+        <w:rPr>
+          <w:rFonts w:ascii="Times New Roman" w:hAnsi="Times New Roman" w:cs="Times New Roman"/>
+          <w:sz w:val="24"/>
+          <w:szCs w:val="24"/>
+        </w:rPr>
+        <w:t>Senkova</w:t>
+      </w:r>
+      <w:proofErr w:type="spellEnd"/>
+      <w:r>
+        <w:rPr>
+          <w:rFonts w:ascii="Times New Roman" w:hAnsi="Times New Roman" w:cs="Times New Roman"/>
+          <w:sz w:val="24"/>
+          <w:szCs w:val="24"/>
+        </w:rPr>
+        <w:t xml:space="preserve"> </w:t>
       </w:r>
       <w:r>
         <w:rPr>
@@ -5810,7 +6368,39 @@
           <w:sz w:val="24"/>
           <w:szCs w:val="24"/>
         </w:rPr>
-        <w:t xml:space="preserve"> expected to benefit recall, given that this</w:t>
+        <w:t xml:space="preserve"> expected to </w:t>
+      </w:r>
+      <w:r>
+        <w:rPr>
+          <w:rFonts w:ascii="Times New Roman" w:hAnsi="Times New Roman" w:cs="Times New Roman"/>
+          <w:sz w:val="24"/>
+          <w:szCs w:val="24"/>
+        </w:rPr>
+        <w:t>improve</w:t>
+      </w:r>
+      <w:r>
+        <w:rPr>
+          <w:rFonts w:ascii="Times New Roman" w:hAnsi="Times New Roman" w:cs="Times New Roman"/>
+          <w:sz w:val="24"/>
+          <w:szCs w:val="24"/>
+        </w:rPr>
+        <w:t xml:space="preserve"> recall, </w:t>
+      </w:r>
+      <w:r>
+        <w:rPr>
+          <w:rFonts w:ascii="Times New Roman" w:hAnsi="Times New Roman" w:cs="Times New Roman"/>
+          <w:sz w:val="24"/>
+          <w:szCs w:val="24"/>
+        </w:rPr>
+        <w:t>as</w:t>
+      </w:r>
+      <w:r>
+        <w:rPr>
+          <w:rFonts w:ascii="Times New Roman" w:hAnsi="Times New Roman" w:cs="Times New Roman"/>
+          <w:sz w:val="24"/>
+          <w:szCs w:val="24"/>
+        </w:rPr>
+        <w:t xml:space="preserve"> this</w:t>
       </w:r>
       <w:r>
         <w:rPr>
@@ -5906,7 +6496,47 @@
           <w:sz w:val="24"/>
           <w:szCs w:val="24"/>
         </w:rPr>
-        <w:t xml:space="preserve"> all items presented with a list. Thus, the inclusion of item-level and global JOL </w:t>
+        <w:t xml:space="preserve"> all items presented with a list. Thus, the inclusion of item-level and global JOL encoding groups allowed for a comparison between item-specific and relational focuse</w:t>
+      </w:r>
+      <w:r>
+        <w:rPr>
+          <w:rFonts w:ascii="Times New Roman" w:hAnsi="Times New Roman" w:cs="Times New Roman"/>
+          <w:sz w:val="24"/>
+          <w:szCs w:val="24"/>
+        </w:rPr>
+        <w:t>d</w:t>
+      </w:r>
+      <w:r>
+        <w:rPr>
+          <w:rFonts w:ascii="Times New Roman" w:hAnsi="Times New Roman" w:cs="Times New Roman"/>
+          <w:sz w:val="24"/>
+          <w:szCs w:val="24"/>
+        </w:rPr>
+        <w:t xml:space="preserve"> judgmen</w:t>
+      </w:r>
+      <w:r>
+        <w:rPr>
+          <w:rFonts w:ascii="Times New Roman" w:hAnsi="Times New Roman" w:cs="Times New Roman"/>
+          <w:sz w:val="24"/>
+          <w:szCs w:val="24"/>
+        </w:rPr>
+        <w:t>ts</w:t>
+      </w:r>
+      <w:r>
+        <w:rPr>
+          <w:rFonts w:ascii="Times New Roman" w:hAnsi="Times New Roman" w:cs="Times New Roman"/>
+          <w:sz w:val="24"/>
+          <w:szCs w:val="24"/>
+        </w:rPr>
+        <w:t>.</w:t>
+      </w:r>
+      <w:r>
+        <w:rPr>
+          <w:rFonts w:ascii="Times New Roman" w:hAnsi="Times New Roman" w:cs="Times New Roman"/>
+          <w:sz w:val="24"/>
+          <w:szCs w:val="24"/>
+        </w:rPr>
+        <w:t xml:space="preserve"> </w:t>
       </w:r>
       <w:r>
         <w:rPr>
@@ -5915,47 +6545,7 @@
           <w:szCs w:val="24"/>
         </w:rPr>
         <w:lastRenderedPageBreak/>
-        <w:t>encoding groups allowed for a comparison between item-specific and relational focuse</w:t>
-      </w:r>
-      <w:r>
-        <w:rPr>
-          <w:rFonts w:ascii="Times New Roman" w:hAnsi="Times New Roman" w:cs="Times New Roman"/>
-          <w:sz w:val="24"/>
-          <w:szCs w:val="24"/>
-        </w:rPr>
-        <w:t>d</w:t>
-      </w:r>
-      <w:r>
-        <w:rPr>
-          <w:rFonts w:ascii="Times New Roman" w:hAnsi="Times New Roman" w:cs="Times New Roman"/>
-          <w:sz w:val="24"/>
-          <w:szCs w:val="24"/>
-        </w:rPr>
-        <w:t xml:space="preserve"> judgmen</w:t>
-      </w:r>
-      <w:r>
-        <w:rPr>
-          <w:rFonts w:ascii="Times New Roman" w:hAnsi="Times New Roman" w:cs="Times New Roman"/>
-          <w:sz w:val="24"/>
-          <w:szCs w:val="24"/>
-        </w:rPr>
-        <w:t>ts</w:t>
-      </w:r>
-      <w:r>
-        <w:rPr>
-          <w:rFonts w:ascii="Times New Roman" w:hAnsi="Times New Roman" w:cs="Times New Roman"/>
-          <w:sz w:val="24"/>
-          <w:szCs w:val="24"/>
-        </w:rPr>
-        <w:t>.</w:t>
-      </w:r>
-      <w:r>
-        <w:rPr>
-          <w:rFonts w:ascii="Times New Roman" w:hAnsi="Times New Roman" w:cs="Times New Roman"/>
-          <w:sz w:val="24"/>
-          <w:szCs w:val="24"/>
-        </w:rPr>
-        <w:t xml:space="preserve"> Finally, because categorized lists contain pre-exiting relations, any benefits of global JOLs on this list type were expected to be greater than uncategorized lists.</w:t>
+        <w:t>Finally, because categorized lists contain pre-exiting relations, any benefits of global JOLs on this list type were expected to be greater than uncategorized lists.</w:t>
       </w:r>
     </w:p>
     <w:p>
@@ -6059,7 +6649,23 @@
           <w:sz w:val="24"/>
           <w:szCs w:val="24"/>
         </w:rPr>
-        <w:t xml:space="preserve"> were recruited from Prolific (www.prolic.co) and </w:t>
+        <w:t xml:space="preserve"> were recruited from Prolific (www.proli</w:t>
+      </w:r>
+      <w:r>
+        <w:rPr>
+          <w:rFonts w:ascii="Times New Roman" w:hAnsi="Times New Roman" w:cs="Times New Roman"/>
+          <w:sz w:val="24"/>
+          <w:szCs w:val="24"/>
+        </w:rPr>
+        <w:t>fi</w:t>
+      </w:r>
+      <w:r>
+        <w:rPr>
+          <w:rFonts w:ascii="Times New Roman" w:hAnsi="Times New Roman" w:cs="Times New Roman"/>
+          <w:sz w:val="24"/>
+          <w:szCs w:val="24"/>
+        </w:rPr>
+        <w:t xml:space="preserve">c.co) and </w:t>
       </w:r>
       <w:r>
         <w:rPr>
@@ -6173,7 +6779,25 @@
           <w:sz w:val="24"/>
           <w:szCs w:val="24"/>
         </w:rPr>
-        <w:t>Faul, Erdfelder, Buchner, &amp; Lang, 2009</w:t>
+        <w:t xml:space="preserve">Faul, </w:t>
+      </w:r>
+      <w:proofErr w:type="spellStart"/>
+      <w:r>
+        <w:rPr>
+          <w:rFonts w:ascii="Times New Roman" w:hAnsi="Times New Roman" w:cs="Times New Roman"/>
+          <w:sz w:val="24"/>
+          <w:szCs w:val="24"/>
+        </w:rPr>
+        <w:t>Erdfelder</w:t>
+      </w:r>
+      <w:proofErr w:type="spellEnd"/>
+      <w:r>
+        <w:rPr>
+          <w:rFonts w:ascii="Times New Roman" w:hAnsi="Times New Roman" w:cs="Times New Roman"/>
+          <w:sz w:val="24"/>
+          <w:szCs w:val="24"/>
+        </w:rPr>
+        <w:t>, Buchner, &amp; Lang, 2009</w:t>
       </w:r>
       <w:r>
         <w:rPr>
@@ -6507,7 +7131,25 @@
           <w:sz w:val="24"/>
           <w:szCs w:val="24"/>
         </w:rPr>
-        <w:t xml:space="preserve">; no-JOL control group, </w:t>
+        <w:t xml:space="preserve">; </w:t>
+      </w:r>
+      <w:proofErr w:type="gramStart"/>
+      <w:r>
+        <w:rPr>
+          <w:rFonts w:ascii="Times New Roman" w:hAnsi="Times New Roman" w:cs="Times New Roman"/>
+          <w:sz w:val="24"/>
+          <w:szCs w:val="24"/>
+        </w:rPr>
+        <w:t>no</w:t>
+      </w:r>
+      <w:proofErr w:type="gramEnd"/>
+      <w:r>
+        <w:rPr>
+          <w:rFonts w:ascii="Times New Roman" w:hAnsi="Times New Roman" w:cs="Times New Roman"/>
+          <w:sz w:val="24"/>
+          <w:szCs w:val="24"/>
+        </w:rPr>
+        <w:t xml:space="preserve">-JOL control group, </w:t>
       </w:r>
       <w:r>
         <w:rPr>
@@ -6678,7 +7320,43 @@
           <w:sz w:val="24"/>
           <w:szCs w:val="24"/>
         </w:rPr>
-        <w:t>Van Overschelde, Rawson, and Dunlosky’s (2004)</w:t>
+        <w:t xml:space="preserve">Van </w:t>
+      </w:r>
+      <w:proofErr w:type="spellStart"/>
+      <w:r>
+        <w:rPr>
+          <w:rFonts w:ascii="Times New Roman" w:hAnsi="Times New Roman" w:cs="Times New Roman"/>
+          <w:sz w:val="24"/>
+          <w:szCs w:val="24"/>
+        </w:rPr>
+        <w:t>Overschelde</w:t>
+      </w:r>
+      <w:proofErr w:type="spellEnd"/>
+      <w:r>
+        <w:rPr>
+          <w:rFonts w:ascii="Times New Roman" w:hAnsi="Times New Roman" w:cs="Times New Roman"/>
+          <w:sz w:val="24"/>
+          <w:szCs w:val="24"/>
+        </w:rPr>
+        <w:t xml:space="preserve">, Rawson, and </w:t>
+      </w:r>
+      <w:proofErr w:type="spellStart"/>
+      <w:r>
+        <w:rPr>
+          <w:rFonts w:ascii="Times New Roman" w:hAnsi="Times New Roman" w:cs="Times New Roman"/>
+          <w:sz w:val="24"/>
+          <w:szCs w:val="24"/>
+        </w:rPr>
+        <w:t>Dunlosky’s</w:t>
+      </w:r>
+      <w:proofErr w:type="spellEnd"/>
+      <w:r>
+        <w:rPr>
+          <w:rFonts w:ascii="Times New Roman" w:hAnsi="Times New Roman" w:cs="Times New Roman"/>
+          <w:sz w:val="24"/>
+          <w:szCs w:val="24"/>
+        </w:rPr>
+        <w:t xml:space="preserve"> (2004)</w:t>
       </w:r>
       <w:r>
         <w:rPr>
@@ -6791,7 +7469,25 @@
           <w:szCs w:val="24"/>
         </w:rPr>
         <w:lastRenderedPageBreak/>
-        <w:t>selecting words from unused categories in the Van Overschelde et al. norms</w:t>
+        <w:t xml:space="preserve">selecting words from unused categories in the Van </w:t>
+      </w:r>
+      <w:proofErr w:type="spellStart"/>
+      <w:r>
+        <w:rPr>
+          <w:rFonts w:ascii="Times New Roman" w:hAnsi="Times New Roman" w:cs="Times New Roman"/>
+          <w:sz w:val="24"/>
+          <w:szCs w:val="24"/>
+        </w:rPr>
+        <w:t>Overschelde</w:t>
+      </w:r>
+      <w:proofErr w:type="spellEnd"/>
+      <w:r>
+        <w:rPr>
+          <w:rFonts w:ascii="Times New Roman" w:hAnsi="Times New Roman" w:cs="Times New Roman"/>
+          <w:sz w:val="24"/>
+          <w:szCs w:val="24"/>
+        </w:rPr>
+        <w:t xml:space="preserve"> et al. norms</w:t>
       </w:r>
       <w:r>
         <w:rPr>
@@ -7184,7 +7880,25 @@
           <w:sz w:val="24"/>
           <w:szCs w:val="24"/>
         </w:rPr>
-        <w:t>JOLs were framed as the percent likelihood of correctly items at test and were elicited via a continuous 0-100 scale (i.e., 0 = definitely will not remember, 100 = definitely will remember). To mitigate potential anchoring effects, participants were instructed to be as accurate as possible when providing their JOLs and were encouraged to use the full range of the response scale. Participants in the no-JOL group did not receive additional judgment instructions and were instead instructed to read each pair silently</w:t>
+        <w:t xml:space="preserve">JOLs were framed as the percent likelihood of correctly items at test and were elicited via a continuous 0-100 scale (i.e., 0 = </w:t>
+      </w:r>
+      <w:proofErr w:type="gramStart"/>
+      <w:r>
+        <w:rPr>
+          <w:rFonts w:ascii="Times New Roman" w:hAnsi="Times New Roman" w:cs="Times New Roman"/>
+          <w:sz w:val="24"/>
+          <w:szCs w:val="24"/>
+        </w:rPr>
+        <w:t>definitely will</w:t>
+      </w:r>
+      <w:proofErr w:type="gramEnd"/>
+      <w:r>
+        <w:rPr>
+          <w:rFonts w:ascii="Times New Roman" w:hAnsi="Times New Roman" w:cs="Times New Roman"/>
+          <w:sz w:val="24"/>
+          <w:szCs w:val="24"/>
+        </w:rPr>
+        <w:t xml:space="preserve"> not remember, 100 = definitely will remember). To mitigate potential anchoring effects, participants were instructed to be as accurate as possible when providing their JOLs and were encouraged to use the full range of the response scale. Participants in the no-JOL group did not receive additional judgment instructions and were instead instructed to read each pair silently</w:t>
       </w:r>
     </w:p>
     <w:p>
@@ -7649,7 +8363,25 @@
           <w:sz w:val="24"/>
           <w:szCs w:val="24"/>
         </w:rPr>
-        <w:t>; Wagenmakers, 2007).</w:t>
+        <w:t xml:space="preserve">; </w:t>
+      </w:r>
+      <w:proofErr w:type="spellStart"/>
+      <w:r>
+        <w:rPr>
+          <w:rFonts w:ascii="Times New Roman" w:hAnsi="Times New Roman" w:cs="Times New Roman"/>
+          <w:sz w:val="24"/>
+          <w:szCs w:val="24"/>
+        </w:rPr>
+        <w:t>Wagenmakers</w:t>
+      </w:r>
+      <w:proofErr w:type="spellEnd"/>
+      <w:r>
+        <w:rPr>
+          <w:rFonts w:ascii="Times New Roman" w:hAnsi="Times New Roman" w:cs="Times New Roman"/>
+          <w:sz w:val="24"/>
+          <w:szCs w:val="24"/>
+        </w:rPr>
+        <w:t>, 2007).</w:t>
       </w:r>
       <w:r>
         <w:rPr>
@@ -8076,6 +8808,7 @@
         </w:rPr>
         <w:t xml:space="preserve"> using the </w:t>
       </w:r>
+      <w:proofErr w:type="spellStart"/>
       <w:r>
         <w:rPr>
           <w:rFonts w:ascii="Times New Roman" w:hAnsi="Times New Roman" w:cs="Times New Roman"/>
@@ -8086,6 +8819,7 @@
         </w:rPr>
         <w:t>lrd</w:t>
       </w:r>
+      <w:proofErr w:type="spellEnd"/>
       <w:r>
         <w:rPr>
           <w:rFonts w:ascii="Times New Roman" w:hAnsi="Times New Roman" w:cs="Times New Roman"/>
@@ -8534,6 +9268,7 @@
         </w:rPr>
         <w:t>tests revealed no significant differences between groups (</w:t>
       </w:r>
+      <w:proofErr w:type="spellStart"/>
       <w:r>
         <w:rPr>
           <w:rFonts w:ascii="Times New Roman" w:hAnsi="Times New Roman" w:cs="Times New Roman"/>
@@ -8550,8 +9285,18 @@
           <w:sz w:val="24"/>
           <w:szCs w:val="24"/>
         </w:rPr>
-        <w:t xml:space="preserve">s ≤ 1.56, </w:t>
-      </w:r>
+        <w:t>s</w:t>
+      </w:r>
+      <w:proofErr w:type="spellEnd"/>
+      <w:r>
+        <w:rPr>
+          <w:rFonts w:ascii="Times New Roman" w:hAnsi="Times New Roman" w:cs="Times New Roman"/>
+          <w:sz w:val="24"/>
+          <w:szCs w:val="24"/>
+        </w:rPr>
+        <w:t xml:space="preserve"> ≤ 1.56, </w:t>
+      </w:r>
+      <w:proofErr w:type="spellStart"/>
       <w:r>
         <w:rPr>
           <w:rFonts w:ascii="Times New Roman" w:hAnsi="Times New Roman" w:cs="Times New Roman"/>
@@ -8568,7 +9313,16 @@
           <w:sz w:val="24"/>
           <w:szCs w:val="24"/>
         </w:rPr>
-        <w:t xml:space="preserve">s ≥ </w:t>
+        <w:t>s</w:t>
+      </w:r>
+      <w:proofErr w:type="spellEnd"/>
+      <w:r>
+        <w:rPr>
+          <w:rFonts w:ascii="Times New Roman" w:hAnsi="Times New Roman" w:cs="Times New Roman"/>
+          <w:sz w:val="24"/>
+          <w:szCs w:val="24"/>
+        </w:rPr>
+        <w:t xml:space="preserve"> ≥ </w:t>
       </w:r>
       <w:r>
         <w:rPr>
@@ -9208,6 +9962,7 @@
         </w:rPr>
         <w:t xml:space="preserve">. Free-recall for participants in the item JOL group, however, did not statistically differ from the no-JOL control group (.71 vs. .68) or the global JOL group, </w:t>
       </w:r>
+      <w:proofErr w:type="spellStart"/>
       <w:r>
         <w:rPr>
           <w:rFonts w:ascii="Times New Roman" w:hAnsi="Times New Roman" w:cs="Times New Roman"/>
@@ -9226,6 +9981,7 @@
         </w:rPr>
         <w:t>s</w:t>
       </w:r>
+      <w:proofErr w:type="spellEnd"/>
       <w:r>
         <w:rPr>
           <w:rFonts w:ascii="Times New Roman" w:hAnsi="Times New Roman" w:cs="Times New Roman"/>
@@ -9242,6 +9998,7 @@
         </w:rPr>
         <w:t xml:space="preserve">, </w:t>
       </w:r>
+      <w:proofErr w:type="spellStart"/>
       <w:r>
         <w:rPr>
           <w:rFonts w:ascii="Times New Roman" w:hAnsi="Times New Roman" w:cs="Times New Roman"/>
@@ -9258,7 +10015,16 @@
           <w:sz w:val="24"/>
           <w:szCs w:val="24"/>
         </w:rPr>
-        <w:t xml:space="preserve">s </w:t>
+        <w:t>s</w:t>
+      </w:r>
+      <w:proofErr w:type="spellEnd"/>
+      <w:r>
+        <w:rPr>
+          <w:rFonts w:ascii="Times New Roman" w:hAnsi="Times New Roman" w:cs="Times New Roman"/>
+          <w:sz w:val="24"/>
+          <w:szCs w:val="24"/>
+        </w:rPr>
+        <w:t xml:space="preserve"> </w:t>
       </w:r>
       <w:r>
         <w:rPr>
@@ -9375,6 +10141,7 @@
         </w:rPr>
         <w:t>(</w:t>
       </w:r>
+      <w:proofErr w:type="spellStart"/>
       <w:r>
         <w:rPr>
           <w:rFonts w:ascii="Times New Roman" w:hAnsi="Times New Roman" w:cs="Times New Roman"/>
@@ -9391,8 +10158,18 @@
           <w:sz w:val="24"/>
           <w:szCs w:val="24"/>
         </w:rPr>
-        <w:t xml:space="preserve">s ≤ 1.67, </w:t>
-      </w:r>
+        <w:t>s</w:t>
+      </w:r>
+      <w:proofErr w:type="spellEnd"/>
+      <w:r>
+        <w:rPr>
+          <w:rFonts w:ascii="Times New Roman" w:hAnsi="Times New Roman" w:cs="Times New Roman"/>
+          <w:sz w:val="24"/>
+          <w:szCs w:val="24"/>
+        </w:rPr>
+        <w:t xml:space="preserve"> ≤ 1.67, </w:t>
+      </w:r>
+      <w:proofErr w:type="spellStart"/>
       <w:r>
         <w:rPr>
           <w:rFonts w:ascii="Times New Roman" w:hAnsi="Times New Roman" w:cs="Times New Roman"/>
@@ -9409,7 +10186,16 @@
           <w:sz w:val="24"/>
           <w:szCs w:val="24"/>
         </w:rPr>
-        <w:t xml:space="preserve">s ≥ .10, </w:t>
+        <w:t>s</w:t>
+      </w:r>
+      <w:proofErr w:type="spellEnd"/>
+      <w:r>
+        <w:rPr>
+          <w:rFonts w:ascii="Times New Roman" w:hAnsi="Times New Roman" w:cs="Times New Roman"/>
+          <w:sz w:val="24"/>
+          <w:szCs w:val="24"/>
+        </w:rPr>
+        <w:t xml:space="preserve"> ≥ .10, </w:t>
       </w:r>
       <w:r>
         <w:rPr>
@@ -9678,13 +10464,23 @@
         </w:rPr>
         <w:t xml:space="preserve">, </w:t>
       </w:r>
-      <w:r>
-        <w:rPr>
-          <w:rFonts w:ascii="Times New Roman" w:hAnsi="Times New Roman" w:cs="Times New Roman"/>
-          <w:sz w:val="24"/>
-          <w:szCs w:val="24"/>
-        </w:rPr>
-        <w:t>an no memory</w:t>
+      <w:proofErr w:type="gramStart"/>
+      <w:r>
+        <w:rPr>
+          <w:rFonts w:ascii="Times New Roman" w:hAnsi="Times New Roman" w:cs="Times New Roman"/>
+          <w:sz w:val="24"/>
+          <w:szCs w:val="24"/>
+        </w:rPr>
+        <w:t>an</w:t>
+      </w:r>
+      <w:proofErr w:type="gramEnd"/>
+      <w:r>
+        <w:rPr>
+          <w:rFonts w:ascii="Times New Roman" w:hAnsi="Times New Roman" w:cs="Times New Roman"/>
+          <w:sz w:val="24"/>
+          <w:szCs w:val="24"/>
+        </w:rPr>
+        <w:t xml:space="preserve"> no memory</w:t>
       </w:r>
       <w:r>
         <w:rPr>
@@ -10462,7 +11258,23 @@
           <w:sz w:val="24"/>
           <w:szCs w:val="24"/>
         </w:rPr>
-        <w:t xml:space="preserve">level JOLs were expected to </w:t>
+        <w:t>level JOLs were</w:t>
+      </w:r>
+      <w:r>
+        <w:rPr>
+          <w:rFonts w:ascii="Times New Roman" w:hAnsi="Times New Roman" w:cs="Times New Roman"/>
+          <w:sz w:val="24"/>
+          <w:szCs w:val="24"/>
+        </w:rPr>
+        <w:t xml:space="preserve"> also</w:t>
+      </w:r>
+      <w:r>
+        <w:rPr>
+          <w:rFonts w:ascii="Times New Roman" w:hAnsi="Times New Roman" w:cs="Times New Roman"/>
+          <w:sz w:val="24"/>
+          <w:szCs w:val="24"/>
+        </w:rPr>
+        <w:t xml:space="preserve"> expected to </w:t>
       </w:r>
       <w:r>
         <w:rPr>
@@ -12132,6 +12944,7 @@
         </w:rPr>
         <w:t>(</w:t>
       </w:r>
+      <w:proofErr w:type="spellStart"/>
       <w:r>
         <w:rPr>
           <w:rFonts w:ascii="Times New Roman" w:hAnsi="Times New Roman" w:cs="Times New Roman"/>
@@ -12148,7 +12961,16 @@
           <w:sz w:val="24"/>
           <w:szCs w:val="24"/>
         </w:rPr>
-        <w:t>s ≥ 4.</w:t>
+        <w:t>s</w:t>
+      </w:r>
+      <w:proofErr w:type="spellEnd"/>
+      <w:r>
+        <w:rPr>
+          <w:rFonts w:ascii="Times New Roman" w:hAnsi="Times New Roman" w:cs="Times New Roman"/>
+          <w:sz w:val="24"/>
+          <w:szCs w:val="24"/>
+        </w:rPr>
+        <w:t xml:space="preserve"> ≥ 4.</w:t>
       </w:r>
       <w:r>
         <w:rPr>
@@ -12923,6 +13745,7 @@
         </w:rPr>
         <w:t xml:space="preserve"> </w:t>
       </w:r>
+      <w:proofErr w:type="spellStart"/>
       <w:r>
         <w:rPr>
           <w:rFonts w:ascii="Times New Roman" w:hAnsi="Times New Roman" w:cs="Times New Roman"/>
@@ -12939,7 +13762,16 @@
           <w:sz w:val="24"/>
           <w:szCs w:val="24"/>
         </w:rPr>
-        <w:t xml:space="preserve">s ≥ 2.41, </w:t>
+        <w:t>s</w:t>
+      </w:r>
+      <w:proofErr w:type="spellEnd"/>
+      <w:r>
+        <w:rPr>
+          <w:rFonts w:ascii="Times New Roman" w:hAnsi="Times New Roman" w:cs="Times New Roman"/>
+          <w:sz w:val="24"/>
+          <w:szCs w:val="24"/>
+        </w:rPr>
+        <w:t xml:space="preserve"> ≥ 2.41, </w:t>
       </w:r>
       <w:r>
         <w:rPr>
@@ -12983,6 +13815,7 @@
         </w:rPr>
         <w:t xml:space="preserve">for both list types (categorized lists: .91 vs. .83; uncategorized lists: .87 vs. 67; </w:t>
       </w:r>
+      <w:proofErr w:type="spellStart"/>
       <w:r>
         <w:rPr>
           <w:rFonts w:ascii="Times New Roman" w:hAnsi="Times New Roman" w:cs="Times New Roman"/>
@@ -12999,7 +13832,16 @@
           <w:sz w:val="24"/>
           <w:szCs w:val="24"/>
         </w:rPr>
-        <w:t xml:space="preserve">s ≥ 2.65, </w:t>
+        <w:t>s</w:t>
+      </w:r>
+      <w:proofErr w:type="spellEnd"/>
+      <w:r>
+        <w:rPr>
+          <w:rFonts w:ascii="Times New Roman" w:hAnsi="Times New Roman" w:cs="Times New Roman"/>
+          <w:sz w:val="24"/>
+          <w:szCs w:val="24"/>
+        </w:rPr>
+        <w:t xml:space="preserve"> ≥ 2.65, </w:t>
       </w:r>
       <w:r>
         <w:rPr>
@@ -13033,7 +13875,25 @@
           <w:sz w:val="24"/>
           <w:szCs w:val="24"/>
         </w:rPr>
-        <w:t xml:space="preserve"> However, no differences in hit rates were detected between the global JOL and no-JOL group</w:t>
+        <w:t xml:space="preserve"> However, no differences in hit rates were detected between the global JOL and </w:t>
+      </w:r>
+      <w:proofErr w:type="gramStart"/>
+      <w:r>
+        <w:rPr>
+          <w:rFonts w:ascii="Times New Roman" w:hAnsi="Times New Roman" w:cs="Times New Roman"/>
+          <w:sz w:val="24"/>
+          <w:szCs w:val="24"/>
+        </w:rPr>
+        <w:t>no</w:t>
+      </w:r>
+      <w:proofErr w:type="gramEnd"/>
+      <w:r>
+        <w:rPr>
+          <w:rFonts w:ascii="Times New Roman" w:hAnsi="Times New Roman" w:cs="Times New Roman"/>
+          <w:sz w:val="24"/>
+          <w:szCs w:val="24"/>
+        </w:rPr>
+        <w:t>-JOL group</w:t>
       </w:r>
       <w:r>
         <w:rPr>
@@ -13139,6 +13999,7 @@
         </w:rPr>
         <w:t xml:space="preserve"> </w:t>
       </w:r>
+      <w:proofErr w:type="spellStart"/>
       <w:r>
         <w:rPr>
           <w:rFonts w:ascii="Times New Roman" w:hAnsi="Times New Roman" w:cs="Times New Roman"/>
@@ -13155,8 +14016,18 @@
           <w:sz w:val="24"/>
           <w:szCs w:val="24"/>
         </w:rPr>
-        <w:t xml:space="preserve">s ≤ 1, </w:t>
-      </w:r>
+        <w:t>s</w:t>
+      </w:r>
+      <w:proofErr w:type="spellEnd"/>
+      <w:r>
+        <w:rPr>
+          <w:rFonts w:ascii="Times New Roman" w:hAnsi="Times New Roman" w:cs="Times New Roman"/>
+          <w:sz w:val="24"/>
+          <w:szCs w:val="24"/>
+        </w:rPr>
+        <w:t xml:space="preserve"> ≤ 1, </w:t>
+      </w:r>
+      <w:proofErr w:type="spellStart"/>
       <w:r>
         <w:rPr>
           <w:rFonts w:ascii="Times New Roman" w:hAnsi="Times New Roman" w:cs="Times New Roman"/>
@@ -13173,7 +14044,16 @@
           <w:sz w:val="24"/>
           <w:szCs w:val="24"/>
         </w:rPr>
-        <w:t>s ≥ .</w:t>
+        <w:t>s</w:t>
+      </w:r>
+      <w:proofErr w:type="spellEnd"/>
+      <w:r>
+        <w:rPr>
+          <w:rFonts w:ascii="Times New Roman" w:hAnsi="Times New Roman" w:cs="Times New Roman"/>
+          <w:sz w:val="24"/>
+          <w:szCs w:val="24"/>
+        </w:rPr>
+        <w:t xml:space="preserve"> ≥ .</w:t>
       </w:r>
       <w:r>
         <w:rPr>
@@ -13903,7 +14783,23 @@
           <w:sz w:val="24"/>
           <w:szCs w:val="24"/>
         </w:rPr>
-        <w:t>Following the design of</w:t>
+        <w:t>Following the design</w:t>
+      </w:r>
+      <w:r>
+        <w:rPr>
+          <w:rFonts w:ascii="Times New Roman" w:hAnsi="Times New Roman" w:cs="Times New Roman"/>
+          <w:sz w:val="24"/>
+          <w:szCs w:val="24"/>
+        </w:rPr>
+        <w:t>s</w:t>
+      </w:r>
+      <w:r>
+        <w:rPr>
+          <w:rFonts w:ascii="Times New Roman" w:hAnsi="Times New Roman" w:cs="Times New Roman"/>
+          <w:sz w:val="24"/>
+          <w:szCs w:val="24"/>
+        </w:rPr>
+        <w:t xml:space="preserve"> of</w:t>
       </w:r>
       <w:r>
         <w:rPr>
@@ -14073,13 +14969,23 @@
         </w:rPr>
         <w:t xml:space="preserve"> following </w:t>
       </w:r>
-      <w:r>
-        <w:rPr>
-          <w:rFonts w:ascii="Times New Roman" w:hAnsi="Times New Roman" w:cs="Times New Roman"/>
-          <w:sz w:val="24"/>
-          <w:szCs w:val="24"/>
-        </w:rPr>
-        <w:t>Hautus’s (1995)</w:t>
+      <w:proofErr w:type="spellStart"/>
+      <w:r>
+        <w:rPr>
+          <w:rFonts w:ascii="Times New Roman" w:hAnsi="Times New Roman" w:cs="Times New Roman"/>
+          <w:sz w:val="24"/>
+          <w:szCs w:val="24"/>
+        </w:rPr>
+        <w:t>Hautus’s</w:t>
+      </w:r>
+      <w:proofErr w:type="spellEnd"/>
+      <w:r>
+        <w:rPr>
+          <w:rFonts w:ascii="Times New Roman" w:hAnsi="Times New Roman" w:cs="Times New Roman"/>
+          <w:sz w:val="24"/>
+          <w:szCs w:val="24"/>
+        </w:rPr>
+        <w:t xml:space="preserve"> (1995)</w:t>
       </w:r>
       <w:r>
         <w:rPr>
@@ -14271,6 +15177,7 @@
         </w:rPr>
         <w:t xml:space="preserve"> </w:t>
       </w:r>
+      <w:proofErr w:type="spellStart"/>
       <w:r>
         <w:rPr>
           <w:rFonts w:ascii="Times New Roman" w:hAnsi="Times New Roman" w:cs="Times New Roman"/>
@@ -14287,7 +15194,16 @@
           <w:sz w:val="24"/>
           <w:szCs w:val="24"/>
         </w:rPr>
-        <w:t xml:space="preserve">s ≥ 3.77, </w:t>
+        <w:t>s</w:t>
+      </w:r>
+      <w:proofErr w:type="spellEnd"/>
+      <w:r>
+        <w:rPr>
+          <w:rFonts w:ascii="Times New Roman" w:hAnsi="Times New Roman" w:cs="Times New Roman"/>
+          <w:sz w:val="24"/>
+          <w:szCs w:val="24"/>
+        </w:rPr>
+        <w:t xml:space="preserve"> ≥ 3.77, </w:t>
       </w:r>
       <w:r>
         <w:rPr>
@@ -14743,7 +15659,25 @@
           <w:sz w:val="24"/>
           <w:szCs w:val="24"/>
         </w:rPr>
-        <w:t>, regardless of list type. Additionally, a set of signal detection analyses revealed that both types of JOLs improved discriminability compared to the no-JOL group, though this effect was larger for item</w:t>
+        <w:t xml:space="preserve">, regardless of </w:t>
+      </w:r>
+      <w:proofErr w:type="gramStart"/>
+      <w:r>
+        <w:rPr>
+          <w:rFonts w:ascii="Times New Roman" w:hAnsi="Times New Roman" w:cs="Times New Roman"/>
+          <w:sz w:val="24"/>
+          <w:szCs w:val="24"/>
+        </w:rPr>
+        <w:t>list</w:t>
+      </w:r>
+      <w:proofErr w:type="gramEnd"/>
+      <w:r>
+        <w:rPr>
+          <w:rFonts w:ascii="Times New Roman" w:hAnsi="Times New Roman" w:cs="Times New Roman"/>
+          <w:sz w:val="24"/>
+          <w:szCs w:val="24"/>
+        </w:rPr>
+        <w:t xml:space="preserve"> type. Additionally, a set of signal detection analyses revealed that both types of JOLs improved discriminability compared to the no-JOL group, though this effect was larger for item</w:t>
       </w:r>
       <w:r>
         <w:rPr>
@@ -15268,7 +16202,23 @@
           <w:sz w:val="24"/>
           <w:szCs w:val="24"/>
         </w:rPr>
-        <w:t>. Unlike the previous experiments</w:t>
+        <w:t xml:space="preserve">. </w:t>
+      </w:r>
+      <w:r>
+        <w:rPr>
+          <w:rFonts w:ascii="Times New Roman" w:hAnsi="Times New Roman" w:cs="Times New Roman"/>
+          <w:sz w:val="24"/>
+          <w:szCs w:val="24"/>
+        </w:rPr>
+        <w:t>However, u</w:t>
+      </w:r>
+      <w:r>
+        <w:rPr>
+          <w:rFonts w:ascii="Times New Roman" w:hAnsi="Times New Roman" w:cs="Times New Roman"/>
+          <w:sz w:val="24"/>
+          <w:szCs w:val="24"/>
+        </w:rPr>
+        <w:t>nlike the previous experiments</w:t>
       </w:r>
       <w:r>
         <w:rPr>
@@ -15300,23 +16250,79 @@
           <w:sz w:val="24"/>
           <w:szCs w:val="24"/>
         </w:rPr>
-        <w:t xml:space="preserve">. Based on an item-order account, item-level JOLs were not expected to be reactive on correct recall, given this test type’s emphasis on inter-item relations. However, based on </w:t>
-      </w:r>
-      <w:r>
-        <w:rPr>
-          <w:rFonts w:ascii="Times New Roman" w:hAnsi="Times New Roman" w:cs="Times New Roman"/>
-          <w:sz w:val="24"/>
-          <w:szCs w:val="24"/>
-        </w:rPr>
-        <w:t xml:space="preserve">findings from </w:t>
-      </w:r>
-      <w:r>
-        <w:rPr>
-          <w:rFonts w:ascii="Times New Roman" w:hAnsi="Times New Roman" w:cs="Times New Roman"/>
-          <w:sz w:val="24"/>
-          <w:szCs w:val="24"/>
-        </w:rPr>
-        <w:t>Experiment 1, global JOLs were expected to produce positive reactivity</w:t>
+        <w:t xml:space="preserve">. Based </w:t>
+      </w:r>
+      <w:r>
+        <w:rPr>
+          <w:rFonts w:ascii="Times New Roman" w:hAnsi="Times New Roman" w:cs="Times New Roman"/>
+          <w:sz w:val="24"/>
+          <w:szCs w:val="24"/>
+        </w:rPr>
+        <w:t>on findings from Experiment 1</w:t>
+      </w:r>
+      <w:r>
+        <w:rPr>
+          <w:rFonts w:ascii="Times New Roman" w:hAnsi="Times New Roman" w:cs="Times New Roman"/>
+          <w:sz w:val="24"/>
+          <w:szCs w:val="24"/>
+        </w:rPr>
+        <w:t>, item-level JOLs were not expected to be reactive on correct recall</w:t>
+      </w:r>
+      <w:r>
+        <w:rPr>
+          <w:rFonts w:ascii="Times New Roman" w:hAnsi="Times New Roman" w:cs="Times New Roman"/>
+          <w:sz w:val="24"/>
+          <w:szCs w:val="24"/>
+        </w:rPr>
+        <w:t xml:space="preserve">. </w:t>
+      </w:r>
+      <w:r>
+        <w:rPr>
+          <w:rFonts w:ascii="Times New Roman" w:hAnsi="Times New Roman" w:cs="Times New Roman"/>
+          <w:sz w:val="24"/>
+          <w:szCs w:val="24"/>
+        </w:rPr>
+        <w:t>However, Experiment 1</w:t>
+      </w:r>
+      <w:r>
+        <w:rPr>
+          <w:rFonts w:ascii="Times New Roman" w:hAnsi="Times New Roman" w:cs="Times New Roman"/>
+          <w:sz w:val="24"/>
+          <w:szCs w:val="24"/>
+        </w:rPr>
+        <w:t xml:space="preserve"> also demonstrated that</w:t>
+      </w:r>
+      <w:r>
+        <w:rPr>
+          <w:rFonts w:ascii="Times New Roman" w:hAnsi="Times New Roman" w:cs="Times New Roman"/>
+          <w:sz w:val="24"/>
+          <w:szCs w:val="24"/>
+        </w:rPr>
+        <w:t xml:space="preserve"> global JOLs </w:t>
+      </w:r>
+      <w:r>
+        <w:rPr>
+          <w:rFonts w:ascii="Times New Roman" w:hAnsi="Times New Roman" w:cs="Times New Roman"/>
+          <w:sz w:val="24"/>
+          <w:szCs w:val="24"/>
+        </w:rPr>
+        <w:t xml:space="preserve">produced positive reactivity on categorized lists. Because DRM lists contain pre-exiting relations, global JOLs were </w:t>
+      </w:r>
+      <w:r>
+        <w:rPr>
+          <w:rFonts w:ascii="Times New Roman" w:hAnsi="Times New Roman" w:cs="Times New Roman"/>
+          <w:sz w:val="24"/>
+          <w:szCs w:val="24"/>
+        </w:rPr>
+        <w:t xml:space="preserve">expected to </w:t>
+      </w:r>
+      <w:r>
+        <w:rPr>
+          <w:rFonts w:ascii="Times New Roman" w:hAnsi="Times New Roman" w:cs="Times New Roman"/>
+          <w:sz w:val="24"/>
+          <w:szCs w:val="24"/>
+        </w:rPr>
+        <w:t>improve correct recall of list items</w:t>
       </w:r>
       <w:r>
         <w:rPr>
@@ -15332,15 +16338,65 @@
           <w:sz w:val="24"/>
           <w:szCs w:val="24"/>
         </w:rPr>
-        <w:t xml:space="preserve"> Regarding false </w:t>
-      </w:r>
-      <w:r>
-        <w:rPr>
-          <w:rFonts w:ascii="Times New Roman" w:hAnsi="Times New Roman" w:cs="Times New Roman"/>
-          <w:sz w:val="24"/>
-          <w:szCs w:val="24"/>
-        </w:rPr>
-        <w:t>memory of critical lures</w:t>
+        <w:t xml:space="preserve"> </w:t>
+      </w:r>
+      <w:r>
+        <w:rPr>
+          <w:rFonts w:ascii="Times New Roman" w:hAnsi="Times New Roman" w:cs="Times New Roman"/>
+          <w:sz w:val="24"/>
+          <w:szCs w:val="24"/>
+        </w:rPr>
+        <w:t xml:space="preserve">Thus, only global JOLs were expected to produce a memorial benefit on </w:t>
+      </w:r>
+      <w:r>
+        <w:rPr>
+          <w:rFonts w:ascii="Times New Roman" w:hAnsi="Times New Roman" w:cs="Times New Roman"/>
+          <w:sz w:val="24"/>
+          <w:szCs w:val="24"/>
+        </w:rPr>
+        <w:t>free-</w:t>
+      </w:r>
+      <w:r>
+        <w:rPr>
+          <w:rFonts w:ascii="Times New Roman" w:hAnsi="Times New Roman" w:cs="Times New Roman"/>
+          <w:sz w:val="24"/>
+          <w:szCs w:val="24"/>
+        </w:rPr>
+        <w:t>recall.</w:t>
+      </w:r>
+    </w:p>
+    <w:p>
+      <w:pPr>
+        <w:spacing w:after="0" w:line="480" w:lineRule="auto"/>
+        <w:rPr>
+          <w:rFonts w:ascii="Times New Roman" w:hAnsi="Times New Roman" w:cs="Times New Roman"/>
+          <w:sz w:val="24"/>
+          <w:szCs w:val="24"/>
+        </w:rPr>
+      </w:pPr>
+      <w:r>
+        <w:rPr>
+          <w:rFonts w:ascii="Times New Roman" w:hAnsi="Times New Roman" w:cs="Times New Roman"/>
+          <w:sz w:val="24"/>
+          <w:szCs w:val="24"/>
+        </w:rPr>
+        <w:tab/>
+      </w:r>
+      <w:r>
+        <w:rPr>
+          <w:rFonts w:ascii="Times New Roman" w:hAnsi="Times New Roman" w:cs="Times New Roman"/>
+          <w:sz w:val="24"/>
+          <w:szCs w:val="24"/>
+        </w:rPr>
+        <w:t xml:space="preserve">Regarding false </w:t>
+      </w:r>
+      <w:r>
+        <w:rPr>
+          <w:rFonts w:ascii="Times New Roman" w:hAnsi="Times New Roman" w:cs="Times New Roman"/>
+          <w:sz w:val="24"/>
+          <w:szCs w:val="24"/>
+        </w:rPr>
+        <w:t>memory</w:t>
       </w:r>
       <w:r>
         <w:rPr>
@@ -15356,23 +16412,103 @@
           <w:sz w:val="24"/>
           <w:szCs w:val="24"/>
         </w:rPr>
-        <w:t xml:space="preserve">the item-order account predicts that item-JOLs would produce negative reactivity. This is because previous research has </w:t>
-      </w:r>
-      <w:r>
-        <w:rPr>
-          <w:rFonts w:ascii="Times New Roman" w:hAnsi="Times New Roman" w:cs="Times New Roman"/>
-          <w:sz w:val="24"/>
-          <w:szCs w:val="24"/>
-        </w:rPr>
-        <w:t>demonstrated</w:t>
-      </w:r>
-      <w:r>
-        <w:rPr>
-          <w:rFonts w:ascii="Times New Roman" w:hAnsi="Times New Roman" w:cs="Times New Roman"/>
-          <w:sz w:val="24"/>
-          <w:szCs w:val="24"/>
-        </w:rPr>
-        <w:t xml:space="preserve"> that tasks which encourage item-specific encoding are effective at reducing the DRM illusion (e.g., </w:t>
+        <w:t>the item-order account predicts that item-</w:t>
+      </w:r>
+      <w:r>
+        <w:rPr>
+          <w:rFonts w:ascii="Times New Roman" w:hAnsi="Times New Roman" w:cs="Times New Roman"/>
+          <w:sz w:val="24"/>
+          <w:szCs w:val="24"/>
+        </w:rPr>
+        <w:t xml:space="preserve">level </w:t>
+      </w:r>
+      <w:r>
+        <w:rPr>
+          <w:rFonts w:ascii="Times New Roman" w:hAnsi="Times New Roman" w:cs="Times New Roman"/>
+          <w:sz w:val="24"/>
+          <w:szCs w:val="24"/>
+        </w:rPr>
+        <w:t xml:space="preserve">JOLs would </w:t>
+      </w:r>
+      <w:r>
+        <w:rPr>
+          <w:rFonts w:ascii="Times New Roman" w:hAnsi="Times New Roman" w:cs="Times New Roman"/>
+          <w:sz w:val="24"/>
+          <w:szCs w:val="24"/>
+        </w:rPr>
+        <w:t>reduce false recall of critical lures, as this account posits that item-JOLs inhibit processing of inter-list relations. This is consistent with previous</w:t>
+      </w:r>
+      <w:r>
+        <w:rPr>
+          <w:rFonts w:ascii="Times New Roman" w:hAnsi="Times New Roman" w:cs="Times New Roman"/>
+          <w:sz w:val="24"/>
+          <w:szCs w:val="24"/>
+        </w:rPr>
+        <w:t xml:space="preserve"> research </w:t>
+      </w:r>
+      <w:r>
+        <w:rPr>
+          <w:rFonts w:ascii="Times New Roman" w:hAnsi="Times New Roman" w:cs="Times New Roman"/>
+          <w:sz w:val="24"/>
+          <w:szCs w:val="24"/>
+        </w:rPr>
+        <w:t>showing that</w:t>
+      </w:r>
+      <w:r>
+        <w:rPr>
+          <w:rFonts w:ascii="Times New Roman" w:hAnsi="Times New Roman" w:cs="Times New Roman"/>
+          <w:sz w:val="24"/>
+          <w:szCs w:val="24"/>
+        </w:rPr>
+        <w:t xml:space="preserve"> tasks </w:t>
+      </w:r>
+      <w:r>
+        <w:rPr>
+          <w:rFonts w:ascii="Times New Roman" w:hAnsi="Times New Roman" w:cs="Times New Roman"/>
+          <w:sz w:val="24"/>
+          <w:szCs w:val="24"/>
+        </w:rPr>
+        <w:t xml:space="preserve">which </w:t>
+      </w:r>
+      <w:r>
+        <w:rPr>
+          <w:rFonts w:ascii="Times New Roman" w:hAnsi="Times New Roman" w:cs="Times New Roman"/>
+          <w:sz w:val="24"/>
+          <w:szCs w:val="24"/>
+        </w:rPr>
+        <w:t>encourag</w:t>
+      </w:r>
+      <w:r>
+        <w:rPr>
+          <w:rFonts w:ascii="Times New Roman" w:hAnsi="Times New Roman" w:cs="Times New Roman"/>
+          <w:sz w:val="24"/>
+          <w:szCs w:val="24"/>
+        </w:rPr>
+        <w:t>e</w:t>
+      </w:r>
+      <w:r>
+        <w:rPr>
+          <w:rFonts w:ascii="Times New Roman" w:hAnsi="Times New Roman" w:cs="Times New Roman"/>
+          <w:sz w:val="24"/>
+          <w:szCs w:val="24"/>
+        </w:rPr>
+        <w:t xml:space="preserve"> item-specific encoding are </w:t>
+      </w:r>
+      <w:r>
+        <w:rPr>
+          <w:rFonts w:ascii="Times New Roman" w:hAnsi="Times New Roman" w:cs="Times New Roman"/>
+          <w:sz w:val="24"/>
+          <w:szCs w:val="24"/>
+        </w:rPr>
+        <w:t xml:space="preserve">generally </w:t>
+      </w:r>
+      <w:r>
+        <w:rPr>
+          <w:rFonts w:ascii="Times New Roman" w:hAnsi="Times New Roman" w:cs="Times New Roman"/>
+          <w:sz w:val="24"/>
+          <w:szCs w:val="24"/>
+        </w:rPr>
+        <w:t xml:space="preserve">effective at reducing the DRM illusion (e.g., </w:t>
       </w:r>
       <w:r>
         <w:rPr>
@@ -15404,55 +16540,163 @@
           <w:sz w:val="24"/>
           <w:szCs w:val="24"/>
         </w:rPr>
-        <w:t xml:space="preserve">; McCabe et al., 2004). </w:t>
-      </w:r>
-      <w:r>
-        <w:rPr>
-          <w:rFonts w:ascii="Times New Roman" w:hAnsi="Times New Roman" w:cs="Times New Roman"/>
-          <w:sz w:val="24"/>
-          <w:szCs w:val="24"/>
-        </w:rPr>
-        <w:t>However</w:t>
-      </w:r>
-      <w:r>
-        <w:rPr>
-          <w:rFonts w:ascii="Times New Roman" w:hAnsi="Times New Roman" w:cs="Times New Roman"/>
-          <w:sz w:val="24"/>
-          <w:szCs w:val="24"/>
-        </w:rPr>
-        <w:t>, previous research is mixed regarding the effects</w:t>
-      </w:r>
-      <w:r>
-        <w:rPr>
-          <w:rFonts w:ascii="Times New Roman" w:hAnsi="Times New Roman" w:cs="Times New Roman"/>
-          <w:sz w:val="24"/>
-          <w:szCs w:val="24"/>
-        </w:rPr>
-        <w:t xml:space="preserve"> of relational encoding tasks</w:t>
-      </w:r>
-      <w:r>
-        <w:rPr>
-          <w:rFonts w:ascii="Times New Roman" w:hAnsi="Times New Roman" w:cs="Times New Roman"/>
-          <w:sz w:val="24"/>
-          <w:szCs w:val="24"/>
-        </w:rPr>
-        <w:t xml:space="preserve"> on the DRM illusion, with some studies showing that relational encoding can produce reduction in false memories relative to silent reading, though the effect is smaller relative to item-specific encoding (Huff &amp; Bodner, 2019). However, because </w:t>
-      </w:r>
-      <w:r>
-        <w:rPr>
-          <w:rFonts w:ascii="Times New Roman" w:hAnsi="Times New Roman" w:cs="Times New Roman"/>
-          <w:sz w:val="24"/>
-          <w:szCs w:val="24"/>
-        </w:rPr>
-        <w:t xml:space="preserve">relational encoding emphasizes shared connections between list items, these tasks may increase false recognition of critical lures via spreading activation (see </w:t>
-      </w:r>
-      <w:r>
-        <w:rPr>
-          <w:rFonts w:ascii="Times New Roman" w:hAnsi="Times New Roman" w:cs="Times New Roman"/>
-          <w:sz w:val="24"/>
-          <w:szCs w:val="24"/>
-        </w:rPr>
-        <w:t>Roediger, Balota, &amp; Watson, 2001</w:t>
+        <w:t>; McCabe et al., 2004).</w:t>
+      </w:r>
+      <w:r>
+        <w:rPr>
+          <w:rFonts w:ascii="Times New Roman" w:hAnsi="Times New Roman" w:cs="Times New Roman"/>
+          <w:sz w:val="24"/>
+          <w:szCs w:val="24"/>
+        </w:rPr>
+        <w:t xml:space="preserve"> For global JOLs, p</w:t>
+      </w:r>
+      <w:r>
+        <w:rPr>
+          <w:rFonts w:ascii="Times New Roman" w:hAnsi="Times New Roman" w:cs="Times New Roman"/>
+          <w:sz w:val="24"/>
+          <w:szCs w:val="24"/>
+        </w:rPr>
+        <w:t xml:space="preserve">revious research suggests </w:t>
+      </w:r>
+      <w:r>
+        <w:rPr>
+          <w:rFonts w:ascii="Times New Roman" w:hAnsi="Times New Roman" w:cs="Times New Roman"/>
+          <w:sz w:val="24"/>
+          <w:szCs w:val="24"/>
+        </w:rPr>
+        <w:t xml:space="preserve">that </w:t>
+      </w:r>
+      <w:r>
+        <w:rPr>
+          <w:rFonts w:ascii="Times New Roman" w:hAnsi="Times New Roman" w:cs="Times New Roman"/>
+          <w:sz w:val="24"/>
+          <w:szCs w:val="24"/>
+        </w:rPr>
+        <w:t xml:space="preserve">tasks which encourage </w:t>
+      </w:r>
+      <w:r>
+        <w:rPr>
+          <w:rFonts w:ascii="Times New Roman" w:hAnsi="Times New Roman" w:cs="Times New Roman"/>
+          <w:sz w:val="24"/>
+          <w:szCs w:val="24"/>
+        </w:rPr>
+        <w:t xml:space="preserve">relational encoding </w:t>
+      </w:r>
+      <w:r>
+        <w:rPr>
+          <w:rFonts w:ascii="Times New Roman" w:hAnsi="Times New Roman" w:cs="Times New Roman"/>
+          <w:sz w:val="24"/>
+          <w:szCs w:val="24"/>
+        </w:rPr>
+        <w:t xml:space="preserve">may </w:t>
+      </w:r>
+      <w:r>
+        <w:rPr>
+          <w:rFonts w:ascii="Times New Roman" w:hAnsi="Times New Roman" w:cs="Times New Roman"/>
+          <w:sz w:val="24"/>
+          <w:szCs w:val="24"/>
+        </w:rPr>
+        <w:t xml:space="preserve">similarly </w:t>
+      </w:r>
+      <w:r>
+        <w:rPr>
+          <w:rFonts w:ascii="Times New Roman" w:hAnsi="Times New Roman" w:cs="Times New Roman"/>
+          <w:sz w:val="24"/>
+          <w:szCs w:val="24"/>
+        </w:rPr>
+        <w:t>reduce</w:t>
+      </w:r>
+      <w:r>
+        <w:rPr>
+          <w:rFonts w:ascii="Times New Roman" w:hAnsi="Times New Roman" w:cs="Times New Roman"/>
+          <w:sz w:val="24"/>
+          <w:szCs w:val="24"/>
+        </w:rPr>
+        <w:t xml:space="preserve"> false memories </w:t>
+      </w:r>
+      <w:r>
+        <w:rPr>
+          <w:rFonts w:ascii="Times New Roman" w:hAnsi="Times New Roman" w:cs="Times New Roman"/>
+          <w:sz w:val="24"/>
+          <w:szCs w:val="24"/>
+        </w:rPr>
+        <w:t>versus</w:t>
+      </w:r>
+      <w:r>
+        <w:rPr>
+          <w:rFonts w:ascii="Times New Roman" w:hAnsi="Times New Roman" w:cs="Times New Roman"/>
+          <w:sz w:val="24"/>
+          <w:szCs w:val="24"/>
+        </w:rPr>
+        <w:t xml:space="preserve"> silent reading, though the effect is smaller relative to item-specific encoding (Huff &amp; Bodner, 2019). </w:t>
+      </w:r>
+      <w:r>
+        <w:rPr>
+          <w:rFonts w:ascii="Times New Roman" w:hAnsi="Times New Roman" w:cs="Times New Roman"/>
+          <w:sz w:val="24"/>
+          <w:szCs w:val="24"/>
+        </w:rPr>
+        <w:t>Alternatively</w:t>
+      </w:r>
+      <w:r>
+        <w:rPr>
+          <w:rFonts w:ascii="Times New Roman" w:hAnsi="Times New Roman" w:cs="Times New Roman"/>
+          <w:sz w:val="24"/>
+          <w:szCs w:val="24"/>
+        </w:rPr>
+        <w:t xml:space="preserve">, because </w:t>
+      </w:r>
+      <w:r>
+        <w:rPr>
+          <w:rFonts w:ascii="Times New Roman" w:hAnsi="Times New Roman" w:cs="Times New Roman"/>
+          <w:sz w:val="24"/>
+          <w:szCs w:val="24"/>
+        </w:rPr>
+        <w:t xml:space="preserve">relational encoding emphasizes shared connections between list items, these tasks may </w:t>
+      </w:r>
+      <w:r>
+        <w:rPr>
+          <w:rFonts w:ascii="Times New Roman" w:hAnsi="Times New Roman" w:cs="Times New Roman"/>
+          <w:i/>
+          <w:iCs/>
+          <w:sz w:val="24"/>
+          <w:szCs w:val="24"/>
+        </w:rPr>
+        <w:t>increase</w:t>
+      </w:r>
+      <w:r>
+        <w:rPr>
+          <w:rFonts w:ascii="Times New Roman" w:hAnsi="Times New Roman" w:cs="Times New Roman"/>
+          <w:sz w:val="24"/>
+          <w:szCs w:val="24"/>
+        </w:rPr>
+        <w:t xml:space="preserve"> false recognition of critical lures via spreading activation (see </w:t>
+      </w:r>
+      <w:r>
+        <w:rPr>
+          <w:rFonts w:ascii="Times New Roman" w:hAnsi="Times New Roman" w:cs="Times New Roman"/>
+          <w:sz w:val="24"/>
+          <w:szCs w:val="24"/>
+        </w:rPr>
+        <w:t xml:space="preserve">Roediger, </w:t>
+      </w:r>
+      <w:proofErr w:type="spellStart"/>
+      <w:r>
+        <w:rPr>
+          <w:rFonts w:ascii="Times New Roman" w:hAnsi="Times New Roman" w:cs="Times New Roman"/>
+          <w:sz w:val="24"/>
+          <w:szCs w:val="24"/>
+        </w:rPr>
+        <w:t>Balota</w:t>
+      </w:r>
+      <w:proofErr w:type="spellEnd"/>
+      <w:r>
+        <w:rPr>
+          <w:rFonts w:ascii="Times New Roman" w:hAnsi="Times New Roman" w:cs="Times New Roman"/>
+          <w:sz w:val="24"/>
+          <w:szCs w:val="24"/>
+        </w:rPr>
+        <w:t>, &amp; Watson, 2001</w:t>
       </w:r>
       <w:r>
         <w:rPr>
@@ -15476,31 +16720,7 @@
           <w:sz w:val="24"/>
           <w:szCs w:val="24"/>
         </w:rPr>
-        <w:t>unlike item-level JOLs,</w:t>
-      </w:r>
-      <w:r>
-        <w:rPr>
-          <w:rFonts w:ascii="Times New Roman" w:hAnsi="Times New Roman" w:cs="Times New Roman"/>
-          <w:sz w:val="24"/>
-          <w:szCs w:val="24"/>
-        </w:rPr>
-        <w:t xml:space="preserve"> global JOLs may instead produce positive reactivity on false recall</w:t>
-      </w:r>
-      <w:r>
-        <w:rPr>
-          <w:rFonts w:ascii="Times New Roman" w:hAnsi="Times New Roman" w:cs="Times New Roman"/>
-          <w:sz w:val="24"/>
-          <w:szCs w:val="24"/>
-        </w:rPr>
-        <w:t xml:space="preserve"> via enhanced relational encoding of critical lures</w:t>
-      </w:r>
-      <w:r>
-        <w:rPr>
-          <w:rFonts w:ascii="Times New Roman" w:hAnsi="Times New Roman" w:cs="Times New Roman"/>
-          <w:sz w:val="24"/>
-          <w:szCs w:val="24"/>
-        </w:rPr>
-        <w:t>.</w:t>
+        <w:t>false memory was expected to be greater for participants making global JOLs versus item-level JOLs.</w:t>
       </w:r>
     </w:p>
     <w:p>
@@ -15523,6 +16743,7 @@
           <w:sz w:val="24"/>
           <w:szCs w:val="24"/>
         </w:rPr>
+        <w:lastRenderedPageBreak/>
         <w:t>Method</w:t>
       </w:r>
     </w:p>
@@ -15564,7 +16785,6 @@
           <w:sz w:val="24"/>
           <w:szCs w:val="24"/>
         </w:rPr>
-        <w:lastRenderedPageBreak/>
         <w:t xml:space="preserve">An additional </w:t>
       </w:r>
       <w:r>
@@ -16305,6 +17525,7 @@
           <w:sz w:val="24"/>
           <w:szCs w:val="24"/>
         </w:rPr>
+        <w:lastRenderedPageBreak/>
         <w:t>Results</w:t>
       </w:r>
     </w:p>
@@ -16346,7 +17567,6 @@
           <w:sz w:val="24"/>
           <w:szCs w:val="24"/>
         </w:rPr>
-        <w:lastRenderedPageBreak/>
         <w:t>Discussion</w:t>
       </w:r>
     </w:p>
@@ -16366,6 +17586,14 @@
           <w:szCs w:val="24"/>
         </w:rPr>
         <w:t>[WORDS HERE]</w:t>
+      </w:r>
+      <w:r>
+        <w:rPr>
+          <w:rFonts w:ascii="Times New Roman" w:hAnsi="Times New Roman" w:cs="Times New Roman"/>
+          <w:sz w:val="24"/>
+          <w:szCs w:val="24"/>
+        </w:rPr>
+        <w:t xml:space="preserve"> [HUFF ET AL. 19 PATTERNS COULD BE USED AS JUSTIFICATION FOR RECOG EXPERIMENT]</w:t>
       </w:r>
     </w:p>
     <w:p>
@@ -16612,7 +17840,23 @@
           <w:sz w:val="24"/>
           <w:szCs w:val="24"/>
         </w:rPr>
-        <w:t xml:space="preserve">randomly assigned to either the item JOL, global JOL, or no-JOL encoding groups. Data screening </w:t>
+        <w:t>randomly assigned to either the item</w:t>
+      </w:r>
+      <w:r>
+        <w:rPr>
+          <w:rFonts w:ascii="Times New Roman" w:hAnsi="Times New Roman" w:cs="Times New Roman"/>
+          <w:sz w:val="24"/>
+          <w:szCs w:val="24"/>
+        </w:rPr>
+        <w:t xml:space="preserve"> </w:t>
+      </w:r>
+      <w:r>
+        <w:rPr>
+          <w:rFonts w:ascii="Times New Roman" w:hAnsi="Times New Roman" w:cs="Times New Roman"/>
+          <w:sz w:val="24"/>
+          <w:szCs w:val="24"/>
+        </w:rPr>
+        <w:t xml:space="preserve">JOL, global JOL, or no-JOL encoding groups. Data screening </w:t>
       </w:r>
       <w:r>
         <w:rPr>
@@ -16937,7 +18181,7 @@
           <w:sz w:val="24"/>
           <w:szCs w:val="24"/>
         </w:rPr>
-        <w:t>outlined in</w:t>
+        <w:t>as</w:t>
       </w:r>
       <w:r>
         <w:rPr>
@@ -17025,7 +18269,7 @@
           <w:sz w:val="24"/>
           <w:szCs w:val="24"/>
         </w:rPr>
-        <w:t xml:space="preserve"> list. This test consisted of 30 previously studied items (taken from positions 2, 8, and 10 from each list), 10 critical lures from each studied list, 30 non-presented items taken from counterbalanced lists, and 10 critical lure controls which were taken from the non-studied set of lists. Participants studied all 10 lists back-to-back, with the </w:t>
+        <w:t xml:space="preserve"> list. This test consisted of 30 previously studied items </w:t>
       </w:r>
       <w:r>
         <w:rPr>
@@ -17034,7 +18278,23 @@
           <w:szCs w:val="24"/>
         </w:rPr>
         <w:lastRenderedPageBreak/>
-        <w:t xml:space="preserve">order of list presentation randomized </w:t>
+        <w:t xml:space="preserve">(taken from positions 2, 8, and 10 from each list), 10 critical lures from each studied list, 30 non-presented items taken from counterbalanced lists, and 10 critical lure controls which </w:t>
+      </w:r>
+      <w:r>
+        <w:rPr>
+          <w:rFonts w:ascii="Times New Roman" w:hAnsi="Times New Roman" w:cs="Times New Roman"/>
+          <w:sz w:val="24"/>
+          <w:szCs w:val="24"/>
+        </w:rPr>
+        <w:t xml:space="preserve">corresponded to </w:t>
+      </w:r>
+      <w:r>
+        <w:rPr>
+          <w:rFonts w:ascii="Times New Roman" w:hAnsi="Times New Roman" w:cs="Times New Roman"/>
+          <w:sz w:val="24"/>
+          <w:szCs w:val="24"/>
+        </w:rPr>
+        <w:t xml:space="preserve">the non-studied lists. Participants studied all 10 lists back-to-back, with the order of list presentation randomized </w:t>
       </w:r>
       <w:r>
         <w:rPr>
@@ -17050,7 +18310,23 @@
           <w:sz w:val="24"/>
           <w:szCs w:val="24"/>
         </w:rPr>
-        <w:t xml:space="preserve">. All JOL instructions were identical to the previous experiments, and depending on their encoding group, participants either made JOLs concurrent with study, made list-wise JOLs following the completion of each list, or read each word silently. Like the previous experiments, all encoding was self-paced. </w:t>
+        <w:t xml:space="preserve">. All JOL instructions were identical to the previous experiments, and depending on their encoding group, participants either </w:t>
+      </w:r>
+      <w:r>
+        <w:rPr>
+          <w:rFonts w:ascii="Times New Roman" w:hAnsi="Times New Roman" w:cs="Times New Roman"/>
+          <w:sz w:val="24"/>
+          <w:szCs w:val="24"/>
+        </w:rPr>
+        <w:t>provided their</w:t>
+      </w:r>
+      <w:r>
+        <w:rPr>
+          <w:rFonts w:ascii="Times New Roman" w:hAnsi="Times New Roman" w:cs="Times New Roman"/>
+          <w:sz w:val="24"/>
+          <w:szCs w:val="24"/>
+        </w:rPr>
+        <w:t xml:space="preserve"> JOLs concurrent with study, made list-wise JOLs following the completion of each list, or read each word silently. Like the previous experiments, all encoding was self-paced. </w:t>
       </w:r>
       <w:r>
         <w:rPr>
@@ -17497,6 +18773,7 @@
         </w:rPr>
         <w:t>comparisons differed significantly (</w:t>
       </w:r>
+      <w:proofErr w:type="spellStart"/>
       <w:r>
         <w:rPr>
           <w:rFonts w:ascii="Times New Roman" w:hAnsi="Times New Roman" w:cs="Times New Roman"/>
@@ -17513,7 +18790,16 @@
           <w:sz w:val="24"/>
           <w:szCs w:val="24"/>
         </w:rPr>
-        <w:t xml:space="preserve">s ≥ 3.33, </w:t>
+        <w:t>s</w:t>
+      </w:r>
+      <w:proofErr w:type="spellEnd"/>
+      <w:r>
+        <w:rPr>
+          <w:rFonts w:ascii="Times New Roman" w:hAnsi="Times New Roman" w:cs="Times New Roman"/>
+          <w:sz w:val="24"/>
+          <w:szCs w:val="24"/>
+        </w:rPr>
+        <w:t xml:space="preserve"> ≥ 3.33, </w:t>
       </w:r>
       <w:r>
         <w:rPr>
@@ -17737,24 +19023,41 @@
           <w:sz w:val="24"/>
           <w:szCs w:val="24"/>
         </w:rPr>
-        <w:t xml:space="preserve"> = .07, </w:t>
-      </w:r>
-      <w:r>
-        <w:rPr>
-          <w:rFonts w:ascii="Times New Roman" w:hAnsi="Times New Roman" w:cs="Times New Roman"/>
-          <w:sz w:val="24"/>
-          <w:szCs w:val="24"/>
-        </w:rPr>
-        <w:t>with</w:t>
-      </w:r>
-      <w:r>
-        <w:rPr>
-          <w:rFonts w:ascii="Times New Roman" w:hAnsi="Times New Roman" w:cs="Times New Roman"/>
-          <w:sz w:val="24"/>
-          <w:szCs w:val="24"/>
-        </w:rPr>
-        <w:t xml:space="preserve"> false recognition highest for participants making global JOLs (.76), followed by the no-JOL control group (.63), and the item JOL group (.63). All comparisons differed significantly (</w:t>
-      </w:r>
+        <w:t xml:space="preserve"> = .07,</w:t>
+      </w:r>
+      <w:r>
+        <w:rPr>
+          <w:rFonts w:ascii="Times New Roman" w:hAnsi="Times New Roman" w:cs="Times New Roman"/>
+          <w:sz w:val="24"/>
+          <w:szCs w:val="24"/>
+        </w:rPr>
+        <w:t xml:space="preserve"> such that</w:t>
+      </w:r>
+      <w:r>
+        <w:rPr>
+          <w:rFonts w:ascii="Times New Roman" w:hAnsi="Times New Roman" w:cs="Times New Roman"/>
+          <w:sz w:val="24"/>
+          <w:szCs w:val="24"/>
+        </w:rPr>
+        <w:t xml:space="preserve"> false recognition </w:t>
+      </w:r>
+      <w:r>
+        <w:rPr>
+          <w:rFonts w:ascii="Times New Roman" w:hAnsi="Times New Roman" w:cs="Times New Roman"/>
+          <w:sz w:val="24"/>
+          <w:szCs w:val="24"/>
+        </w:rPr>
+        <w:t xml:space="preserve">was </w:t>
+      </w:r>
+      <w:r>
+        <w:rPr>
+          <w:rFonts w:ascii="Times New Roman" w:hAnsi="Times New Roman" w:cs="Times New Roman"/>
+          <w:sz w:val="24"/>
+          <w:szCs w:val="24"/>
+        </w:rPr>
+        <w:t>highest for participants making global JOLs (.76), followed by the no-JOL control group (.63), and the item JOL group (.63). All comparisons differed significantly (</w:t>
+      </w:r>
+      <w:proofErr w:type="spellStart"/>
       <w:r>
         <w:rPr>
           <w:rFonts w:ascii="Times New Roman" w:hAnsi="Times New Roman" w:cs="Times New Roman"/>
@@ -17771,14 +19074,24 @@
           <w:sz w:val="24"/>
           <w:szCs w:val="24"/>
         </w:rPr>
-        <w:t xml:space="preserve">s ≥ </w:t>
-      </w:r>
-      <w:r>
-        <w:rPr>
-          <w:rFonts w:ascii="Times New Roman" w:hAnsi="Times New Roman" w:cs="Times New Roman"/>
-          <w:sz w:val="24"/>
-          <w:szCs w:val="24"/>
-        </w:rPr>
+        <w:t>s</w:t>
+      </w:r>
+      <w:proofErr w:type="spellEnd"/>
+      <w:r>
+        <w:rPr>
+          <w:rFonts w:ascii="Times New Roman" w:hAnsi="Times New Roman" w:cs="Times New Roman"/>
+          <w:sz w:val="24"/>
+          <w:szCs w:val="24"/>
+        </w:rPr>
+        <w:t xml:space="preserve"> ≥ </w:t>
+      </w:r>
+      <w:r>
+        <w:rPr>
+          <w:rFonts w:ascii="Times New Roman" w:hAnsi="Times New Roman" w:cs="Times New Roman"/>
+          <w:sz w:val="24"/>
+          <w:szCs w:val="24"/>
+        </w:rPr>
+        <w:lastRenderedPageBreak/>
         <w:t>2.39</w:t>
       </w:r>
       <w:r>
@@ -18038,7 +19351,6 @@
           <w:sz w:val="24"/>
           <w:szCs w:val="24"/>
         </w:rPr>
-        <w:lastRenderedPageBreak/>
         <w:tab/>
       </w:r>
       <w:r>
@@ -18047,7 +19359,15 @@
           <w:sz w:val="24"/>
           <w:szCs w:val="24"/>
         </w:rPr>
-        <w:t xml:space="preserve">Next, a </w:t>
+        <w:t>Consistent with Experiment 2,</w:t>
+      </w:r>
+      <w:r>
+        <w:rPr>
+          <w:rFonts w:ascii="Times New Roman" w:hAnsi="Times New Roman" w:cs="Times New Roman"/>
+          <w:sz w:val="24"/>
+          <w:szCs w:val="24"/>
+        </w:rPr>
+        <w:t xml:space="preserve"> a </w:t>
       </w:r>
       <w:r>
         <w:rPr>
@@ -18948,6 +20268,7 @@
         </w:rPr>
         <w:t xml:space="preserve"> All comparisons differed significantly (</w:t>
       </w:r>
+      <w:proofErr w:type="spellStart"/>
       <w:r>
         <w:rPr>
           <w:rFonts w:ascii="Times New Roman" w:hAnsi="Times New Roman" w:cs="Times New Roman"/>
@@ -18964,7 +20285,16 @@
           <w:sz w:val="24"/>
           <w:szCs w:val="24"/>
         </w:rPr>
-        <w:t xml:space="preserve">s ≥ 3.65, </w:t>
+        <w:t>s</w:t>
+      </w:r>
+      <w:proofErr w:type="spellEnd"/>
+      <w:r>
+        <w:rPr>
+          <w:rFonts w:ascii="Times New Roman" w:hAnsi="Times New Roman" w:cs="Times New Roman"/>
+          <w:sz w:val="24"/>
+          <w:szCs w:val="24"/>
+        </w:rPr>
+        <w:t xml:space="preserve"> ≥ 3.65, </w:t>
       </w:r>
       <w:r>
         <w:rPr>
@@ -19213,7 +20543,25 @@
           <w:sz w:val="24"/>
           <w:szCs w:val="24"/>
         </w:rPr>
-        <w:t xml:space="preserve">was numerically highest for the global JOL group (1.35), followed by the item JOL (1.04) and no-JOL groups (1.04). Differences between encoding groups, however, were non-significant, </w:t>
+        <w:t xml:space="preserve">was numerically highest for the global JOL group (1.35), followed by the item JOL (1.04) and </w:t>
+      </w:r>
+      <w:proofErr w:type="gramStart"/>
+      <w:r>
+        <w:rPr>
+          <w:rFonts w:ascii="Times New Roman" w:hAnsi="Times New Roman" w:cs="Times New Roman"/>
+          <w:sz w:val="24"/>
+          <w:szCs w:val="24"/>
+        </w:rPr>
+        <w:t>no</w:t>
+      </w:r>
+      <w:proofErr w:type="gramEnd"/>
+      <w:r>
+        <w:rPr>
+          <w:rFonts w:ascii="Times New Roman" w:hAnsi="Times New Roman" w:cs="Times New Roman"/>
+          <w:sz w:val="24"/>
+          <w:szCs w:val="24"/>
+        </w:rPr>
+        <w:t xml:space="preserve">-JOL groups (1.04). Differences between encoding groups, however, were non-significant, </w:t>
       </w:r>
       <w:r>
         <w:rPr>
@@ -19490,6 +20838,7 @@
           <w:sz w:val="24"/>
           <w:szCs w:val="24"/>
         </w:rPr>
+        <w:lastRenderedPageBreak/>
         <w:t>[COMPARE FINDINGS TO EX 3]</w:t>
       </w:r>
       <w:r>
@@ -19563,17 +20912,40 @@
           <w:sz w:val="24"/>
           <w:szCs w:val="24"/>
         </w:rPr>
-        <w:lastRenderedPageBreak/>
         <w:tab/>
-        <w:t xml:space="preserve">The present study tested the item-order account of JOL reactivity by assessing whether previously reported JOL reactivity patterns reported on word lists would replicate when testing occurred via free-recall (Experiment 1) and recognition (Experiment 2) and whether these patterns would extend to DRM lists (Experiments 3 and 4). </w:t>
-      </w:r>
-      <w:r>
-        <w:rPr>
-          <w:rFonts w:ascii="Times New Roman" w:hAnsi="Times New Roman" w:cs="Times New Roman"/>
-          <w:sz w:val="24"/>
-          <w:szCs w:val="24"/>
-        </w:rPr>
-        <w:t>An additional goal of this study was to test the contributions of item-specific and relational encoding to JOL reactivity. As such, in</w:t>
+        <w:t xml:space="preserve">The present study tested the item-order account of JOL reactivity by assessing whether JOL reactivity patterns </w:t>
+      </w:r>
+      <w:r>
+        <w:rPr>
+          <w:rFonts w:ascii="Times New Roman" w:hAnsi="Times New Roman" w:cs="Times New Roman"/>
+          <w:sz w:val="24"/>
+          <w:szCs w:val="24"/>
+        </w:rPr>
+        <w:t xml:space="preserve">previously </w:t>
+      </w:r>
+      <w:r>
+        <w:rPr>
+          <w:rFonts w:ascii="Times New Roman" w:hAnsi="Times New Roman" w:cs="Times New Roman"/>
+          <w:sz w:val="24"/>
+          <w:szCs w:val="24"/>
+        </w:rPr>
+        <w:t xml:space="preserve">reported on word lists would replicate when testing occurred via free-recall (Experiment 1) and recognition (Experiment 2) and whether these patterns would extend to DRM lists (Experiments 3 and 4). </w:t>
+      </w:r>
+      <w:r>
+        <w:rPr>
+          <w:rFonts w:ascii="Times New Roman" w:hAnsi="Times New Roman" w:cs="Times New Roman"/>
+          <w:sz w:val="24"/>
+          <w:szCs w:val="24"/>
+        </w:rPr>
+        <w:t>In doing so, a</w:t>
+      </w:r>
+      <w:r>
+        <w:rPr>
+          <w:rFonts w:ascii="Times New Roman" w:hAnsi="Times New Roman" w:cs="Times New Roman"/>
+          <w:sz w:val="24"/>
+          <w:szCs w:val="24"/>
+        </w:rPr>
+        <w:t>n additional goal of this study was to test the contributions of item-specific and relational encoding to JOL reactivity. As such, in</w:t>
       </w:r>
       <w:r>
         <w:rPr>
@@ -19589,7 +20961,23 @@
           <w:sz w:val="24"/>
           <w:szCs w:val="24"/>
         </w:rPr>
-        <w:t>group of particpants who provided global JOLs immediately following the presentation of each study list. By including this additional encoding group, each experiment allowed for a comparison between JOL tasks which differentially emphasized item-specific and relational encoding of list items.</w:t>
+        <w:t xml:space="preserve">group of particpants who provided global JOLs </w:t>
+      </w:r>
+      <w:r>
+        <w:rPr>
+          <w:rFonts w:ascii="Times New Roman" w:hAnsi="Times New Roman" w:cs="Times New Roman"/>
+          <w:sz w:val="24"/>
+          <w:szCs w:val="24"/>
+        </w:rPr>
+        <w:t xml:space="preserve">which were elicited </w:t>
+      </w:r>
+      <w:r>
+        <w:rPr>
+          <w:rFonts w:ascii="Times New Roman" w:hAnsi="Times New Roman" w:cs="Times New Roman"/>
+          <w:sz w:val="24"/>
+          <w:szCs w:val="24"/>
+        </w:rPr>
+        <w:t>immediately following the presentation of each study list. By including this additional encoding group, each experiment allowed for a comparison between JOL tasks which differentially emphasized item-specific and relational encoding of list items</w:t>
       </w:r>
     </w:p>
     <w:p>
@@ -19631,7 +21019,73 @@
           <w:sz w:val="24"/>
           <w:szCs w:val="24"/>
         </w:rPr>
-        <w:t xml:space="preserve">no evidence that item-JOLs are reactive when testing occurs via free-recall. While this finding contrasts with previous work by Senkova and Otani (2021) who found that item-JOLs benefited free-recall of both categorized and uncategorized lists, this pattern of null reactivity is consistent with previous findings reported by Zhao et al. (2023). Similarly, studies investigating JOL reactivity with cue-target pairs have also demonstrated that reactivity is moderated by test type, with item-JOLs being reactive when memory is assessed via cued-recall and recognition but not free-recall testing. </w:t>
+        <w:t>no evidence that item-</w:t>
+      </w:r>
+      <w:r>
+        <w:rPr>
+          <w:rFonts w:ascii="Times New Roman" w:hAnsi="Times New Roman" w:cs="Times New Roman"/>
+          <w:sz w:val="24"/>
+          <w:szCs w:val="24"/>
+        </w:rPr>
+        <w:t xml:space="preserve">level </w:t>
+      </w:r>
+      <w:r>
+        <w:rPr>
+          <w:rFonts w:ascii="Times New Roman" w:hAnsi="Times New Roman" w:cs="Times New Roman"/>
+          <w:sz w:val="24"/>
+          <w:szCs w:val="24"/>
+        </w:rPr>
+        <w:t xml:space="preserve">JOLs are reactive when testing occurs via free-recall. While this finding contrasts with previous work by </w:t>
+      </w:r>
+      <w:proofErr w:type="spellStart"/>
+      <w:r>
+        <w:rPr>
+          <w:rFonts w:ascii="Times New Roman" w:hAnsi="Times New Roman" w:cs="Times New Roman"/>
+          <w:sz w:val="24"/>
+          <w:szCs w:val="24"/>
+        </w:rPr>
+        <w:t>Senkova</w:t>
+      </w:r>
+      <w:proofErr w:type="spellEnd"/>
+      <w:r>
+        <w:rPr>
+          <w:rFonts w:ascii="Times New Roman" w:hAnsi="Times New Roman" w:cs="Times New Roman"/>
+          <w:sz w:val="24"/>
+          <w:szCs w:val="24"/>
+        </w:rPr>
+        <w:t xml:space="preserve"> and Otani (2021) who found that item-JOLs benefited free-recall of both categorized and uncategorized lists, this null reactivity </w:t>
+      </w:r>
+      <w:r>
+        <w:rPr>
+          <w:rFonts w:ascii="Times New Roman" w:hAnsi="Times New Roman" w:cs="Times New Roman"/>
+          <w:sz w:val="24"/>
+          <w:szCs w:val="24"/>
+        </w:rPr>
+        <w:t xml:space="preserve">patten </w:t>
+      </w:r>
+      <w:r>
+        <w:rPr>
+          <w:rFonts w:ascii="Times New Roman" w:hAnsi="Times New Roman" w:cs="Times New Roman"/>
+          <w:sz w:val="24"/>
+          <w:szCs w:val="24"/>
+        </w:rPr>
+        <w:t>is consistent with previous findings reported by Zhao et al. (2023). Similarly, studies investigating JOL reactivity with cue-target pairs have also demonstrated that reactivity is moderated by test type, with item-JOLs being reactive when memory is assessed via cued-recall and recognition but not free-recall testing</w:t>
+      </w:r>
+      <w:r>
+        <w:rPr>
+          <w:rFonts w:ascii="Times New Roman" w:hAnsi="Times New Roman" w:cs="Times New Roman"/>
+          <w:sz w:val="24"/>
+          <w:szCs w:val="24"/>
+        </w:rPr>
+        <w:t xml:space="preserve"> (Myers et al., 2020)</w:t>
+      </w:r>
+      <w:r>
+        <w:rPr>
+          <w:rFonts w:ascii="Times New Roman" w:hAnsi="Times New Roman" w:cs="Times New Roman"/>
+          <w:sz w:val="24"/>
+          <w:szCs w:val="24"/>
+        </w:rPr>
+        <w:t xml:space="preserve">. </w:t>
       </w:r>
       <w:r>
         <w:rPr>
@@ -19655,15 +21109,48 @@
           <w:sz w:val="24"/>
           <w:szCs w:val="24"/>
         </w:rPr>
-        <w:t xml:space="preserve"> found that this pattern inverted when recognition testing was used, as only the requirement to provide item-level JOLs produced a memorial benefit. Thus, Experiments 1 and 2 demonstrated a dissociation between </w:t>
-      </w:r>
-      <w:r>
-        <w:rPr>
-          <w:rFonts w:ascii="Times New Roman" w:hAnsi="Times New Roman" w:cs="Times New Roman"/>
-          <w:sz w:val="24"/>
-          <w:szCs w:val="24"/>
-        </w:rPr>
-        <w:t>JOL type and test format.</w:t>
+        <w:t xml:space="preserve"> found that when recognition testing was used, </w:t>
+      </w:r>
+      <w:r>
+        <w:rPr>
+          <w:rFonts w:ascii="Times New Roman" w:hAnsi="Times New Roman" w:cs="Times New Roman"/>
+          <w:sz w:val="24"/>
+          <w:szCs w:val="24"/>
+        </w:rPr>
+        <w:t xml:space="preserve">item-level but not global JOLs </w:t>
+      </w:r>
+      <w:r>
+        <w:rPr>
+          <w:rFonts w:ascii="Times New Roman" w:hAnsi="Times New Roman" w:cs="Times New Roman"/>
+          <w:sz w:val="24"/>
+          <w:szCs w:val="24"/>
+        </w:rPr>
+        <w:lastRenderedPageBreak/>
+        <w:t xml:space="preserve">produced a memorial benefit, and furthermore, this positive reactivity was observed regardless of list type. </w:t>
+      </w:r>
+      <w:r>
+        <w:rPr>
+          <w:rFonts w:ascii="Times New Roman" w:hAnsi="Times New Roman" w:cs="Times New Roman"/>
+          <w:sz w:val="24"/>
+          <w:szCs w:val="24"/>
+        </w:rPr>
+        <w:t xml:space="preserve">Thus, Experiments 1 and 2 demonstrated a dissociation between </w:t>
+      </w:r>
+      <w:r>
+        <w:rPr>
+          <w:rFonts w:ascii="Times New Roman" w:hAnsi="Times New Roman" w:cs="Times New Roman"/>
+          <w:sz w:val="24"/>
+          <w:szCs w:val="24"/>
+        </w:rPr>
+        <w:t>JOL type and test format</w:t>
+      </w:r>
+      <w:r>
+        <w:rPr>
+          <w:rFonts w:ascii="Times New Roman" w:hAnsi="Times New Roman" w:cs="Times New Roman"/>
+          <w:sz w:val="24"/>
+          <w:szCs w:val="24"/>
+        </w:rPr>
+        <w:t>, such that global JOLs were reactive for free-recall testing while item-level JOLs were reactive with recognition testing.</w:t>
       </w:r>
     </w:p>
     <w:p>
@@ -19690,24 +21177,31 @@
           <w:sz w:val="24"/>
           <w:szCs w:val="24"/>
         </w:rPr>
-        <w:t xml:space="preserve">. However, </w:t>
-      </w:r>
-      <w:r>
-        <w:rPr>
-          <w:rFonts w:ascii="Times New Roman" w:hAnsi="Times New Roman" w:cs="Times New Roman"/>
-          <w:sz w:val="24"/>
-          <w:szCs w:val="24"/>
-        </w:rPr>
-        <w:lastRenderedPageBreak/>
-        <w:t xml:space="preserve">they often lead to false memories for non-presented, critical lure items. </w:t>
-      </w:r>
-      <w:r>
-        <w:rPr>
-          <w:rFonts w:ascii="Times New Roman" w:hAnsi="Times New Roman" w:cs="Times New Roman"/>
-          <w:sz w:val="24"/>
-          <w:szCs w:val="24"/>
-        </w:rPr>
-        <w:t xml:space="preserve">Overall, </w:t>
+        <w:t xml:space="preserve">. However, they often lead to false memories for non-presented, critical lure items. </w:t>
+      </w:r>
+      <w:r>
+        <w:rPr>
+          <w:rFonts w:ascii="Times New Roman" w:hAnsi="Times New Roman" w:cs="Times New Roman"/>
+          <w:sz w:val="24"/>
+          <w:szCs w:val="24"/>
+        </w:rPr>
+        <w:t>Overall,</w:t>
+      </w:r>
+      <w:r>
+        <w:rPr>
+          <w:rFonts w:ascii="Times New Roman" w:hAnsi="Times New Roman" w:cs="Times New Roman"/>
+          <w:sz w:val="24"/>
+          <w:szCs w:val="24"/>
+        </w:rPr>
+        <w:t xml:space="preserve"> Experiment 3 found that</w:t>
+      </w:r>
+      <w:r>
+        <w:rPr>
+          <w:rFonts w:ascii="Times New Roman" w:hAnsi="Times New Roman" w:cs="Times New Roman"/>
+          <w:sz w:val="24"/>
+          <w:szCs w:val="24"/>
+        </w:rPr>
+        <w:t xml:space="preserve"> </w:t>
       </w:r>
       <w:r>
         <w:rPr>
@@ -19787,6 +21281,15 @@
           <w:szCs w:val="24"/>
         </w:rPr>
       </w:pPr>
+      <w:r>
+        <w:rPr>
+          <w:rFonts w:ascii="Times New Roman" w:hAnsi="Times New Roman" w:cs="Times New Roman"/>
+          <w:sz w:val="24"/>
+          <w:szCs w:val="24"/>
+        </w:rPr>
+        <w:tab/>
+        <w:t xml:space="preserve">Overall, the finding that </w:t>
+      </w:r>
       <w:r>
         <w:rPr>
           <w:rFonts w:ascii="Times New Roman" w:hAnsi="Times New Roman" w:cs="Times New Roman"/>
@@ -20547,7 +22050,25 @@
           <w:sz w:val="24"/>
           <w:szCs w:val="24"/>
         </w:rPr>
-        <w:t xml:space="preserve">Deese, J. (1959). On the prediction of occurrence of particular verbal intrusions in immediate recall. </w:t>
+        <w:t xml:space="preserve">Deese, J. (1959). On the prediction of occurrence of </w:t>
+      </w:r>
+      <w:proofErr w:type="gramStart"/>
+      <w:r>
+        <w:rPr>
+          <w:rFonts w:ascii="Times New Roman" w:hAnsi="Times New Roman" w:cs="Times New Roman"/>
+          <w:sz w:val="24"/>
+          <w:szCs w:val="24"/>
+        </w:rPr>
+        <w:t>particular verbal</w:t>
+      </w:r>
+      <w:proofErr w:type="gramEnd"/>
+      <w:r>
+        <w:rPr>
+          <w:rFonts w:ascii="Times New Roman" w:hAnsi="Times New Roman" w:cs="Times New Roman"/>
+          <w:sz w:val="24"/>
+          <w:szCs w:val="24"/>
+        </w:rPr>
+        <w:t xml:space="preserve"> intrusions in immediate recall. </w:t>
       </w:r>
       <w:r>
         <w:rPr>
@@ -20738,7 +22259,25 @@
           <w:szCs w:val="24"/>
         </w:rPr>
         <w:lastRenderedPageBreak/>
-        <w:t>Faul, F., Erdfelder, E., Buchner, A</w:t>
+        <w:t xml:space="preserve">Faul, F., </w:t>
+      </w:r>
+      <w:proofErr w:type="spellStart"/>
+      <w:r>
+        <w:rPr>
+          <w:rFonts w:ascii="Times New Roman" w:hAnsi="Times New Roman" w:cs="Times New Roman"/>
+          <w:sz w:val="24"/>
+          <w:szCs w:val="24"/>
+        </w:rPr>
+        <w:t>Erdfelder</w:t>
+      </w:r>
+      <w:proofErr w:type="spellEnd"/>
+      <w:r>
+        <w:rPr>
+          <w:rFonts w:ascii="Times New Roman" w:hAnsi="Times New Roman" w:cs="Times New Roman"/>
+          <w:sz w:val="24"/>
+          <w:szCs w:val="24"/>
+        </w:rPr>
+        <w:t>, E., Buchner, A</w:t>
       </w:r>
       <w:r>
         <w:rPr>
@@ -20894,7 +22433,25 @@
           <w:sz w:val="24"/>
           <w:szCs w:val="24"/>
         </w:rPr>
-        <w:t>Garcia, M. &amp; Kornell, N. (2015). Collector [Computer software]. Retrieved April 3rd, 2020 from https://github.com/gikeymarica/Collector</w:t>
+        <w:t xml:space="preserve">Garcia, M. &amp; Kornell, N. (2015). Collector [Computer software]. Retrieved April 3rd, </w:t>
+      </w:r>
+      <w:proofErr w:type="gramStart"/>
+      <w:r>
+        <w:rPr>
+          <w:rFonts w:ascii="Times New Roman" w:hAnsi="Times New Roman" w:cs="Times New Roman"/>
+          <w:sz w:val="24"/>
+          <w:szCs w:val="24"/>
+        </w:rPr>
+        <w:t>2020</w:t>
+      </w:r>
+      <w:proofErr w:type="gramEnd"/>
+      <w:r>
+        <w:rPr>
+          <w:rFonts w:ascii="Times New Roman" w:hAnsi="Times New Roman" w:cs="Times New Roman"/>
+          <w:sz w:val="24"/>
+          <w:szCs w:val="24"/>
+        </w:rPr>
+        <w:t xml:space="preserve"> from https://github.com/gikeymarica/Collector</w:t>
       </w:r>
     </w:p>
     <w:p>
@@ -20907,13 +22464,41 @@
           <w:szCs w:val="24"/>
         </w:rPr>
       </w:pPr>
-      <w:r>
-        <w:rPr>
-          <w:rFonts w:ascii="Times New Roman" w:hAnsi="Times New Roman" w:cs="Times New Roman"/>
-          <w:sz w:val="24"/>
-          <w:szCs w:val="24"/>
-        </w:rPr>
-        <w:t>Halamish, V. &amp; Undorf, M. (</w:t>
+      <w:proofErr w:type="spellStart"/>
+      <w:r>
+        <w:rPr>
+          <w:rFonts w:ascii="Times New Roman" w:hAnsi="Times New Roman" w:cs="Times New Roman"/>
+          <w:sz w:val="24"/>
+          <w:szCs w:val="24"/>
+        </w:rPr>
+        <w:t>Halamish</w:t>
+      </w:r>
+      <w:proofErr w:type="spellEnd"/>
+      <w:r>
+        <w:rPr>
+          <w:rFonts w:ascii="Times New Roman" w:hAnsi="Times New Roman" w:cs="Times New Roman"/>
+          <w:sz w:val="24"/>
+          <w:szCs w:val="24"/>
+        </w:rPr>
+        <w:t xml:space="preserve">, V. &amp; </w:t>
+      </w:r>
+      <w:proofErr w:type="spellStart"/>
+      <w:r>
+        <w:rPr>
+          <w:rFonts w:ascii="Times New Roman" w:hAnsi="Times New Roman" w:cs="Times New Roman"/>
+          <w:sz w:val="24"/>
+          <w:szCs w:val="24"/>
+        </w:rPr>
+        <w:t>Undorf</w:t>
+      </w:r>
+      <w:proofErr w:type="spellEnd"/>
+      <w:r>
+        <w:rPr>
+          <w:rFonts w:ascii="Times New Roman" w:hAnsi="Times New Roman" w:cs="Times New Roman"/>
+          <w:sz w:val="24"/>
+          <w:szCs w:val="24"/>
+        </w:rPr>
+        <w:t>, M. (</w:t>
       </w:r>
       <w:r>
         <w:rPr>
@@ -20978,13 +22563,23 @@
           <w:szCs w:val="24"/>
         </w:rPr>
       </w:pPr>
-      <w:r>
-        <w:rPr>
-          <w:rFonts w:ascii="Times New Roman" w:hAnsi="Times New Roman" w:cs="Times New Roman"/>
-          <w:sz w:val="24"/>
-          <w:szCs w:val="24"/>
-        </w:rPr>
-        <w:t xml:space="preserve">Hautus, M. J. (1995). Corrections for extreme proportions and their biasing effects on estimated values of </w:t>
+      <w:proofErr w:type="spellStart"/>
+      <w:r>
+        <w:rPr>
+          <w:rFonts w:ascii="Times New Roman" w:hAnsi="Times New Roman" w:cs="Times New Roman"/>
+          <w:sz w:val="24"/>
+          <w:szCs w:val="24"/>
+        </w:rPr>
+        <w:t>Hautus</w:t>
+      </w:r>
+      <w:proofErr w:type="spellEnd"/>
+      <w:r>
+        <w:rPr>
+          <w:rFonts w:ascii="Times New Roman" w:hAnsi="Times New Roman" w:cs="Times New Roman"/>
+          <w:sz w:val="24"/>
+          <w:szCs w:val="24"/>
+        </w:rPr>
+        <w:t xml:space="preserve">, M. J. (1995). Corrections for extreme proportions and their biasing effects on estimated values of </w:t>
       </w:r>
       <w:r>
         <w:rPr>
@@ -21262,7 +22857,25 @@
           <w:sz w:val="24"/>
           <w:szCs w:val="24"/>
         </w:rPr>
-        <w:t>Janes, J. L., Rivers, M. L., &amp; Dunlosky, J. (2018). The influence of making judgments of learning</w:t>
+        <w:t xml:space="preserve">Janes, J. L., Rivers, M. L., &amp; </w:t>
+      </w:r>
+      <w:proofErr w:type="spellStart"/>
+      <w:r>
+        <w:rPr>
+          <w:rFonts w:ascii="Times New Roman" w:hAnsi="Times New Roman" w:cs="Times New Roman"/>
+          <w:sz w:val="24"/>
+          <w:szCs w:val="24"/>
+        </w:rPr>
+        <w:t>Dunlosky</w:t>
+      </w:r>
+      <w:proofErr w:type="spellEnd"/>
+      <w:r>
+        <w:rPr>
+          <w:rFonts w:ascii="Times New Roman" w:hAnsi="Times New Roman" w:cs="Times New Roman"/>
+          <w:sz w:val="24"/>
+          <w:szCs w:val="24"/>
+        </w:rPr>
+        <w:t>, J. (2018). The influence of making judgments of learning</w:t>
       </w:r>
       <w:r>
         <w:rPr>
@@ -21458,7 +23071,29 @@
           <w:sz w:val="24"/>
           <w:szCs w:val="24"/>
         </w:rPr>
-        <w:t>Journal of Open Source Software</w:t>
+        <w:t xml:space="preserve">Journal of </w:t>
+      </w:r>
+      <w:proofErr w:type="gramStart"/>
+      <w:r>
+        <w:rPr>
+          <w:rFonts w:ascii="Times New Roman" w:hAnsi="Times New Roman" w:cs="Times New Roman"/>
+          <w:i/>
+          <w:iCs/>
+          <w:sz w:val="24"/>
+          <w:szCs w:val="24"/>
+        </w:rPr>
+        <w:t>Open Source</w:t>
+      </w:r>
+      <w:proofErr w:type="gramEnd"/>
+      <w:r>
+        <w:rPr>
+          <w:rFonts w:ascii="Times New Roman" w:hAnsi="Times New Roman" w:cs="Times New Roman"/>
+          <w:i/>
+          <w:iCs/>
+          <w:sz w:val="24"/>
+          <w:szCs w:val="24"/>
+        </w:rPr>
+        <w:t xml:space="preserve"> Software</w:t>
       </w:r>
       <w:r>
         <w:rPr>
@@ -21749,6 +23384,7 @@
         </w:rPr>
         <w:t xml:space="preserve">Maxwell, N. P., Huff, M. J., &amp; Buchanan, E. M. (2022). The </w:t>
       </w:r>
+      <w:proofErr w:type="spellStart"/>
       <w:r>
         <w:rPr>
           <w:rFonts w:ascii="Times New Roman" w:hAnsi="Times New Roman" w:cs="Times New Roman"/>
@@ -21757,7 +23393,18 @@
           <w:sz w:val="24"/>
           <w:szCs w:val="24"/>
         </w:rPr>
-        <w:t xml:space="preserve">lrd </w:t>
+        <w:t>lrd</w:t>
+      </w:r>
+      <w:proofErr w:type="spellEnd"/>
+      <w:r>
+        <w:rPr>
+          <w:rFonts w:ascii="Times New Roman" w:hAnsi="Times New Roman" w:cs="Times New Roman"/>
+          <w:i/>
+          <w:iCs/>
+          <w:sz w:val="24"/>
+          <w:szCs w:val="24"/>
+        </w:rPr>
+        <w:t xml:space="preserve"> </w:t>
       </w:r>
       <w:r>
         <w:rPr>
@@ -21820,7 +23467,25 @@
           <w:sz w:val="24"/>
           <w:szCs w:val="24"/>
         </w:rPr>
-        <w:t xml:space="preserve">McCabe, D. P., Presmanes, A. G., Robertson, C. L., &amp; Smith, A. D. (2004). Item-specific processing reduces false memories. </w:t>
+        <w:t xml:space="preserve">McCabe, D. P., </w:t>
+      </w:r>
+      <w:proofErr w:type="spellStart"/>
+      <w:r>
+        <w:rPr>
+          <w:rFonts w:ascii="Times New Roman" w:hAnsi="Times New Roman" w:cs="Times New Roman"/>
+          <w:sz w:val="24"/>
+          <w:szCs w:val="24"/>
+        </w:rPr>
+        <w:t>Presmanes</w:t>
+      </w:r>
+      <w:proofErr w:type="spellEnd"/>
+      <w:r>
+        <w:rPr>
+          <w:rFonts w:ascii="Times New Roman" w:hAnsi="Times New Roman" w:cs="Times New Roman"/>
+          <w:sz w:val="24"/>
+          <w:szCs w:val="24"/>
+        </w:rPr>
+        <w:t xml:space="preserve">, A. G., Robertson, C. L., &amp; Smith, A. D. (2004). Item-specific processing reduces false memories. </w:t>
       </w:r>
       <w:r>
         <w:rPr>
@@ -22126,7 +23791,25 @@
           <w:sz w:val="24"/>
           <w:szCs w:val="24"/>
         </w:rPr>
-        <w:t xml:space="preserve">Rawson, K. A. &amp; Zamary, A. (2019). Why is free recall practice more effective than recognition practice for enhancing memory? Evaluating the relational processing hypothesis. </w:t>
+        <w:t xml:space="preserve">Rawson, K. A. &amp; </w:t>
+      </w:r>
+      <w:proofErr w:type="spellStart"/>
+      <w:r>
+        <w:rPr>
+          <w:rFonts w:ascii="Times New Roman" w:hAnsi="Times New Roman" w:cs="Times New Roman"/>
+          <w:sz w:val="24"/>
+          <w:szCs w:val="24"/>
+        </w:rPr>
+        <w:t>Zamary</w:t>
+      </w:r>
+      <w:proofErr w:type="spellEnd"/>
+      <w:r>
+        <w:rPr>
+          <w:rFonts w:ascii="Times New Roman" w:hAnsi="Times New Roman" w:cs="Times New Roman"/>
+          <w:sz w:val="24"/>
+          <w:szCs w:val="24"/>
+        </w:rPr>
+        <w:t xml:space="preserve">, A. (2019). Why is free recall practice more effective than recognition practice for enhancing memory? Evaluating the relational processing hypothesis. </w:t>
       </w:r>
       <w:r>
         <w:rPr>
@@ -22295,7 +23978,25 @@
           <w:sz w:val="24"/>
           <w:szCs w:val="24"/>
         </w:rPr>
-        <w:t xml:space="preserve">Rhodes, M. G. (2016). Judgments of learning. In J. Dunlosky &amp; S. K. Tauber (Eds.), </w:t>
+        <w:t xml:space="preserve">Rhodes, M. G. (2016). Judgments of learning. In J. </w:t>
+      </w:r>
+      <w:proofErr w:type="spellStart"/>
+      <w:r>
+        <w:rPr>
+          <w:rFonts w:ascii="Times New Roman" w:hAnsi="Times New Roman" w:cs="Times New Roman"/>
+          <w:sz w:val="24"/>
+          <w:szCs w:val="24"/>
+        </w:rPr>
+        <w:t>Dunlosky</w:t>
+      </w:r>
+      <w:proofErr w:type="spellEnd"/>
+      <w:r>
+        <w:rPr>
+          <w:rFonts w:ascii="Times New Roman" w:hAnsi="Times New Roman" w:cs="Times New Roman"/>
+          <w:sz w:val="24"/>
+          <w:szCs w:val="24"/>
+        </w:rPr>
+        <w:t xml:space="preserve"> &amp; S. K. Tauber (Eds.), </w:t>
       </w:r>
       <w:r>
         <w:rPr>
@@ -22386,7 +24087,25 @@
           <w:sz w:val="24"/>
           <w:szCs w:val="24"/>
         </w:rPr>
-        <w:t xml:space="preserve">Rivers, M. L., Dunlosky, J., Janes, J. L., Witherby, A. E., &amp; Tauber, S. K. (2023). Judgments of learning enhance recall for category-cued but not letter-cued items. </w:t>
+        <w:t xml:space="preserve">Rivers, M. L., </w:t>
+      </w:r>
+      <w:proofErr w:type="spellStart"/>
+      <w:r>
+        <w:rPr>
+          <w:rFonts w:ascii="Times New Roman" w:hAnsi="Times New Roman" w:cs="Times New Roman"/>
+          <w:sz w:val="24"/>
+          <w:szCs w:val="24"/>
+        </w:rPr>
+        <w:t>Dunlosky</w:t>
+      </w:r>
+      <w:proofErr w:type="spellEnd"/>
+      <w:r>
+        <w:rPr>
+          <w:rFonts w:ascii="Times New Roman" w:hAnsi="Times New Roman" w:cs="Times New Roman"/>
+          <w:sz w:val="24"/>
+          <w:szCs w:val="24"/>
+        </w:rPr>
+        <w:t xml:space="preserve">, J., Janes, J. L., Witherby, A. E., &amp; Tauber, S. K. (2023). Judgments of learning enhance recall for category-cued but not letter-cued items. </w:t>
       </w:r>
       <w:r>
         <w:rPr>
@@ -22471,13 +24190,23 @@
           <w:szCs w:val="24"/>
         </w:rPr>
       </w:pPr>
+      <w:proofErr w:type="spellStart"/>
       <w:r>
         <w:rPr>
           <w:rFonts w:ascii="Times New Roman" w:eastAsia="Calibri" w:hAnsi="Times New Roman" w:cs="Times New Roman"/>
           <w:sz w:val="24"/>
           <w:szCs w:val="24"/>
         </w:rPr>
-        <w:t xml:space="preserve">Senkova, O., &amp; Otani, H. (2021). Making judgments of learning enhances memory by inducing item-specific processing. </w:t>
+        <w:t>Senkova</w:t>
+      </w:r>
+      <w:proofErr w:type="spellEnd"/>
+      <w:r>
+        <w:rPr>
+          <w:rFonts w:ascii="Times New Roman" w:eastAsia="Calibri" w:hAnsi="Times New Roman" w:cs="Times New Roman"/>
+          <w:sz w:val="24"/>
+          <w:szCs w:val="24"/>
+        </w:rPr>
+        <w:t xml:space="preserve">, O., &amp; Otani, H. (2021). Making judgments of learning enhances memory by inducing item-specific processing. </w:t>
       </w:r>
       <w:r>
         <w:rPr>
@@ -22514,7 +24243,25 @@
           <w:sz w:val="24"/>
           <w:szCs w:val="24"/>
         </w:rPr>
-        <w:t>Soderstrom, N. C., Clark, C. T., Halamish, V., &amp; Bjork, E. L. (2015). Judgments of learning as memory</w:t>
+        <w:t xml:space="preserve">Soderstrom, N. C., Clark, C. T., </w:t>
+      </w:r>
+      <w:proofErr w:type="spellStart"/>
+      <w:r>
+        <w:rPr>
+          <w:rFonts w:ascii="Times New Roman" w:hAnsi="Times New Roman" w:cs="Times New Roman"/>
+          <w:sz w:val="24"/>
+          <w:szCs w:val="24"/>
+        </w:rPr>
+        <w:t>Halamish</w:t>
+      </w:r>
+      <w:proofErr w:type="spellEnd"/>
+      <w:r>
+        <w:rPr>
+          <w:rFonts w:ascii="Times New Roman" w:hAnsi="Times New Roman" w:cs="Times New Roman"/>
+          <w:sz w:val="24"/>
+          <w:szCs w:val="24"/>
+        </w:rPr>
+        <w:t>, V., &amp; Bjork, E. L. (2015). Judgments of learning as memory</w:t>
       </w:r>
       <w:r>
         <w:rPr>
@@ -22605,7 +24352,43 @@
           <w:sz w:val="24"/>
           <w:szCs w:val="24"/>
         </w:rPr>
-        <w:t xml:space="preserve">Van Overschelde, J. P., Rawson, K. A., &amp; Dunloskey, J. Category Norms: An updated and expanded version of the Battig and Montague (1969) norms. </w:t>
+        <w:t xml:space="preserve">Van </w:t>
+      </w:r>
+      <w:proofErr w:type="spellStart"/>
+      <w:r>
+        <w:rPr>
+          <w:rFonts w:ascii="Times New Roman" w:hAnsi="Times New Roman" w:cs="Times New Roman"/>
+          <w:sz w:val="24"/>
+          <w:szCs w:val="24"/>
+        </w:rPr>
+        <w:t>Overschelde</w:t>
+      </w:r>
+      <w:proofErr w:type="spellEnd"/>
+      <w:r>
+        <w:rPr>
+          <w:rFonts w:ascii="Times New Roman" w:hAnsi="Times New Roman" w:cs="Times New Roman"/>
+          <w:sz w:val="24"/>
+          <w:szCs w:val="24"/>
+        </w:rPr>
+        <w:t xml:space="preserve">, J. P., Rawson, K. A., &amp; </w:t>
+      </w:r>
+      <w:proofErr w:type="spellStart"/>
+      <w:r>
+        <w:rPr>
+          <w:rFonts w:ascii="Times New Roman" w:hAnsi="Times New Roman" w:cs="Times New Roman"/>
+          <w:sz w:val="24"/>
+          <w:szCs w:val="24"/>
+        </w:rPr>
+        <w:t>Dunloskey</w:t>
+      </w:r>
+      <w:proofErr w:type="spellEnd"/>
+      <w:r>
+        <w:rPr>
+          <w:rFonts w:ascii="Times New Roman" w:hAnsi="Times New Roman" w:cs="Times New Roman"/>
+          <w:sz w:val="24"/>
+          <w:szCs w:val="24"/>
+        </w:rPr>
+        <w:t xml:space="preserve">, J. Category Norms: An updated and expanded version of the Battig and Montague (1969) norms. </w:t>
       </w:r>
       <w:r>
         <w:rPr>
@@ -22636,13 +24419,23 @@
           <w:szCs w:val="24"/>
         </w:rPr>
       </w:pPr>
+      <w:proofErr w:type="spellStart"/>
       <w:r>
         <w:rPr>
           <w:rFonts w:ascii="Times New Roman" w:hAnsi="Times New Roman"/>
           <w:sz w:val="24"/>
           <w:szCs w:val="24"/>
         </w:rPr>
-        <w:t xml:space="preserve">Wagenmakers, E. (2007). A practical solution to the pervasive problems of </w:t>
+        <w:t>Wagenmakers</w:t>
+      </w:r>
+      <w:proofErr w:type="spellEnd"/>
+      <w:r>
+        <w:rPr>
+          <w:rFonts w:ascii="Times New Roman" w:hAnsi="Times New Roman"/>
+          <w:sz w:val="24"/>
+          <w:szCs w:val="24"/>
+        </w:rPr>
+        <w:t xml:space="preserve">, E. (2007). A practical solution to the pervasive problems of </w:t>
       </w:r>
       <w:r>
         <w:rPr>
@@ -22697,7 +24490,25 @@
           <w:sz w:val="24"/>
           <w:szCs w:val="24"/>
         </w:rPr>
-        <w:t xml:space="preserve">Zhao, W., Baike, L., Shanks, D. R., Zhao, W., Zheng, J., Hu, X., Ningxin, S., Fan, T., Yin, Y., Luo, L., &amp; Yang, C. (2022). When judging what you know changes what you really </w:t>
+        <w:t xml:space="preserve">Zhao, W., Baike, L., Shanks, D. R., Zhao, W., Zheng, J., Hu, X., </w:t>
+      </w:r>
+      <w:proofErr w:type="spellStart"/>
+      <w:r>
+        <w:rPr>
+          <w:rFonts w:ascii="Times New Roman" w:hAnsi="Times New Roman"/>
+          <w:sz w:val="24"/>
+          <w:szCs w:val="24"/>
+        </w:rPr>
+        <w:t>Ningxin</w:t>
+      </w:r>
+      <w:proofErr w:type="spellEnd"/>
+      <w:r>
+        <w:rPr>
+          <w:rFonts w:ascii="Times New Roman" w:hAnsi="Times New Roman"/>
+          <w:sz w:val="24"/>
+          <w:szCs w:val="24"/>
+        </w:rPr>
+        <w:t xml:space="preserve">, S., Fan, T., Yin, Y., Luo, L., &amp; Yang, C. (2022). When judging what you know changes what you really </w:t>
       </w:r>
       <w:r>
         <w:rPr>
@@ -22759,7 +24570,25 @@
           <w:sz w:val="24"/>
           <w:szCs w:val="24"/>
         </w:rPr>
-        <w:t xml:space="preserve">Zhao, W., Li, J., Shanks, D. R., Li, B., Hu, X., Yang, C., &amp; Luo, L. (2023). Metamemory judgments have dissociable reactivity effects on item and interitem relational memory. </w:t>
+        <w:t xml:space="preserve">Zhao, W., Li, J., Shanks, D. R., Li, B., Hu, X., Yang, C., &amp; Luo, L. (2023). Metamemory judgments have dissociable reactivity effects on </w:t>
+      </w:r>
+      <w:proofErr w:type="gramStart"/>
+      <w:r>
+        <w:rPr>
+          <w:rFonts w:ascii="Times New Roman" w:hAnsi="Times New Roman"/>
+          <w:sz w:val="24"/>
+          <w:szCs w:val="24"/>
+        </w:rPr>
+        <w:t>item</w:t>
+      </w:r>
+      <w:proofErr w:type="gramEnd"/>
+      <w:r>
+        <w:rPr>
+          <w:rFonts w:ascii="Times New Roman" w:hAnsi="Times New Roman"/>
+          <w:sz w:val="24"/>
+          <w:szCs w:val="24"/>
+        </w:rPr>
+        <w:t xml:space="preserve"> and interitem relational memory. </w:t>
       </w:r>
       <w:r>
         <w:rPr>
@@ -22817,7 +24646,7 @@
           <w:noProof/>
         </w:rPr>
         <w:drawing>
-          <wp:inline distT="0" distB="0" distL="0" distR="0" wp14:anchorId="4C382822" wp14:editId="4C67A208">
+          <wp:inline distT="0" distB="0" distL="0" distR="0" wp14:anchorId="4C382822" wp14:editId="17F4A8A8">
             <wp:extent cx="5943600" cy="6470650"/>
             <wp:effectExtent l="0" t="0" r="0" b="6350"/>
             <wp:docPr id="1701548245" name="Picture 2" descr="A graph of different types of testing&#10;&#10;Description automatically generated with medium confidence"/>

</xml_diff>

<commit_message>
First full draft is finished!
</commit_message>
<xml_diff>
--- a/5 Manuscript/DRM Reactivity.docx
+++ b/5 Manuscript/DRM Reactivity.docx
@@ -1321,15 +1321,15 @@
           <w:sz w:val="24"/>
           <w:szCs w:val="24"/>
         </w:rPr>
-        <w:t xml:space="preserve">research has considered </w:t>
-      </w:r>
-      <w:r>
-        <w:rPr>
-          <w:rFonts w:ascii="Times New Roman" w:hAnsi="Times New Roman" w:cs="Times New Roman"/>
-          <w:sz w:val="24"/>
-          <w:szCs w:val="24"/>
-        </w:rPr>
         <w:t xml:space="preserve">JOLs </w:t>
+      </w:r>
+      <w:r>
+        <w:rPr>
+          <w:rFonts w:ascii="Times New Roman" w:hAnsi="Times New Roman" w:cs="Times New Roman"/>
+          <w:sz w:val="24"/>
+          <w:szCs w:val="24"/>
+        </w:rPr>
+        <w:t xml:space="preserve">have been treated as </w:t>
       </w:r>
       <w:r>
         <w:rPr>
@@ -3856,25 +3856,7 @@
           <w:sz w:val="24"/>
           <w:szCs w:val="24"/>
         </w:rPr>
-        <w:t xml:space="preserve">that the memorial benefits of JOLs were </w:t>
-      </w:r>
-      <w:proofErr w:type="gramStart"/>
-      <w:r>
-        <w:rPr>
-          <w:rFonts w:ascii="Times New Roman" w:hAnsi="Times New Roman" w:cs="Times New Roman"/>
-          <w:sz w:val="24"/>
-          <w:szCs w:val="24"/>
-        </w:rPr>
-        <w:t>similar to</w:t>
-      </w:r>
-      <w:proofErr w:type="gramEnd"/>
-      <w:r>
-        <w:rPr>
-          <w:rFonts w:ascii="Times New Roman" w:hAnsi="Times New Roman" w:cs="Times New Roman"/>
-          <w:sz w:val="24"/>
-          <w:szCs w:val="24"/>
-        </w:rPr>
-        <w:t xml:space="preserve"> </w:t>
+        <w:t xml:space="preserve">that the memorial benefits of JOLs were similar to </w:t>
       </w:r>
       <w:r>
         <w:rPr>
@@ -6582,6 +6564,7 @@
           <w:szCs w:val="24"/>
         </w:rPr>
       </w:pPr>
+      <w:commentRangeStart w:id="1"/>
       <w:r>
         <w:rPr>
           <w:rFonts w:ascii="Times New Roman" w:hAnsi="Times New Roman" w:cs="Times New Roman"/>
@@ -6591,6 +6574,13 @@
           <w:szCs w:val="24"/>
         </w:rPr>
         <w:t>Participants</w:t>
+      </w:r>
+      <w:commentRangeEnd w:id="1"/>
+      <w:r>
+        <w:rPr>
+          <w:rStyle w:val="CommentReference"/>
+        </w:rPr>
+        <w:commentReference w:id="1"/>
       </w:r>
     </w:p>
     <w:p>
@@ -7131,25 +7121,7 @@
           <w:sz w:val="24"/>
           <w:szCs w:val="24"/>
         </w:rPr>
-        <w:t xml:space="preserve">; </w:t>
-      </w:r>
-      <w:proofErr w:type="gramStart"/>
-      <w:r>
-        <w:rPr>
-          <w:rFonts w:ascii="Times New Roman" w:hAnsi="Times New Roman" w:cs="Times New Roman"/>
-          <w:sz w:val="24"/>
-          <w:szCs w:val="24"/>
-        </w:rPr>
-        <w:t>no</w:t>
-      </w:r>
-      <w:proofErr w:type="gramEnd"/>
-      <w:r>
-        <w:rPr>
-          <w:rFonts w:ascii="Times New Roman" w:hAnsi="Times New Roman" w:cs="Times New Roman"/>
-          <w:sz w:val="24"/>
-          <w:szCs w:val="24"/>
-        </w:rPr>
-        <w:t xml:space="preserve">-JOL control group, </w:t>
+        <w:t xml:space="preserve">; no-JOL control group, </w:t>
       </w:r>
       <w:r>
         <w:rPr>
@@ -7880,25 +7852,7 @@
           <w:sz w:val="24"/>
           <w:szCs w:val="24"/>
         </w:rPr>
-        <w:t xml:space="preserve">JOLs were framed as the percent likelihood of correctly items at test and were elicited via a continuous 0-100 scale (i.e., 0 = </w:t>
-      </w:r>
-      <w:proofErr w:type="gramStart"/>
-      <w:r>
-        <w:rPr>
-          <w:rFonts w:ascii="Times New Roman" w:hAnsi="Times New Roman" w:cs="Times New Roman"/>
-          <w:sz w:val="24"/>
-          <w:szCs w:val="24"/>
-        </w:rPr>
-        <w:t>definitely will</w:t>
-      </w:r>
-      <w:proofErr w:type="gramEnd"/>
-      <w:r>
-        <w:rPr>
-          <w:rFonts w:ascii="Times New Roman" w:hAnsi="Times New Roman" w:cs="Times New Roman"/>
-          <w:sz w:val="24"/>
-          <w:szCs w:val="24"/>
-        </w:rPr>
-        <w:t xml:space="preserve"> not remember, 100 = definitely will remember). To mitigate potential anchoring effects, participants were instructed to be as accurate as possible when providing their JOLs and were encouraged to use the full range of the response scale. Participants in the no-JOL group did not receive additional judgment instructions and were instead instructed to read each pair silently</w:t>
+        <w:t>JOLs were framed as the percent likelihood of correctly items at test and were elicited via a continuous 0-100 scale (i.e., 0 = definitely will not remember, 100 = definitely will remember). To mitigate potential anchoring effects, participants were instructed to be as accurate as possible when providing their JOLs and were encouraged to use the full range of the response scale. Participants in the no-JOL group did not receive additional judgment instructions and were instead instructed to read each pair silently</w:t>
       </w:r>
     </w:p>
     <w:p>
@@ -10464,23 +10418,13 @@
         </w:rPr>
         <w:t xml:space="preserve">, </w:t>
       </w:r>
-      <w:proofErr w:type="gramStart"/>
-      <w:r>
-        <w:rPr>
-          <w:rFonts w:ascii="Times New Roman" w:hAnsi="Times New Roman" w:cs="Times New Roman"/>
-          <w:sz w:val="24"/>
-          <w:szCs w:val="24"/>
-        </w:rPr>
-        <w:t>an</w:t>
-      </w:r>
-      <w:proofErr w:type="gramEnd"/>
-      <w:r>
-        <w:rPr>
-          <w:rFonts w:ascii="Times New Roman" w:hAnsi="Times New Roman" w:cs="Times New Roman"/>
-          <w:sz w:val="24"/>
-          <w:szCs w:val="24"/>
-        </w:rPr>
-        <w:t xml:space="preserve"> no memory</w:t>
+      <w:r>
+        <w:rPr>
+          <w:rFonts w:ascii="Times New Roman" w:hAnsi="Times New Roman" w:cs="Times New Roman"/>
+          <w:sz w:val="24"/>
+          <w:szCs w:val="24"/>
+        </w:rPr>
+        <w:t>an no memory</w:t>
       </w:r>
       <w:r>
         <w:rPr>
@@ -13875,25 +13819,7 @@
           <w:sz w:val="24"/>
           <w:szCs w:val="24"/>
         </w:rPr>
-        <w:t xml:space="preserve"> However, no differences in hit rates were detected between the global JOL and </w:t>
-      </w:r>
-      <w:proofErr w:type="gramStart"/>
-      <w:r>
-        <w:rPr>
-          <w:rFonts w:ascii="Times New Roman" w:hAnsi="Times New Roman" w:cs="Times New Roman"/>
-          <w:sz w:val="24"/>
-          <w:szCs w:val="24"/>
-        </w:rPr>
-        <w:t>no</w:t>
-      </w:r>
-      <w:proofErr w:type="gramEnd"/>
-      <w:r>
-        <w:rPr>
-          <w:rFonts w:ascii="Times New Roman" w:hAnsi="Times New Roman" w:cs="Times New Roman"/>
-          <w:sz w:val="24"/>
-          <w:szCs w:val="24"/>
-        </w:rPr>
-        <w:t>-JOL group</w:t>
+        <w:t xml:space="preserve"> However, no differences in hit rates were detected between the global JOL and no-JOL group</w:t>
       </w:r>
       <w:r>
         <w:rPr>
@@ -15659,25 +15585,7 @@
           <w:sz w:val="24"/>
           <w:szCs w:val="24"/>
         </w:rPr>
-        <w:t xml:space="preserve">, regardless of </w:t>
-      </w:r>
-      <w:proofErr w:type="gramStart"/>
-      <w:r>
-        <w:rPr>
-          <w:rFonts w:ascii="Times New Roman" w:hAnsi="Times New Roman" w:cs="Times New Roman"/>
-          <w:sz w:val="24"/>
-          <w:szCs w:val="24"/>
-        </w:rPr>
-        <w:t>list</w:t>
-      </w:r>
-      <w:proofErr w:type="gramEnd"/>
-      <w:r>
-        <w:rPr>
-          <w:rFonts w:ascii="Times New Roman" w:hAnsi="Times New Roman" w:cs="Times New Roman"/>
-          <w:sz w:val="24"/>
-          <w:szCs w:val="24"/>
-        </w:rPr>
-        <w:t xml:space="preserve"> type. Additionally, a set of signal detection analyses revealed that both types of JOLs improved discriminability compared to the no-JOL group, though this effect was larger for item</w:t>
+        <w:t>, regardless of list type. Additionally, a set of signal detection analyses revealed that both types of JOLs improved discriminability compared to the no-JOL group, though this effect was larger for item</w:t>
       </w:r>
       <w:r>
         <w:rPr>
@@ -20543,25 +20451,7 @@
           <w:sz w:val="24"/>
           <w:szCs w:val="24"/>
         </w:rPr>
-        <w:t xml:space="preserve">was numerically highest for the global JOL group (1.35), followed by the item JOL (1.04) and </w:t>
-      </w:r>
-      <w:proofErr w:type="gramStart"/>
-      <w:r>
-        <w:rPr>
-          <w:rFonts w:ascii="Times New Roman" w:hAnsi="Times New Roman" w:cs="Times New Roman"/>
-          <w:sz w:val="24"/>
-          <w:szCs w:val="24"/>
-        </w:rPr>
-        <w:t>no</w:t>
-      </w:r>
-      <w:proofErr w:type="gramEnd"/>
-      <w:r>
-        <w:rPr>
-          <w:rFonts w:ascii="Times New Roman" w:hAnsi="Times New Roman" w:cs="Times New Roman"/>
-          <w:sz w:val="24"/>
-          <w:szCs w:val="24"/>
-        </w:rPr>
-        <w:t xml:space="preserve">-JOL groups (1.04). Differences between encoding groups, however, were non-significant, </w:t>
+        <w:t xml:space="preserve">was numerically highest for the global JOL group (1.35), followed by the item JOL (1.04) and no-JOL groups (1.04). Differences between encoding groups, however, were non-significant, </w:t>
       </w:r>
       <w:r>
         <w:rPr>
@@ -22050,25 +21940,7 @@
           <w:sz w:val="24"/>
           <w:szCs w:val="24"/>
         </w:rPr>
-        <w:t xml:space="preserve">Deese, J. (1959). On the prediction of occurrence of </w:t>
-      </w:r>
-      <w:proofErr w:type="gramStart"/>
-      <w:r>
-        <w:rPr>
-          <w:rFonts w:ascii="Times New Roman" w:hAnsi="Times New Roman" w:cs="Times New Roman"/>
-          <w:sz w:val="24"/>
-          <w:szCs w:val="24"/>
-        </w:rPr>
-        <w:t>particular verbal</w:t>
-      </w:r>
-      <w:proofErr w:type="gramEnd"/>
-      <w:r>
-        <w:rPr>
-          <w:rFonts w:ascii="Times New Roman" w:hAnsi="Times New Roman" w:cs="Times New Roman"/>
-          <w:sz w:val="24"/>
-          <w:szCs w:val="24"/>
-        </w:rPr>
-        <w:t xml:space="preserve"> intrusions in immediate recall. </w:t>
+        <w:t xml:space="preserve">Deese, J. (1959). On the prediction of occurrence of particular verbal intrusions in immediate recall. </w:t>
       </w:r>
       <w:r>
         <w:rPr>
@@ -22433,25 +22305,7 @@
           <w:sz w:val="24"/>
           <w:szCs w:val="24"/>
         </w:rPr>
-        <w:t xml:space="preserve">Garcia, M. &amp; Kornell, N. (2015). Collector [Computer software]. Retrieved April 3rd, </w:t>
-      </w:r>
-      <w:proofErr w:type="gramStart"/>
-      <w:r>
-        <w:rPr>
-          <w:rFonts w:ascii="Times New Roman" w:hAnsi="Times New Roman" w:cs="Times New Roman"/>
-          <w:sz w:val="24"/>
-          <w:szCs w:val="24"/>
-        </w:rPr>
-        <w:t>2020</w:t>
-      </w:r>
-      <w:proofErr w:type="gramEnd"/>
-      <w:r>
-        <w:rPr>
-          <w:rFonts w:ascii="Times New Roman" w:hAnsi="Times New Roman" w:cs="Times New Roman"/>
-          <w:sz w:val="24"/>
-          <w:szCs w:val="24"/>
-        </w:rPr>
-        <w:t xml:space="preserve"> from https://github.com/gikeymarica/Collector</w:t>
+        <w:t>Garcia, M. &amp; Kornell, N. (2015). Collector [Computer software]. Retrieved April 3rd, 2020 from https://github.com/gikeymarica/Collector</w:t>
       </w:r>
     </w:p>
     <w:p>
@@ -23071,29 +22925,7 @@
           <w:sz w:val="24"/>
           <w:szCs w:val="24"/>
         </w:rPr>
-        <w:t xml:space="preserve">Journal of </w:t>
-      </w:r>
-      <w:proofErr w:type="gramStart"/>
-      <w:r>
-        <w:rPr>
-          <w:rFonts w:ascii="Times New Roman" w:hAnsi="Times New Roman" w:cs="Times New Roman"/>
-          <w:i/>
-          <w:iCs/>
-          <w:sz w:val="24"/>
-          <w:szCs w:val="24"/>
-        </w:rPr>
-        <w:t>Open Source</w:t>
-      </w:r>
-      <w:proofErr w:type="gramEnd"/>
-      <w:r>
-        <w:rPr>
-          <w:rFonts w:ascii="Times New Roman" w:hAnsi="Times New Roman" w:cs="Times New Roman"/>
-          <w:i/>
-          <w:iCs/>
-          <w:sz w:val="24"/>
-          <w:szCs w:val="24"/>
-        </w:rPr>
-        <w:t xml:space="preserve"> Software</w:t>
+        <w:t>Journal of Open Source Software</w:t>
       </w:r>
       <w:r>
         <w:rPr>
@@ -23719,7 +23551,7 @@
         </w:rPr>
         <w:t>402</w:t>
       </w:r>
-      <w:bookmarkStart w:id="1" w:name="_Hlk137041070"/>
+      <w:bookmarkStart w:id="2" w:name="_Hlk137041070"/>
       <w:r>
         <w:rPr>
           <w:rFonts w:ascii="Times New Roman" w:hAnsi="Times New Roman" w:cs="Times New Roman"/>
@@ -23728,7 +23560,7 @@
         </w:rPr>
         <w:t>–</w:t>
       </w:r>
-      <w:bookmarkEnd w:id="1"/>
+      <w:bookmarkEnd w:id="2"/>
       <w:r>
         <w:rPr>
           <w:rFonts w:ascii="Times New Roman" w:hAnsi="Times New Roman" w:cs="Times New Roman"/>
@@ -24570,25 +24402,7 @@
           <w:sz w:val="24"/>
           <w:szCs w:val="24"/>
         </w:rPr>
-        <w:t xml:space="preserve">Zhao, W., Li, J., Shanks, D. R., Li, B., Hu, X., Yang, C., &amp; Luo, L. (2023). Metamemory judgments have dissociable reactivity effects on </w:t>
-      </w:r>
-      <w:proofErr w:type="gramStart"/>
-      <w:r>
-        <w:rPr>
-          <w:rFonts w:ascii="Times New Roman" w:hAnsi="Times New Roman"/>
-          <w:sz w:val="24"/>
-          <w:szCs w:val="24"/>
-        </w:rPr>
-        <w:t>item</w:t>
-      </w:r>
-      <w:proofErr w:type="gramEnd"/>
-      <w:r>
-        <w:rPr>
-          <w:rFonts w:ascii="Times New Roman" w:hAnsi="Times New Roman"/>
-          <w:sz w:val="24"/>
-          <w:szCs w:val="24"/>
-        </w:rPr>
-        <w:t xml:space="preserve"> and interitem relational memory. </w:t>
+        <w:t xml:space="preserve">Zhao, W., Li, J., Shanks, D. R., Li, B., Hu, X., Yang, C., &amp; Luo, L. (2023). Metamemory judgments have dissociable reactivity effects on item and interitem relational memory. </w:t>
       </w:r>
       <w:r>
         <w:rPr>
@@ -24646,7 +24460,7 @@
           <w:noProof/>
         </w:rPr>
         <w:drawing>
-          <wp:inline distT="0" distB="0" distL="0" distR="0" wp14:anchorId="4C382822" wp14:editId="17F4A8A8">
+          <wp:inline distT="0" distB="0" distL="0" distR="0" wp14:anchorId="4C382822" wp14:editId="05EB76B7">
             <wp:extent cx="5943600" cy="6470650"/>
             <wp:effectExtent l="0" t="0" r="0" b="6350"/>
             <wp:docPr id="1701548245" name="Picture 2" descr="A graph of different types of testing&#10;&#10;Description automatically generated with medium confidence"/>
@@ -24663,7 +24477,7 @@
                     </pic:cNvPicPr>
                   </pic:nvPicPr>
                   <pic:blipFill rotWithShape="1">
-                    <a:blip r:embed="rId7" cstate="print">
+                    <a:blip r:embed="rId11" cstate="print">
                       <a:extLst>
                         <a:ext uri="{28A0092B-C50C-407E-A947-70E740481C1C}">
                           <a14:useLocalDpi xmlns:a14="http://schemas.microsoft.com/office/drawing/2010/main" val="0"/>
@@ -24996,7 +24810,7 @@
                     </pic:cNvPicPr>
                   </pic:nvPicPr>
                   <pic:blipFill>
-                    <a:blip r:embed="rId8">
+                    <a:blip r:embed="rId12">
                       <a:extLst>
                         <a:ext uri="{28A0092B-C50C-407E-A947-70E740481C1C}">
                           <a14:useLocalDpi xmlns:a14="http://schemas.microsoft.com/office/drawing/2010/main" val="0"/>
@@ -25040,7 +24854,7 @@
           <w:szCs w:val="24"/>
         </w:rPr>
       </w:pPr>
-      <w:commentRangeStart w:id="2"/>
+      <w:commentRangeStart w:id="3"/>
       <w:r>
         <w:rPr>
           <w:rFonts w:ascii="Times New Roman" w:hAnsi="Times New Roman" w:cs="Times New Roman"/>
@@ -25079,12 +24893,12 @@
         </w:rPr>
         <w:t xml:space="preserve"> </w:t>
       </w:r>
-      <w:commentRangeEnd w:id="2"/>
+      <w:commentRangeEnd w:id="3"/>
       <w:r>
         <w:rPr>
           <w:rStyle w:val="CommentReference"/>
         </w:rPr>
-        <w:commentReference w:id="2"/>
+        <w:commentReference w:id="3"/>
       </w:r>
       <w:r>
         <w:rPr>
@@ -29664,7 +29478,23 @@
 
 <file path=word/comments.xml><?xml version="1.0" encoding="utf-8"?>
 <w:comments xmlns:wpc="http://schemas.microsoft.com/office/word/2010/wordprocessingCanvas" xmlns:cx="http://schemas.microsoft.com/office/drawing/2014/chartex" xmlns:cx1="http://schemas.microsoft.com/office/drawing/2015/9/8/chartex" xmlns:cx2="http://schemas.microsoft.com/office/drawing/2015/10/21/chartex" xmlns:cx3="http://schemas.microsoft.com/office/drawing/2016/5/9/chartex" xmlns:cx4="http://schemas.microsoft.com/office/drawing/2016/5/10/chartex" xmlns:cx5="http://schemas.microsoft.com/office/drawing/2016/5/11/chartex" xmlns:cx6="http://schemas.microsoft.com/office/drawing/2016/5/12/chartex" xmlns:cx7="http://schemas.microsoft.com/office/drawing/2016/5/13/chartex" xmlns:cx8="http://schemas.microsoft.com/office/drawing/2016/5/14/chartex" xmlns:mc="http://schemas.openxmlformats.org/markup-compatibility/2006" xmlns:aink="http://schemas.microsoft.com/office/drawing/2016/ink" xmlns:am3d="http://schemas.microsoft.com/office/drawing/2017/model3d" xmlns:o="urn:schemas-microsoft-com:office:office" xmlns:oel="http://schemas.microsoft.com/office/2019/extlst" xmlns:r="http://schemas.openxmlformats.org/officeDocument/2006/relationships" xmlns:m="http://schemas.openxmlformats.org/officeDocument/2006/math" xmlns:v="urn:schemas-microsoft-com:vml" xmlns:wp14="http://schemas.microsoft.com/office/word/2010/wordprocessingDrawing" xmlns:wp="http://schemas.openxmlformats.org/drawingml/2006/wordprocessingDrawing" xmlns:w10="urn:schemas-microsoft-com:office:word" xmlns:w="http://schemas.openxmlformats.org/wordprocessingml/2006/main" xmlns:w14="http://schemas.microsoft.com/office/word/2010/wordml" xmlns:w15="http://schemas.microsoft.com/office/word/2012/wordml" xmlns:w16cex="http://schemas.microsoft.com/office/word/2018/wordml/cex" xmlns:w16cid="http://schemas.microsoft.com/office/word/2016/wordml/cid" xmlns:w16="http://schemas.microsoft.com/office/word/2018/wordml" xmlns:w16sdtdh="http://schemas.microsoft.com/office/word/2020/wordml/sdtdatahash" xmlns:w16se="http://schemas.microsoft.com/office/word/2015/wordml/symex" xmlns:wpg="http://schemas.microsoft.com/office/word/2010/wordprocessingGroup" xmlns:wpi="http://schemas.microsoft.com/office/word/2010/wordprocessingInk" xmlns:wne="http://schemas.microsoft.com/office/word/2006/wordml" xmlns:wps="http://schemas.microsoft.com/office/word/2010/wordprocessingShape" mc:Ignorable="w14 w15 w16se w16cid w16 w16cex w16sdtdh wp14">
-  <w:comment w:id="2" w:author="Nick Maxwell" w:date="2024-01-09T13:03:00Z" w:initials="NM">
+  <w:comment w:id="1" w:author="Nick Maxwell" w:date="2024-03-01T16:40:00Z" w:initials="NM">
+    <w:p>
+      <w:pPr>
+        <w:pStyle w:val="CommentText"/>
+      </w:pPr>
+      <w:r>
+        <w:rPr>
+          <w:rStyle w:val="CommentReference"/>
+        </w:rPr>
+        <w:annotationRef/>
+      </w:r>
+      <w:r>
+        <w:t>Re-run this with a non-screened dataset</w:t>
+      </w:r>
+    </w:p>
+  </w:comment>
+  <w:comment w:id="3" w:author="Nick Maxwell [2]" w:date="2024-01-09T13:03:00Z" w:initials="NM">
     <w:p>
       <w:pPr>
         <w:pStyle w:val="CommentText"/>
@@ -29685,18 +29515,21 @@
 
 <file path=word/commentsExtended.xml><?xml version="1.0" encoding="utf-8"?>
 <w15:commentsEx xmlns:wpc="http://schemas.microsoft.com/office/word/2010/wordprocessingCanvas" xmlns:cx="http://schemas.microsoft.com/office/drawing/2014/chartex" xmlns:cx1="http://schemas.microsoft.com/office/drawing/2015/9/8/chartex" xmlns:cx2="http://schemas.microsoft.com/office/drawing/2015/10/21/chartex" xmlns:cx3="http://schemas.microsoft.com/office/drawing/2016/5/9/chartex" xmlns:cx4="http://schemas.microsoft.com/office/drawing/2016/5/10/chartex" xmlns:cx5="http://schemas.microsoft.com/office/drawing/2016/5/11/chartex" xmlns:cx6="http://schemas.microsoft.com/office/drawing/2016/5/12/chartex" xmlns:cx7="http://schemas.microsoft.com/office/drawing/2016/5/13/chartex" xmlns:cx8="http://schemas.microsoft.com/office/drawing/2016/5/14/chartex" xmlns:mc="http://schemas.openxmlformats.org/markup-compatibility/2006" xmlns:aink="http://schemas.microsoft.com/office/drawing/2016/ink" xmlns:am3d="http://schemas.microsoft.com/office/drawing/2017/model3d" xmlns:o="urn:schemas-microsoft-com:office:office" xmlns:oel="http://schemas.microsoft.com/office/2019/extlst" xmlns:r="http://schemas.openxmlformats.org/officeDocument/2006/relationships" xmlns:m="http://schemas.openxmlformats.org/officeDocument/2006/math" xmlns:v="urn:schemas-microsoft-com:vml" xmlns:wp14="http://schemas.microsoft.com/office/word/2010/wordprocessingDrawing" xmlns:wp="http://schemas.openxmlformats.org/drawingml/2006/wordprocessingDrawing" xmlns:w10="urn:schemas-microsoft-com:office:word" xmlns:w="http://schemas.openxmlformats.org/wordprocessingml/2006/main" xmlns:w14="http://schemas.microsoft.com/office/word/2010/wordml" xmlns:w15="http://schemas.microsoft.com/office/word/2012/wordml" xmlns:w16cex="http://schemas.microsoft.com/office/word/2018/wordml/cex" xmlns:w16cid="http://schemas.microsoft.com/office/word/2016/wordml/cid" xmlns:w16="http://schemas.microsoft.com/office/word/2018/wordml" xmlns:w16sdtdh="http://schemas.microsoft.com/office/word/2020/wordml/sdtdatahash" xmlns:w16se="http://schemas.microsoft.com/office/word/2015/wordml/symex" xmlns:wpg="http://schemas.microsoft.com/office/word/2010/wordprocessingGroup" xmlns:wpi="http://schemas.microsoft.com/office/word/2010/wordprocessingInk" xmlns:wne="http://schemas.microsoft.com/office/word/2006/wordml" xmlns:wps="http://schemas.microsoft.com/office/word/2010/wordprocessingShape" mc:Ignorable="w14 w15 w16se w16cid w16 w16cex w16sdtdh wp14">
+  <w15:commentEx w15:paraId="5043E911" w15:done="0"/>
   <w15:commentEx w15:paraId="061519FD" w15:done="0"/>
 </w15:commentsEx>
 </file>
 
 <file path=word/commentsExtensible.xml><?xml version="1.0" encoding="utf-8"?>
 <w16cex:commentsExtensible xmlns:wpc="http://schemas.microsoft.com/office/word/2010/wordprocessingCanvas" xmlns:cx="http://schemas.microsoft.com/office/drawing/2014/chartex" xmlns:cx1="http://schemas.microsoft.com/office/drawing/2015/9/8/chartex" xmlns:cx2="http://schemas.microsoft.com/office/drawing/2015/10/21/chartex" xmlns:cx3="http://schemas.microsoft.com/office/drawing/2016/5/9/chartex" xmlns:cx4="http://schemas.microsoft.com/office/drawing/2016/5/10/chartex" xmlns:cx5="http://schemas.microsoft.com/office/drawing/2016/5/11/chartex" xmlns:cx6="http://schemas.microsoft.com/office/drawing/2016/5/12/chartex" xmlns:cx7="http://schemas.microsoft.com/office/drawing/2016/5/13/chartex" xmlns:cx8="http://schemas.microsoft.com/office/drawing/2016/5/14/chartex" xmlns:cr="http://schemas.microsoft.com/office/comments/2020/reactions" xmlns:mc="http://schemas.openxmlformats.org/markup-compatibility/2006" xmlns:aink="http://schemas.microsoft.com/office/drawing/2016/ink" xmlns:am3d="http://schemas.microsoft.com/office/drawing/2017/model3d" xmlns:o="urn:schemas-microsoft-com:office:office" xmlns:oel="http://schemas.microsoft.com/office/2019/extlst" xmlns:r="http://schemas.openxmlformats.org/officeDocument/2006/relationships" xmlns:m="http://schemas.openxmlformats.org/officeDocument/2006/math" xmlns:v="urn:schemas-microsoft-com:vml" xmlns:wp14="http://schemas.microsoft.com/office/word/2010/wordprocessingDrawing" xmlns:wp="http://schemas.openxmlformats.org/drawingml/2006/wordprocessingDrawing" xmlns:w10="urn:schemas-microsoft-com:office:word" xmlns:w="http://schemas.openxmlformats.org/wordprocessingml/2006/main" xmlns:w14="http://schemas.microsoft.com/office/word/2010/wordml" xmlns:w15="http://schemas.microsoft.com/office/word/2012/wordml" xmlns:w16cex="http://schemas.microsoft.com/office/word/2018/wordml/cex" xmlns:w16cid="http://schemas.microsoft.com/office/word/2016/wordml/cid" xmlns:w16="http://schemas.microsoft.com/office/word/2018/wordml" xmlns:w16sdtdh="http://schemas.microsoft.com/office/word/2020/wordml/sdtdatahash" xmlns:w16se="http://schemas.microsoft.com/office/word/2015/wordml/symex" xmlns:wpg="http://schemas.microsoft.com/office/word/2010/wordprocessingGroup" xmlns:wpi="http://schemas.microsoft.com/office/word/2010/wordprocessingInk" xmlns:wne="http://schemas.microsoft.com/office/word/2006/wordml" xmlns:wps="http://schemas.microsoft.com/office/word/2010/wordprocessingShape" mc:Ignorable="w14 w15 w16se w16cid w16 w16cex w16sdtdh cr wp14">
+  <w16cex:commentExtensible w16cex:durableId="0C09AA91" w16cex:dateUtc="2024-03-01T22:40:00Z"/>
   <w16cex:commentExtensible w16cex:durableId="5BD83205" w16cex:dateUtc="2024-01-09T19:03:00Z"/>
 </w16cex:commentsExtensible>
 </file>
 
 <file path=word/commentsIds.xml><?xml version="1.0" encoding="utf-8"?>
 <w16cid:commentsIds xmlns:wpc="http://schemas.microsoft.com/office/word/2010/wordprocessingCanvas" xmlns:cx="http://schemas.microsoft.com/office/drawing/2014/chartex" xmlns:cx1="http://schemas.microsoft.com/office/drawing/2015/9/8/chartex" xmlns:cx2="http://schemas.microsoft.com/office/drawing/2015/10/21/chartex" xmlns:cx3="http://schemas.microsoft.com/office/drawing/2016/5/9/chartex" xmlns:cx4="http://schemas.microsoft.com/office/drawing/2016/5/10/chartex" xmlns:cx5="http://schemas.microsoft.com/office/drawing/2016/5/11/chartex" xmlns:cx6="http://schemas.microsoft.com/office/drawing/2016/5/12/chartex" xmlns:cx7="http://schemas.microsoft.com/office/drawing/2016/5/13/chartex" xmlns:cx8="http://schemas.microsoft.com/office/drawing/2016/5/14/chartex" xmlns:mc="http://schemas.openxmlformats.org/markup-compatibility/2006" xmlns:aink="http://schemas.microsoft.com/office/drawing/2016/ink" xmlns:am3d="http://schemas.microsoft.com/office/drawing/2017/model3d" xmlns:o="urn:schemas-microsoft-com:office:office" xmlns:oel="http://schemas.microsoft.com/office/2019/extlst" xmlns:r="http://schemas.openxmlformats.org/officeDocument/2006/relationships" xmlns:m="http://schemas.openxmlformats.org/officeDocument/2006/math" xmlns:v="urn:schemas-microsoft-com:vml" xmlns:wp14="http://schemas.microsoft.com/office/word/2010/wordprocessingDrawing" xmlns:wp="http://schemas.openxmlformats.org/drawingml/2006/wordprocessingDrawing" xmlns:w10="urn:schemas-microsoft-com:office:word" xmlns:w="http://schemas.openxmlformats.org/wordprocessingml/2006/main" xmlns:w14="http://schemas.microsoft.com/office/word/2010/wordml" xmlns:w15="http://schemas.microsoft.com/office/word/2012/wordml" xmlns:w16cex="http://schemas.microsoft.com/office/word/2018/wordml/cex" xmlns:w16cid="http://schemas.microsoft.com/office/word/2016/wordml/cid" xmlns:w16="http://schemas.microsoft.com/office/word/2018/wordml" xmlns:w16sdtdh="http://schemas.microsoft.com/office/word/2020/wordml/sdtdatahash" xmlns:w16se="http://schemas.microsoft.com/office/word/2015/wordml/symex" xmlns:wpg="http://schemas.microsoft.com/office/word/2010/wordprocessingGroup" xmlns:wpi="http://schemas.microsoft.com/office/word/2010/wordprocessingInk" xmlns:wne="http://schemas.microsoft.com/office/word/2006/wordml" xmlns:wps="http://schemas.microsoft.com/office/word/2010/wordprocessingShape" mc:Ignorable="w14 w15 w16se w16cid w16 w16cex w16sdtdh wp14">
+  <w16cid:commentId w16cid:paraId="5043E911" w16cid:durableId="0C09AA91"/>
   <w16cid:commentId w16cid:paraId="061519FD" w16cid:durableId="5BD83205"/>
 </w16cid:commentsIds>
 </file>
@@ -29984,6 +29817,9 @@
 <file path=word/people.xml><?xml version="1.0" encoding="utf-8"?>
 <w15:people xmlns:wpc="http://schemas.microsoft.com/office/word/2010/wordprocessingCanvas" xmlns:cx="http://schemas.microsoft.com/office/drawing/2014/chartex" xmlns:cx1="http://schemas.microsoft.com/office/drawing/2015/9/8/chartex" xmlns:cx2="http://schemas.microsoft.com/office/drawing/2015/10/21/chartex" xmlns:cx3="http://schemas.microsoft.com/office/drawing/2016/5/9/chartex" xmlns:cx4="http://schemas.microsoft.com/office/drawing/2016/5/10/chartex" xmlns:cx5="http://schemas.microsoft.com/office/drawing/2016/5/11/chartex" xmlns:cx6="http://schemas.microsoft.com/office/drawing/2016/5/12/chartex" xmlns:cx7="http://schemas.microsoft.com/office/drawing/2016/5/13/chartex" xmlns:cx8="http://schemas.microsoft.com/office/drawing/2016/5/14/chartex" xmlns:mc="http://schemas.openxmlformats.org/markup-compatibility/2006" xmlns:aink="http://schemas.microsoft.com/office/drawing/2016/ink" xmlns:am3d="http://schemas.microsoft.com/office/drawing/2017/model3d" xmlns:o="urn:schemas-microsoft-com:office:office" xmlns:oel="http://schemas.microsoft.com/office/2019/extlst" xmlns:r="http://schemas.openxmlformats.org/officeDocument/2006/relationships" xmlns:m="http://schemas.openxmlformats.org/officeDocument/2006/math" xmlns:v="urn:schemas-microsoft-com:vml" xmlns:wp14="http://schemas.microsoft.com/office/word/2010/wordprocessingDrawing" xmlns:wp="http://schemas.openxmlformats.org/drawingml/2006/wordprocessingDrawing" xmlns:w10="urn:schemas-microsoft-com:office:word" xmlns:w="http://schemas.openxmlformats.org/wordprocessingml/2006/main" xmlns:w14="http://schemas.microsoft.com/office/word/2010/wordml" xmlns:w15="http://schemas.microsoft.com/office/word/2012/wordml" xmlns:w16cex="http://schemas.microsoft.com/office/word/2018/wordml/cex" xmlns:w16cid="http://schemas.microsoft.com/office/word/2016/wordml/cid" xmlns:w16="http://schemas.microsoft.com/office/word/2018/wordml" xmlns:w16sdtdh="http://schemas.microsoft.com/office/word/2020/wordml/sdtdatahash" xmlns:w16se="http://schemas.microsoft.com/office/word/2015/wordml/symex" xmlns:wpg="http://schemas.microsoft.com/office/word/2010/wordprocessingGroup" xmlns:wpi="http://schemas.microsoft.com/office/word/2010/wordprocessingInk" xmlns:wne="http://schemas.microsoft.com/office/word/2006/wordml" xmlns:wps="http://schemas.microsoft.com/office/word/2010/wordprocessingShape" mc:Ignorable="w14 w15 w16se w16cid w16 w16cex w16sdtdh wp14">
   <w15:person w15:author="Nick Maxwell">
+    <w15:presenceInfo w15:providerId="None" w15:userId="Nick Maxwell"/>
+  </w15:person>
+  <w15:person w15:author="Nick Maxwell [2]">
     <w15:presenceInfo w15:providerId="Windows Live" w15:userId="8614ede61265de7b"/>
   </w15:person>
 </w15:people>

</xml_diff>